<commit_message>
Make final changes on the Documentation and QA Documentation
</commit_message>
<xml_diff>
--- a/Presentation and Documentation/TRC - documentation.docx
+++ b/Presentation and Documentation/TRC - documentation.docx
@@ -2016,7 +2016,6 @@
           <w:color w:val="C00000"/>
           <w:lang w:val="en-US"/>
         </w:rPr>
-        <w:lastRenderedPageBreak/>
         <w:t>Tasks</w:t>
       </w:r>
       <w:r>
@@ -2435,1947 +2434,25 @@
       </w:r>
     </w:p>
     <w:p/>
-    <w:p/>
-    <w:tbl>
-      <w:tblPr>
-        <w:tblW w:w="9980" w:type="dxa"/>
-        <w:tblLook w:val="04A0" w:firstRow="1" w:lastRow="0" w:firstColumn="1" w:lastColumn="0" w:noHBand="0" w:noVBand="1"/>
-      </w:tblPr>
-      <w:tblGrid>
-        <w:gridCol w:w="2540"/>
-        <w:gridCol w:w="3560"/>
-        <w:gridCol w:w="3880"/>
-      </w:tblGrid>
-      <w:tr>
-        <w:trPr>
-          <w:trHeight w:val="288"/>
-        </w:trPr>
-        <w:tc>
-          <w:tcPr>
-            <w:tcW w:w="2540" w:type="dxa"/>
-            <w:tcBorders>
-              <w:top w:val="single" w:sz="4" w:space="0" w:color="auto"/>
-              <w:left w:val="single" w:sz="4" w:space="0" w:color="auto"/>
-              <w:bottom w:val="single" w:sz="4" w:space="0" w:color="auto"/>
-              <w:right w:val="single" w:sz="4" w:space="0" w:color="auto"/>
-            </w:tcBorders>
-            <w:shd w:val="clear" w:color="000000" w:fill="B4C6E7"/>
-            <w:noWrap/>
-            <w:vAlign w:val="bottom"/>
-            <w:hideMark/>
-          </w:tcPr>
-          <w:p>
-            <w:pPr>
-              <w:spacing w:after="0" w:line="240" w:lineRule="auto"/>
-              <w:jc w:val="center"/>
-              <w:rPr>
-                <w:rFonts w:ascii="Calibri" w:eastAsia="Times New Roman" w:hAnsi="Calibri" w:cs="Calibri"/>
-                <w:color w:val="000000"/>
-                <w:lang w:bidi="aio-Mymr-001"/>
-              </w:rPr>
-            </w:pPr>
-            <w:r>
-              <w:rPr>
-                <w:rFonts w:ascii="Calibri" w:eastAsia="Times New Roman" w:hAnsi="Calibri" w:cs="Calibri"/>
-                <w:color w:val="000000"/>
-                <w:lang w:bidi="aio-Mymr-001"/>
-              </w:rPr>
-              <w:t>Functions</w:t>
-            </w:r>
-          </w:p>
-        </w:tc>
-        <w:tc>
-          <w:tcPr>
-            <w:tcW w:w="3560" w:type="dxa"/>
-            <w:tcBorders>
-              <w:top w:val="single" w:sz="4" w:space="0" w:color="auto"/>
-              <w:left w:val="nil"/>
-              <w:bottom w:val="single" w:sz="4" w:space="0" w:color="auto"/>
-              <w:right w:val="single" w:sz="4" w:space="0" w:color="auto"/>
-            </w:tcBorders>
-            <w:shd w:val="clear" w:color="000000" w:fill="B4C6E7"/>
-            <w:noWrap/>
-            <w:vAlign w:val="bottom"/>
-            <w:hideMark/>
-          </w:tcPr>
-          <w:p>
-            <w:pPr>
-              <w:spacing w:after="0" w:line="240" w:lineRule="auto"/>
-              <w:jc w:val="center"/>
-              <w:rPr>
-                <w:rFonts w:ascii="Calibri" w:eastAsia="Times New Roman" w:hAnsi="Calibri" w:cs="Calibri"/>
-                <w:color w:val="000000"/>
-                <w:lang w:bidi="aio-Mymr-001"/>
-              </w:rPr>
-            </w:pPr>
-            <w:r>
-              <w:rPr>
-                <w:rFonts w:ascii="Calibri" w:eastAsia="Times New Roman" w:hAnsi="Calibri" w:cs="Calibri"/>
-                <w:color w:val="000000"/>
-                <w:lang w:bidi="aio-Mymr-001"/>
-              </w:rPr>
-              <w:t>Type</w:t>
-            </w:r>
-          </w:p>
-        </w:tc>
-        <w:tc>
-          <w:tcPr>
-            <w:tcW w:w="3880" w:type="dxa"/>
-            <w:tcBorders>
-              <w:top w:val="single" w:sz="4" w:space="0" w:color="auto"/>
-              <w:left w:val="nil"/>
-              <w:bottom w:val="single" w:sz="4" w:space="0" w:color="auto"/>
-              <w:right w:val="single" w:sz="4" w:space="0" w:color="auto"/>
-            </w:tcBorders>
-            <w:shd w:val="clear" w:color="000000" w:fill="B4C6E7"/>
-            <w:noWrap/>
-            <w:vAlign w:val="bottom"/>
-            <w:hideMark/>
-          </w:tcPr>
-          <w:p>
-            <w:pPr>
-              <w:spacing w:after="0" w:line="240" w:lineRule="auto"/>
-              <w:jc w:val="center"/>
-              <w:rPr>
-                <w:rFonts w:ascii="Calibri" w:eastAsia="Times New Roman" w:hAnsi="Calibri" w:cs="Calibri"/>
-                <w:color w:val="000000"/>
-                <w:lang w:bidi="aio-Mymr-001"/>
-              </w:rPr>
-            </w:pPr>
-            <w:r>
-              <w:rPr>
-                <w:rFonts w:ascii="Calibri" w:eastAsia="Times New Roman" w:hAnsi="Calibri" w:cs="Calibri"/>
-                <w:color w:val="000000"/>
-                <w:lang w:bidi="aio-Mymr-001"/>
-              </w:rPr>
-              <w:t>Description</w:t>
-            </w:r>
-          </w:p>
-        </w:tc>
-      </w:tr>
-      <w:tr>
-        <w:trPr>
-          <w:trHeight w:val="288"/>
-        </w:trPr>
-        <w:tc>
-          <w:tcPr>
-            <w:tcW w:w="2540" w:type="dxa"/>
-            <w:tcBorders>
-              <w:top w:val="nil"/>
-              <w:left w:val="single" w:sz="4" w:space="0" w:color="auto"/>
-              <w:bottom w:val="single" w:sz="4" w:space="0" w:color="auto"/>
-              <w:right w:val="single" w:sz="4" w:space="0" w:color="auto"/>
-            </w:tcBorders>
-            <w:shd w:val="clear" w:color="000000" w:fill="FFC000"/>
-            <w:noWrap/>
-            <w:vAlign w:val="bottom"/>
-            <w:hideMark/>
-          </w:tcPr>
-          <w:p>
-            <w:pPr>
-              <w:spacing w:after="0" w:line="240" w:lineRule="auto"/>
-              <w:jc w:val="center"/>
-              <w:rPr>
-                <w:rFonts w:ascii="Calibri" w:eastAsia="Times New Roman" w:hAnsi="Calibri" w:cs="Calibri"/>
-                <w:color w:val="000000"/>
-                <w:lang w:bidi="aio-Mymr-001"/>
-              </w:rPr>
-            </w:pPr>
-            <w:r>
-              <w:rPr>
-                <w:rFonts w:ascii="Calibri" w:eastAsia="Times New Roman" w:hAnsi="Calibri" w:cs="Calibri"/>
-                <w:color w:val="000000"/>
-                <w:lang w:bidi="aio-Mymr-001"/>
-              </w:rPr>
-              <w:t>funcSet()</w:t>
-            </w:r>
-          </w:p>
-        </w:tc>
-        <w:tc>
-          <w:tcPr>
-            <w:tcW w:w="3560" w:type="dxa"/>
-            <w:tcBorders>
-              <w:top w:val="nil"/>
-              <w:left w:val="nil"/>
-              <w:bottom w:val="single" w:sz="4" w:space="0" w:color="auto"/>
-              <w:right w:val="single" w:sz="4" w:space="0" w:color="auto"/>
-            </w:tcBorders>
-            <w:shd w:val="clear" w:color="000000" w:fill="FFC000"/>
-            <w:noWrap/>
-            <w:vAlign w:val="bottom"/>
-            <w:hideMark/>
-          </w:tcPr>
-          <w:p>
-            <w:pPr>
-              <w:spacing w:after="0" w:line="240" w:lineRule="auto"/>
-              <w:jc w:val="center"/>
-              <w:rPr>
-                <w:rFonts w:ascii="Calibri" w:eastAsia="Times New Roman" w:hAnsi="Calibri" w:cs="Calibri"/>
-                <w:color w:val="000000"/>
-                <w:lang w:bidi="aio-Mymr-001"/>
-              </w:rPr>
-            </w:pPr>
-            <w:r>
-              <w:rPr>
-                <w:rFonts w:ascii="Calibri" w:eastAsia="Times New Roman" w:hAnsi="Calibri" w:cs="Calibri"/>
-                <w:color w:val="000000"/>
-                <w:lang w:bidi="aio-Mymr-001"/>
-              </w:rPr>
-              <w:t>void</w:t>
-            </w:r>
-          </w:p>
-        </w:tc>
-        <w:tc>
-          <w:tcPr>
-            <w:tcW w:w="3880" w:type="dxa"/>
-            <w:tcBorders>
-              <w:top w:val="nil"/>
-              <w:left w:val="nil"/>
-              <w:bottom w:val="single" w:sz="4" w:space="0" w:color="auto"/>
-              <w:right w:val="single" w:sz="4" w:space="0" w:color="auto"/>
-            </w:tcBorders>
-            <w:shd w:val="clear" w:color="000000" w:fill="FFC000"/>
-            <w:noWrap/>
-            <w:vAlign w:val="bottom"/>
-            <w:hideMark/>
-          </w:tcPr>
-          <w:p>
-            <w:pPr>
-              <w:spacing w:after="0" w:line="240" w:lineRule="auto"/>
-              <w:jc w:val="center"/>
-              <w:rPr>
-                <w:rFonts w:ascii="Calibri" w:eastAsia="Times New Roman" w:hAnsi="Calibri" w:cs="Calibri"/>
-                <w:color w:val="000000"/>
-                <w:lang w:bidi="aio-Mymr-001"/>
-              </w:rPr>
-            </w:pPr>
-            <w:r>
-              <w:rPr>
-                <w:rFonts w:ascii="Calibri" w:eastAsia="Times New Roman" w:hAnsi="Calibri" w:cs="Calibri"/>
-                <w:color w:val="000000"/>
-                <w:lang w:bidi="aio-Mymr-001"/>
-              </w:rPr>
-              <w:t>Sets function</w:t>
-            </w:r>
-          </w:p>
-        </w:tc>
-      </w:tr>
-      <w:tr>
-        <w:trPr>
-          <w:trHeight w:val="288"/>
-        </w:trPr>
-        <w:tc>
-          <w:tcPr>
-            <w:tcW w:w="2540" w:type="dxa"/>
-            <w:tcBorders>
-              <w:top w:val="nil"/>
-              <w:left w:val="single" w:sz="4" w:space="0" w:color="auto"/>
-              <w:bottom w:val="single" w:sz="4" w:space="0" w:color="auto"/>
-              <w:right w:val="single" w:sz="4" w:space="0" w:color="auto"/>
-            </w:tcBorders>
-            <w:shd w:val="clear" w:color="000000" w:fill="FFC000"/>
-            <w:noWrap/>
-            <w:vAlign w:val="bottom"/>
-            <w:hideMark/>
-          </w:tcPr>
-          <w:p>
-            <w:pPr>
-              <w:spacing w:after="0" w:line="240" w:lineRule="auto"/>
-              <w:jc w:val="center"/>
-              <w:rPr>
-                <w:rFonts w:ascii="Calibri" w:eastAsia="Times New Roman" w:hAnsi="Calibri" w:cs="Calibri"/>
-                <w:color w:val="000000"/>
-                <w:lang w:bidi="aio-Mymr-001"/>
-              </w:rPr>
-            </w:pPr>
-            <w:r>
-              <w:rPr>
-                <w:rFonts w:ascii="Calibri" w:eastAsia="Times New Roman" w:hAnsi="Calibri" w:cs="Calibri"/>
-                <w:color w:val="000000"/>
-                <w:lang w:bidi="aio-Mymr-001"/>
-              </w:rPr>
-              <w:t>setEnemyWpn</w:t>
-            </w:r>
-          </w:p>
-        </w:tc>
-        <w:tc>
-          <w:tcPr>
-            <w:tcW w:w="3560" w:type="dxa"/>
-            <w:tcBorders>
-              <w:top w:val="nil"/>
-              <w:left w:val="nil"/>
-              <w:bottom w:val="single" w:sz="4" w:space="0" w:color="auto"/>
-              <w:right w:val="single" w:sz="4" w:space="0" w:color="auto"/>
-            </w:tcBorders>
-            <w:shd w:val="clear" w:color="000000" w:fill="FFC000"/>
-            <w:noWrap/>
-            <w:vAlign w:val="bottom"/>
-            <w:hideMark/>
-          </w:tcPr>
-          <w:p>
-            <w:pPr>
-              <w:spacing w:after="0" w:line="240" w:lineRule="auto"/>
-              <w:jc w:val="center"/>
-              <w:rPr>
-                <w:rFonts w:ascii="Calibri" w:eastAsia="Times New Roman" w:hAnsi="Calibri" w:cs="Calibri"/>
-                <w:color w:val="000000"/>
-                <w:lang w:bidi="aio-Mymr-001"/>
-              </w:rPr>
-            </w:pPr>
-            <w:r>
-              <w:rPr>
-                <w:rFonts w:ascii="Calibri" w:eastAsia="Times New Roman" w:hAnsi="Calibri" w:cs="Calibri"/>
-                <w:color w:val="000000"/>
-                <w:lang w:bidi="aio-Mymr-001"/>
-              </w:rPr>
-              <w:t>void</w:t>
-            </w:r>
-          </w:p>
-        </w:tc>
-        <w:tc>
-          <w:tcPr>
-            <w:tcW w:w="3880" w:type="dxa"/>
-            <w:tcBorders>
-              <w:top w:val="nil"/>
-              <w:left w:val="nil"/>
-              <w:bottom w:val="single" w:sz="4" w:space="0" w:color="auto"/>
-              <w:right w:val="single" w:sz="4" w:space="0" w:color="auto"/>
-            </w:tcBorders>
-            <w:shd w:val="clear" w:color="000000" w:fill="FFC000"/>
-            <w:noWrap/>
-            <w:vAlign w:val="bottom"/>
-            <w:hideMark/>
-          </w:tcPr>
-          <w:p>
-            <w:pPr>
-              <w:spacing w:after="0" w:line="240" w:lineRule="auto"/>
-              <w:jc w:val="center"/>
-              <w:rPr>
-                <w:rFonts w:ascii="Calibri" w:eastAsia="Times New Roman" w:hAnsi="Calibri" w:cs="Calibri"/>
-                <w:color w:val="000000"/>
-                <w:lang w:bidi="aio-Mymr-001"/>
-              </w:rPr>
-            </w:pPr>
-            <w:r>
-              <w:rPr>
-                <w:rFonts w:ascii="Calibri" w:eastAsia="Times New Roman" w:hAnsi="Calibri" w:cs="Calibri"/>
-                <w:color w:val="000000"/>
-                <w:lang w:bidi="aio-Mymr-001"/>
-              </w:rPr>
-              <w:t>Sets a weapon to the game enemy</w:t>
-            </w:r>
-          </w:p>
-        </w:tc>
-      </w:tr>
-      <w:tr>
-        <w:trPr>
-          <w:trHeight w:val="288"/>
-        </w:trPr>
-        <w:tc>
-          <w:tcPr>
-            <w:tcW w:w="2540" w:type="dxa"/>
-            <w:tcBorders>
-              <w:top w:val="nil"/>
-              <w:left w:val="single" w:sz="4" w:space="0" w:color="auto"/>
-              <w:bottom w:val="single" w:sz="4" w:space="0" w:color="auto"/>
-              <w:right w:val="single" w:sz="4" w:space="0" w:color="auto"/>
-            </w:tcBorders>
-            <w:shd w:val="clear" w:color="000000" w:fill="FFC000"/>
-            <w:noWrap/>
-            <w:vAlign w:val="bottom"/>
-            <w:hideMark/>
-          </w:tcPr>
-          <w:p>
-            <w:pPr>
-              <w:spacing w:after="0" w:line="240" w:lineRule="auto"/>
-              <w:jc w:val="center"/>
-              <w:rPr>
-                <w:rFonts w:ascii="Calibri" w:eastAsia="Times New Roman" w:hAnsi="Calibri" w:cs="Calibri"/>
-                <w:color w:val="000000"/>
-                <w:lang w:bidi="aio-Mymr-001"/>
-              </w:rPr>
-            </w:pPr>
-            <w:r>
-              <w:rPr>
-                <w:rFonts w:ascii="Calibri" w:eastAsia="Times New Roman" w:hAnsi="Calibri" w:cs="Calibri"/>
-                <w:color w:val="000000"/>
-                <w:lang w:bidi="aio-Mymr-001"/>
-              </w:rPr>
-              <w:t>next</w:t>
-            </w:r>
-          </w:p>
-        </w:tc>
-        <w:tc>
-          <w:tcPr>
-            <w:tcW w:w="3560" w:type="dxa"/>
-            <w:tcBorders>
-              <w:top w:val="nil"/>
-              <w:left w:val="nil"/>
-              <w:bottom w:val="single" w:sz="4" w:space="0" w:color="auto"/>
-              <w:right w:val="single" w:sz="4" w:space="0" w:color="auto"/>
-            </w:tcBorders>
-            <w:shd w:val="clear" w:color="000000" w:fill="FFC000"/>
-            <w:noWrap/>
-            <w:vAlign w:val="bottom"/>
-            <w:hideMark/>
-          </w:tcPr>
-          <w:p>
-            <w:pPr>
-              <w:spacing w:after="0" w:line="240" w:lineRule="auto"/>
-              <w:jc w:val="center"/>
-              <w:rPr>
-                <w:rFonts w:ascii="Calibri" w:eastAsia="Times New Roman" w:hAnsi="Calibri" w:cs="Calibri"/>
-                <w:color w:val="000000"/>
-                <w:lang w:bidi="aio-Mymr-001"/>
-              </w:rPr>
-            </w:pPr>
-            <w:r>
-              <w:rPr>
-                <w:rFonts w:ascii="Calibri" w:eastAsia="Times New Roman" w:hAnsi="Calibri" w:cs="Calibri"/>
-                <w:color w:val="000000"/>
-                <w:lang w:bidi="aio-Mymr-001"/>
-              </w:rPr>
-              <w:t xml:space="preserve">  void   </w:t>
-            </w:r>
-          </w:p>
-        </w:tc>
-        <w:tc>
-          <w:tcPr>
-            <w:tcW w:w="3880" w:type="dxa"/>
-            <w:tcBorders>
-              <w:top w:val="nil"/>
-              <w:left w:val="nil"/>
-              <w:bottom w:val="single" w:sz="4" w:space="0" w:color="auto"/>
-              <w:right w:val="single" w:sz="4" w:space="0" w:color="auto"/>
-            </w:tcBorders>
-            <w:shd w:val="clear" w:color="000000" w:fill="FFC000"/>
-            <w:noWrap/>
-            <w:vAlign w:val="bottom"/>
-            <w:hideMark/>
-          </w:tcPr>
-          <w:p>
-            <w:pPr>
-              <w:spacing w:after="0" w:line="240" w:lineRule="auto"/>
-              <w:jc w:val="center"/>
-              <w:rPr>
-                <w:rFonts w:ascii="Calibri" w:eastAsia="Times New Roman" w:hAnsi="Calibri" w:cs="Calibri"/>
-                <w:color w:val="000000"/>
-                <w:lang w:bidi="aio-Mymr-001"/>
-              </w:rPr>
-            </w:pPr>
-            <w:r>
-              <w:rPr>
-                <w:rFonts w:ascii="Calibri" w:eastAsia="Times New Roman" w:hAnsi="Calibri" w:cs="Calibri"/>
-                <w:color w:val="000000"/>
-                <w:lang w:bidi="aio-Mymr-001"/>
-              </w:rPr>
-              <w:t xml:space="preserve">   </w:t>
-            </w:r>
-          </w:p>
-        </w:tc>
-      </w:tr>
-      <w:tr>
-        <w:trPr>
-          <w:trHeight w:val="288"/>
-        </w:trPr>
-        <w:tc>
-          <w:tcPr>
-            <w:tcW w:w="2540" w:type="dxa"/>
-            <w:tcBorders>
-              <w:top w:val="nil"/>
-              <w:left w:val="single" w:sz="4" w:space="0" w:color="auto"/>
-              <w:bottom w:val="single" w:sz="4" w:space="0" w:color="auto"/>
-              <w:right w:val="single" w:sz="4" w:space="0" w:color="auto"/>
-            </w:tcBorders>
-            <w:shd w:val="clear" w:color="000000" w:fill="FFC000"/>
-            <w:noWrap/>
-            <w:vAlign w:val="bottom"/>
-            <w:hideMark/>
-          </w:tcPr>
-          <w:p>
-            <w:pPr>
-              <w:spacing w:after="0" w:line="240" w:lineRule="auto"/>
-              <w:jc w:val="center"/>
-              <w:rPr>
-                <w:rFonts w:ascii="Calibri" w:eastAsia="Times New Roman" w:hAnsi="Calibri" w:cs="Calibri"/>
-                <w:color w:val="000000"/>
-                <w:lang w:bidi="aio-Mymr-001"/>
-              </w:rPr>
-            </w:pPr>
-            <w:r>
-              <w:rPr>
-                <w:rFonts w:ascii="Calibri" w:eastAsia="Times New Roman" w:hAnsi="Calibri" w:cs="Calibri"/>
-                <w:color w:val="000000"/>
-                <w:lang w:bidi="aio-Mymr-001"/>
-              </w:rPr>
-              <w:t>playerStats</w:t>
-            </w:r>
-          </w:p>
-        </w:tc>
-        <w:tc>
-          <w:tcPr>
-            <w:tcW w:w="3560" w:type="dxa"/>
-            <w:tcBorders>
-              <w:top w:val="nil"/>
-              <w:left w:val="nil"/>
-              <w:bottom w:val="single" w:sz="4" w:space="0" w:color="auto"/>
-              <w:right w:val="single" w:sz="4" w:space="0" w:color="auto"/>
-            </w:tcBorders>
-            <w:shd w:val="clear" w:color="000000" w:fill="FFC000"/>
-            <w:noWrap/>
-            <w:vAlign w:val="bottom"/>
-            <w:hideMark/>
-          </w:tcPr>
-          <w:p>
-            <w:pPr>
-              <w:spacing w:after="0" w:line="240" w:lineRule="auto"/>
-              <w:jc w:val="center"/>
-              <w:rPr>
-                <w:rFonts w:ascii="Calibri" w:eastAsia="Times New Roman" w:hAnsi="Calibri" w:cs="Calibri"/>
-                <w:color w:val="000000"/>
-                <w:lang w:bidi="aio-Mymr-001"/>
-              </w:rPr>
-            </w:pPr>
-            <w:r>
-              <w:rPr>
-                <w:rFonts w:ascii="Calibri" w:eastAsia="Times New Roman" w:hAnsi="Calibri" w:cs="Calibri"/>
-                <w:color w:val="000000"/>
-                <w:lang w:bidi="aio-Mymr-001"/>
-              </w:rPr>
-              <w:t>string</w:t>
-            </w:r>
-          </w:p>
-        </w:tc>
-        <w:tc>
-          <w:tcPr>
-            <w:tcW w:w="3880" w:type="dxa"/>
-            <w:tcBorders>
-              <w:top w:val="nil"/>
-              <w:left w:val="nil"/>
-              <w:bottom w:val="single" w:sz="4" w:space="0" w:color="auto"/>
-              <w:right w:val="single" w:sz="4" w:space="0" w:color="auto"/>
-            </w:tcBorders>
-            <w:shd w:val="clear" w:color="000000" w:fill="FFC000"/>
-            <w:noWrap/>
-            <w:vAlign w:val="bottom"/>
-            <w:hideMark/>
-          </w:tcPr>
-          <w:p>
-            <w:pPr>
-              <w:spacing w:after="0" w:line="240" w:lineRule="auto"/>
-              <w:jc w:val="center"/>
-              <w:rPr>
-                <w:rFonts w:ascii="Calibri" w:eastAsia="Times New Roman" w:hAnsi="Calibri" w:cs="Calibri"/>
-                <w:color w:val="000000"/>
-                <w:lang w:bidi="aio-Mymr-001"/>
-              </w:rPr>
-            </w:pPr>
-            <w:r>
-              <w:rPr>
-                <w:rFonts w:ascii="Calibri" w:eastAsia="Times New Roman" w:hAnsi="Calibri" w:cs="Calibri"/>
-                <w:color w:val="000000"/>
-                <w:lang w:bidi="aio-Mymr-001"/>
-              </w:rPr>
-              <w:t>Displays player stats</w:t>
-            </w:r>
-          </w:p>
-        </w:tc>
-      </w:tr>
-      <w:tr>
-        <w:trPr>
-          <w:trHeight w:val="288"/>
-        </w:trPr>
-        <w:tc>
-          <w:tcPr>
-            <w:tcW w:w="2540" w:type="dxa"/>
-            <w:tcBorders>
-              <w:top w:val="nil"/>
-              <w:left w:val="single" w:sz="4" w:space="0" w:color="auto"/>
-              <w:bottom w:val="single" w:sz="4" w:space="0" w:color="auto"/>
-              <w:right w:val="single" w:sz="4" w:space="0" w:color="auto"/>
-            </w:tcBorders>
-            <w:shd w:val="clear" w:color="000000" w:fill="FFC000"/>
-            <w:noWrap/>
-            <w:vAlign w:val="bottom"/>
-            <w:hideMark/>
-          </w:tcPr>
-          <w:p>
-            <w:pPr>
-              <w:spacing w:after="0" w:line="240" w:lineRule="auto"/>
-              <w:jc w:val="center"/>
-              <w:rPr>
-                <w:rFonts w:ascii="Calibri" w:eastAsia="Times New Roman" w:hAnsi="Calibri" w:cs="Calibri"/>
-                <w:color w:val="000000"/>
-                <w:lang w:bidi="aio-Mymr-001"/>
-              </w:rPr>
-            </w:pPr>
-            <w:r>
-              <w:rPr>
-                <w:rFonts w:ascii="Calibri" w:eastAsia="Times New Roman" w:hAnsi="Calibri" w:cs="Calibri"/>
-                <w:color w:val="000000"/>
-                <w:lang w:bidi="aio-Mymr-001"/>
-              </w:rPr>
-              <w:t>enemyStats</w:t>
-            </w:r>
-          </w:p>
-        </w:tc>
-        <w:tc>
-          <w:tcPr>
-            <w:tcW w:w="3560" w:type="dxa"/>
-            <w:tcBorders>
-              <w:top w:val="nil"/>
-              <w:left w:val="nil"/>
-              <w:bottom w:val="single" w:sz="4" w:space="0" w:color="auto"/>
-              <w:right w:val="single" w:sz="4" w:space="0" w:color="auto"/>
-            </w:tcBorders>
-            <w:shd w:val="clear" w:color="000000" w:fill="FFC000"/>
-            <w:noWrap/>
-            <w:vAlign w:val="bottom"/>
-            <w:hideMark/>
-          </w:tcPr>
-          <w:p>
-            <w:pPr>
-              <w:spacing w:after="0" w:line="240" w:lineRule="auto"/>
-              <w:jc w:val="center"/>
-              <w:rPr>
-                <w:rFonts w:ascii="Calibri" w:eastAsia="Times New Roman" w:hAnsi="Calibri" w:cs="Calibri"/>
-                <w:color w:val="000000"/>
-                <w:lang w:bidi="aio-Mymr-001"/>
-              </w:rPr>
-            </w:pPr>
-            <w:r>
-              <w:rPr>
-                <w:rFonts w:ascii="Calibri" w:eastAsia="Times New Roman" w:hAnsi="Calibri" w:cs="Calibri"/>
-                <w:color w:val="000000"/>
-                <w:lang w:bidi="aio-Mymr-001"/>
-              </w:rPr>
-              <w:t>string</w:t>
-            </w:r>
-          </w:p>
-        </w:tc>
-        <w:tc>
-          <w:tcPr>
-            <w:tcW w:w="3880" w:type="dxa"/>
-            <w:tcBorders>
-              <w:top w:val="nil"/>
-              <w:left w:val="nil"/>
-              <w:bottom w:val="single" w:sz="4" w:space="0" w:color="auto"/>
-              <w:right w:val="single" w:sz="4" w:space="0" w:color="auto"/>
-            </w:tcBorders>
-            <w:shd w:val="clear" w:color="000000" w:fill="FFC000"/>
-            <w:noWrap/>
-            <w:vAlign w:val="bottom"/>
-            <w:hideMark/>
-          </w:tcPr>
-          <w:p>
-            <w:pPr>
-              <w:spacing w:after="0" w:line="240" w:lineRule="auto"/>
-              <w:jc w:val="center"/>
-              <w:rPr>
-                <w:rFonts w:ascii="Calibri" w:eastAsia="Times New Roman" w:hAnsi="Calibri" w:cs="Calibri"/>
-                <w:color w:val="000000"/>
-                <w:lang w:bidi="aio-Mymr-001"/>
-              </w:rPr>
-            </w:pPr>
-            <w:r>
-              <w:rPr>
-                <w:rFonts w:ascii="Calibri" w:eastAsia="Times New Roman" w:hAnsi="Calibri" w:cs="Calibri"/>
-                <w:color w:val="000000"/>
-                <w:lang w:bidi="aio-Mymr-001"/>
-              </w:rPr>
-              <w:t>Displays enemy stats</w:t>
-            </w:r>
-          </w:p>
-        </w:tc>
-      </w:tr>
-      <w:tr>
-        <w:trPr>
-          <w:trHeight w:val="288"/>
-        </w:trPr>
-        <w:tc>
-          <w:tcPr>
-            <w:tcW w:w="2540" w:type="dxa"/>
-            <w:tcBorders>
-              <w:top w:val="nil"/>
-              <w:left w:val="single" w:sz="4" w:space="0" w:color="auto"/>
-              <w:bottom w:val="single" w:sz="4" w:space="0" w:color="auto"/>
-              <w:right w:val="single" w:sz="4" w:space="0" w:color="auto"/>
-            </w:tcBorders>
-            <w:shd w:val="clear" w:color="000000" w:fill="FFC000"/>
-            <w:noWrap/>
-            <w:vAlign w:val="bottom"/>
-            <w:hideMark/>
-          </w:tcPr>
-          <w:p>
-            <w:pPr>
-              <w:spacing w:after="0" w:line="240" w:lineRule="auto"/>
-              <w:jc w:val="center"/>
-              <w:rPr>
-                <w:rFonts w:ascii="Calibri" w:eastAsia="Times New Roman" w:hAnsi="Calibri" w:cs="Calibri"/>
-                <w:color w:val="000000"/>
-                <w:lang w:bidi="aio-Mymr-001"/>
-              </w:rPr>
-            </w:pPr>
-            <w:r>
-              <w:rPr>
-                <w:rFonts w:ascii="Calibri" w:eastAsia="Times New Roman" w:hAnsi="Calibri" w:cs="Calibri"/>
-                <w:color w:val="000000"/>
-                <w:lang w:bidi="aio-Mymr-001"/>
-              </w:rPr>
-              <w:t>preRowFunc</w:t>
-            </w:r>
-          </w:p>
-        </w:tc>
-        <w:tc>
-          <w:tcPr>
-            <w:tcW w:w="3560" w:type="dxa"/>
-            <w:tcBorders>
-              <w:top w:val="nil"/>
-              <w:left w:val="nil"/>
-              <w:bottom w:val="single" w:sz="4" w:space="0" w:color="auto"/>
-              <w:right w:val="single" w:sz="4" w:space="0" w:color="auto"/>
-            </w:tcBorders>
-            <w:shd w:val="clear" w:color="000000" w:fill="FFC000"/>
-            <w:noWrap/>
-            <w:vAlign w:val="bottom"/>
-            <w:hideMark/>
-          </w:tcPr>
-          <w:p>
-            <w:pPr>
-              <w:spacing w:after="0" w:line="240" w:lineRule="auto"/>
-              <w:jc w:val="center"/>
-              <w:rPr>
-                <w:rFonts w:ascii="Calibri" w:eastAsia="Times New Roman" w:hAnsi="Calibri" w:cs="Calibri"/>
-                <w:color w:val="000000"/>
-                <w:lang w:bidi="aio-Mymr-001"/>
-              </w:rPr>
-            </w:pPr>
-            <w:r>
-              <w:rPr>
-                <w:rFonts w:ascii="Calibri" w:eastAsia="Times New Roman" w:hAnsi="Calibri" w:cs="Calibri"/>
-                <w:color w:val="000000"/>
-                <w:lang w:bidi="aio-Mymr-001"/>
-              </w:rPr>
-              <w:t>string</w:t>
-            </w:r>
-          </w:p>
-        </w:tc>
-        <w:tc>
-          <w:tcPr>
-            <w:tcW w:w="3880" w:type="dxa"/>
-            <w:tcBorders>
-              <w:top w:val="nil"/>
-              <w:left w:val="nil"/>
-              <w:bottom w:val="single" w:sz="4" w:space="0" w:color="auto"/>
-              <w:right w:val="single" w:sz="4" w:space="0" w:color="auto"/>
-            </w:tcBorders>
-            <w:shd w:val="clear" w:color="000000" w:fill="FFC000"/>
-            <w:noWrap/>
-            <w:vAlign w:val="bottom"/>
-            <w:hideMark/>
-          </w:tcPr>
-          <w:p>
-            <w:pPr>
-              <w:spacing w:after="0" w:line="240" w:lineRule="auto"/>
-              <w:jc w:val="center"/>
-              <w:rPr>
-                <w:rFonts w:ascii="Calibri" w:eastAsia="Times New Roman" w:hAnsi="Calibri" w:cs="Calibri"/>
-                <w:color w:val="000000"/>
-                <w:lang w:bidi="aio-Mymr-001"/>
-              </w:rPr>
-            </w:pPr>
-            <w:r>
-              <w:rPr>
-                <w:rFonts w:ascii="Calibri" w:eastAsia="Times New Roman" w:hAnsi="Calibri" w:cs="Calibri"/>
-                <w:color w:val="000000"/>
-                <w:lang w:bidi="aio-Mymr-001"/>
-              </w:rPr>
-              <w:t>Checks the previous funtion</w:t>
-            </w:r>
-          </w:p>
-        </w:tc>
-      </w:tr>
-      <w:tr>
-        <w:trPr>
-          <w:trHeight w:val="288"/>
-        </w:trPr>
-        <w:tc>
-          <w:tcPr>
-            <w:tcW w:w="2540" w:type="dxa"/>
-            <w:tcBorders>
-              <w:top w:val="nil"/>
-              <w:left w:val="single" w:sz="4" w:space="0" w:color="auto"/>
-              <w:bottom w:val="nil"/>
-              <w:right w:val="single" w:sz="4" w:space="0" w:color="auto"/>
-            </w:tcBorders>
-            <w:shd w:val="clear" w:color="000000" w:fill="FFC000"/>
-            <w:noWrap/>
-            <w:vAlign w:val="bottom"/>
-            <w:hideMark/>
-          </w:tcPr>
-          <w:p>
-            <w:pPr>
-              <w:spacing w:after="0" w:line="240" w:lineRule="auto"/>
-              <w:jc w:val="center"/>
-              <w:rPr>
-                <w:rFonts w:ascii="Calibri" w:eastAsia="Times New Roman" w:hAnsi="Calibri" w:cs="Calibri"/>
-                <w:color w:val="000000"/>
-                <w:lang w:bidi="aio-Mymr-001"/>
-              </w:rPr>
-            </w:pPr>
-            <w:r>
-              <w:rPr>
-                <w:rFonts w:ascii="Calibri" w:eastAsia="Times New Roman" w:hAnsi="Calibri" w:cs="Calibri"/>
-                <w:color w:val="000000"/>
-                <w:lang w:bidi="aio-Mymr-001"/>
-              </w:rPr>
-              <w:t>stats</w:t>
-            </w:r>
-          </w:p>
-        </w:tc>
-        <w:tc>
-          <w:tcPr>
-            <w:tcW w:w="3560" w:type="dxa"/>
-            <w:tcBorders>
-              <w:top w:val="nil"/>
-              <w:left w:val="nil"/>
-              <w:bottom w:val="nil"/>
-              <w:right w:val="single" w:sz="4" w:space="0" w:color="auto"/>
-            </w:tcBorders>
-            <w:shd w:val="clear" w:color="000000" w:fill="FFC000"/>
-            <w:noWrap/>
-            <w:vAlign w:val="bottom"/>
-            <w:hideMark/>
-          </w:tcPr>
-          <w:p>
-            <w:pPr>
-              <w:spacing w:after="0" w:line="240" w:lineRule="auto"/>
-              <w:jc w:val="center"/>
-              <w:rPr>
-                <w:rFonts w:ascii="Calibri" w:eastAsia="Times New Roman" w:hAnsi="Calibri" w:cs="Calibri"/>
-                <w:color w:val="000000"/>
-                <w:lang w:bidi="aio-Mymr-001"/>
-              </w:rPr>
-            </w:pPr>
-            <w:r>
-              <w:rPr>
-                <w:rFonts w:ascii="Calibri" w:eastAsia="Times New Roman" w:hAnsi="Calibri" w:cs="Calibri"/>
-                <w:color w:val="000000"/>
-                <w:lang w:bidi="aio-Mymr-001"/>
-              </w:rPr>
-              <w:t>void</w:t>
-            </w:r>
-          </w:p>
-        </w:tc>
-        <w:tc>
-          <w:tcPr>
-            <w:tcW w:w="3880" w:type="dxa"/>
-            <w:tcBorders>
-              <w:top w:val="nil"/>
-              <w:left w:val="nil"/>
-              <w:bottom w:val="nil"/>
-              <w:right w:val="single" w:sz="4" w:space="0" w:color="auto"/>
-            </w:tcBorders>
-            <w:shd w:val="clear" w:color="000000" w:fill="FFC000"/>
-            <w:noWrap/>
-            <w:vAlign w:val="bottom"/>
-            <w:hideMark/>
-          </w:tcPr>
-          <w:p>
-            <w:pPr>
-              <w:spacing w:after="0" w:line="240" w:lineRule="auto"/>
-              <w:jc w:val="center"/>
-              <w:rPr>
-                <w:rFonts w:ascii="Calibri" w:eastAsia="Times New Roman" w:hAnsi="Calibri" w:cs="Calibri"/>
-                <w:color w:val="000000"/>
-                <w:lang w:bidi="aio-Mymr-001"/>
-              </w:rPr>
-            </w:pPr>
-            <w:r>
-              <w:rPr>
-                <w:rFonts w:ascii="Calibri" w:eastAsia="Times New Roman" w:hAnsi="Calibri" w:cs="Calibri"/>
-                <w:color w:val="000000"/>
-                <w:lang w:bidi="aio-Mymr-001"/>
-              </w:rPr>
-              <w:t>stats info</w:t>
-            </w:r>
-          </w:p>
-        </w:tc>
-      </w:tr>
-      <w:tr>
-        <w:trPr>
-          <w:trHeight w:val="288"/>
-        </w:trPr>
-        <w:tc>
-          <w:tcPr>
-            <w:tcW w:w="2540" w:type="dxa"/>
-            <w:tcBorders>
-              <w:top w:val="single" w:sz="4" w:space="0" w:color="auto"/>
-              <w:left w:val="single" w:sz="4" w:space="0" w:color="auto"/>
-              <w:bottom w:val="single" w:sz="4" w:space="0" w:color="auto"/>
-              <w:right w:val="single" w:sz="4" w:space="0" w:color="auto"/>
-            </w:tcBorders>
-            <w:shd w:val="clear" w:color="000000" w:fill="FFC000"/>
-            <w:noWrap/>
-            <w:vAlign w:val="bottom"/>
-            <w:hideMark/>
-          </w:tcPr>
-          <w:p>
-            <w:pPr>
-              <w:spacing w:after="0" w:line="240" w:lineRule="auto"/>
-              <w:jc w:val="center"/>
-              <w:rPr>
-                <w:rFonts w:ascii="Calibri" w:eastAsia="Times New Roman" w:hAnsi="Calibri" w:cs="Calibri"/>
-                <w:color w:val="000000"/>
-                <w:lang w:bidi="aio-Mymr-001"/>
-              </w:rPr>
-            </w:pPr>
-            <w:r>
-              <w:rPr>
-                <w:rFonts w:ascii="Calibri" w:eastAsia="Times New Roman" w:hAnsi="Calibri" w:cs="Calibri"/>
-                <w:color w:val="000000"/>
-                <w:lang w:bidi="aio-Mymr-001"/>
-              </w:rPr>
-              <w:t>text</w:t>
-            </w:r>
-          </w:p>
-        </w:tc>
-        <w:tc>
-          <w:tcPr>
-            <w:tcW w:w="3560" w:type="dxa"/>
-            <w:tcBorders>
-              <w:top w:val="single" w:sz="4" w:space="0" w:color="auto"/>
-              <w:left w:val="nil"/>
-              <w:bottom w:val="single" w:sz="4" w:space="0" w:color="auto"/>
-              <w:right w:val="single" w:sz="4" w:space="0" w:color="auto"/>
-            </w:tcBorders>
-            <w:shd w:val="clear" w:color="000000" w:fill="FFC000"/>
-            <w:noWrap/>
-            <w:vAlign w:val="bottom"/>
-            <w:hideMark/>
-          </w:tcPr>
-          <w:p>
-            <w:pPr>
-              <w:spacing w:after="0" w:line="240" w:lineRule="auto"/>
-              <w:jc w:val="center"/>
-              <w:rPr>
-                <w:rFonts w:ascii="Calibri" w:eastAsia="Times New Roman" w:hAnsi="Calibri" w:cs="Calibri"/>
-                <w:color w:val="000000"/>
-                <w:lang w:bidi="aio-Mymr-001"/>
-              </w:rPr>
-            </w:pPr>
-            <w:r>
-              <w:rPr>
-                <w:rFonts w:ascii="Calibri" w:eastAsia="Times New Roman" w:hAnsi="Calibri" w:cs="Calibri"/>
-                <w:color w:val="000000"/>
-                <w:lang w:bidi="aio-Mymr-001"/>
-              </w:rPr>
-              <w:t>void</w:t>
-            </w:r>
-          </w:p>
-        </w:tc>
-        <w:tc>
-          <w:tcPr>
-            <w:tcW w:w="3880" w:type="dxa"/>
-            <w:tcBorders>
-              <w:top w:val="single" w:sz="4" w:space="0" w:color="auto"/>
-              <w:left w:val="nil"/>
-              <w:bottom w:val="single" w:sz="4" w:space="0" w:color="auto"/>
-              <w:right w:val="single" w:sz="4" w:space="0" w:color="auto"/>
-            </w:tcBorders>
-            <w:shd w:val="clear" w:color="000000" w:fill="FFC000"/>
-            <w:noWrap/>
-            <w:vAlign w:val="bottom"/>
-            <w:hideMark/>
-          </w:tcPr>
-          <w:p>
-            <w:pPr>
-              <w:spacing w:after="0" w:line="240" w:lineRule="auto"/>
-              <w:jc w:val="center"/>
-              <w:rPr>
-                <w:rFonts w:ascii="Calibri" w:eastAsia="Times New Roman" w:hAnsi="Calibri" w:cs="Calibri"/>
-                <w:color w:val="000000"/>
-                <w:lang w:bidi="aio-Mymr-001"/>
-              </w:rPr>
-            </w:pPr>
-            <w:r>
-              <w:rPr>
-                <w:rFonts w:ascii="Calibri" w:eastAsia="Times New Roman" w:hAnsi="Calibri" w:cs="Calibri"/>
-                <w:color w:val="000000"/>
-                <w:lang w:bidi="aio-Mymr-001"/>
-              </w:rPr>
-              <w:t>text info</w:t>
-            </w:r>
-          </w:p>
-        </w:tc>
-      </w:tr>
-      <w:tr>
-        <w:trPr>
-          <w:trHeight w:val="288"/>
-        </w:trPr>
-        <w:tc>
-          <w:tcPr>
-            <w:tcW w:w="2540" w:type="dxa"/>
-            <w:tcBorders>
-              <w:top w:val="nil"/>
-              <w:left w:val="single" w:sz="4" w:space="0" w:color="auto"/>
-              <w:bottom w:val="single" w:sz="4" w:space="0" w:color="auto"/>
-              <w:right w:val="single" w:sz="4" w:space="0" w:color="auto"/>
-            </w:tcBorders>
-            <w:shd w:val="clear" w:color="000000" w:fill="FFC000"/>
-            <w:noWrap/>
-            <w:vAlign w:val="bottom"/>
-            <w:hideMark/>
-          </w:tcPr>
-          <w:p>
-            <w:pPr>
-              <w:spacing w:after="0" w:line="240" w:lineRule="auto"/>
-              <w:jc w:val="center"/>
-              <w:rPr>
-                <w:rFonts w:ascii="Calibri" w:eastAsia="Times New Roman" w:hAnsi="Calibri" w:cs="Calibri"/>
-                <w:color w:val="000000"/>
-                <w:lang w:bidi="aio-Mymr-001"/>
-              </w:rPr>
-            </w:pPr>
-            <w:r>
-              <w:rPr>
-                <w:rFonts w:ascii="Calibri" w:eastAsia="Times New Roman" w:hAnsi="Calibri" w:cs="Calibri"/>
-                <w:color w:val="000000"/>
-                <w:lang w:bidi="aio-Mymr-001"/>
-              </w:rPr>
-              <w:t>checkHp</w:t>
-            </w:r>
-          </w:p>
-        </w:tc>
-        <w:tc>
-          <w:tcPr>
-            <w:tcW w:w="3560" w:type="dxa"/>
-            <w:tcBorders>
-              <w:top w:val="nil"/>
-              <w:left w:val="nil"/>
-              <w:bottom w:val="single" w:sz="4" w:space="0" w:color="auto"/>
-              <w:right w:val="single" w:sz="4" w:space="0" w:color="auto"/>
-            </w:tcBorders>
-            <w:shd w:val="clear" w:color="000000" w:fill="FFC000"/>
-            <w:noWrap/>
-            <w:vAlign w:val="bottom"/>
-            <w:hideMark/>
-          </w:tcPr>
-          <w:p>
-            <w:pPr>
-              <w:spacing w:after="0" w:line="240" w:lineRule="auto"/>
-              <w:jc w:val="center"/>
-              <w:rPr>
-                <w:rFonts w:ascii="Calibri" w:eastAsia="Times New Roman" w:hAnsi="Calibri" w:cs="Calibri"/>
-                <w:color w:val="000000"/>
-                <w:lang w:bidi="aio-Mymr-001"/>
-              </w:rPr>
-            </w:pPr>
-            <w:r>
-              <w:rPr>
-                <w:rFonts w:ascii="Calibri" w:eastAsia="Times New Roman" w:hAnsi="Calibri" w:cs="Calibri"/>
-                <w:color w:val="000000"/>
-                <w:lang w:bidi="aio-Mymr-001"/>
-              </w:rPr>
-              <w:t>int</w:t>
-            </w:r>
-          </w:p>
-        </w:tc>
-        <w:tc>
-          <w:tcPr>
-            <w:tcW w:w="3880" w:type="dxa"/>
-            <w:tcBorders>
-              <w:top w:val="nil"/>
-              <w:left w:val="nil"/>
-              <w:bottom w:val="single" w:sz="4" w:space="0" w:color="auto"/>
-              <w:right w:val="single" w:sz="4" w:space="0" w:color="auto"/>
-            </w:tcBorders>
-            <w:shd w:val="clear" w:color="000000" w:fill="FFC000"/>
-            <w:noWrap/>
-            <w:vAlign w:val="bottom"/>
-            <w:hideMark/>
-          </w:tcPr>
-          <w:p>
-            <w:pPr>
-              <w:spacing w:after="0" w:line="240" w:lineRule="auto"/>
-              <w:jc w:val="center"/>
-              <w:rPr>
-                <w:rFonts w:ascii="Calibri" w:eastAsia="Times New Roman" w:hAnsi="Calibri" w:cs="Calibri"/>
-                <w:color w:val="000000"/>
-                <w:lang w:bidi="aio-Mymr-001"/>
-              </w:rPr>
-            </w:pPr>
-            <w:r>
-              <w:rPr>
-                <w:rFonts w:ascii="Calibri" w:eastAsia="Times New Roman" w:hAnsi="Calibri" w:cs="Calibri"/>
-                <w:color w:val="000000"/>
-                <w:lang w:bidi="aio-Mymr-001"/>
-              </w:rPr>
-              <w:t>Checks Hp</w:t>
-            </w:r>
-          </w:p>
-        </w:tc>
-      </w:tr>
-      <w:tr>
-        <w:trPr>
-          <w:trHeight w:val="288"/>
-        </w:trPr>
-        <w:tc>
-          <w:tcPr>
-            <w:tcW w:w="2540" w:type="dxa"/>
-            <w:tcBorders>
-              <w:top w:val="nil"/>
-              <w:left w:val="single" w:sz="4" w:space="0" w:color="auto"/>
-              <w:bottom w:val="single" w:sz="4" w:space="0" w:color="auto"/>
-              <w:right w:val="single" w:sz="4" w:space="0" w:color="auto"/>
-            </w:tcBorders>
-            <w:shd w:val="clear" w:color="000000" w:fill="FFC000"/>
-            <w:noWrap/>
-            <w:vAlign w:val="bottom"/>
-            <w:hideMark/>
-          </w:tcPr>
-          <w:p>
-            <w:pPr>
-              <w:spacing w:after="0" w:line="240" w:lineRule="auto"/>
-              <w:jc w:val="center"/>
-              <w:rPr>
-                <w:rFonts w:ascii="Calibri" w:eastAsia="Times New Roman" w:hAnsi="Calibri" w:cs="Calibri"/>
-                <w:color w:val="000000"/>
-                <w:lang w:bidi="aio-Mymr-001"/>
-              </w:rPr>
-            </w:pPr>
-            <w:r>
-              <w:rPr>
-                <w:rFonts w:ascii="Calibri" w:eastAsia="Times New Roman" w:hAnsi="Calibri" w:cs="Calibri"/>
-                <w:color w:val="000000"/>
-                <w:lang w:bidi="aio-Mymr-001"/>
-              </w:rPr>
-              <w:t>andIf</w:t>
-            </w:r>
-          </w:p>
-        </w:tc>
-        <w:tc>
-          <w:tcPr>
-            <w:tcW w:w="3560" w:type="dxa"/>
-            <w:tcBorders>
-              <w:top w:val="nil"/>
-              <w:left w:val="nil"/>
-              <w:bottom w:val="single" w:sz="4" w:space="0" w:color="auto"/>
-              <w:right w:val="single" w:sz="4" w:space="0" w:color="auto"/>
-            </w:tcBorders>
-            <w:shd w:val="clear" w:color="000000" w:fill="FFC000"/>
-            <w:noWrap/>
-            <w:vAlign w:val="bottom"/>
-            <w:hideMark/>
-          </w:tcPr>
-          <w:p>
-            <w:pPr>
-              <w:spacing w:after="0" w:line="240" w:lineRule="auto"/>
-              <w:jc w:val="center"/>
-              <w:rPr>
-                <w:rFonts w:ascii="Calibri" w:eastAsia="Times New Roman" w:hAnsi="Calibri" w:cs="Calibri"/>
-                <w:color w:val="000000"/>
-                <w:lang w:bidi="aio-Mymr-001"/>
-              </w:rPr>
-            </w:pPr>
-            <w:r>
-              <w:rPr>
-                <w:rFonts w:ascii="Calibri" w:eastAsia="Times New Roman" w:hAnsi="Calibri" w:cs="Calibri"/>
-                <w:color w:val="000000"/>
-                <w:lang w:bidi="aio-Mymr-001"/>
-              </w:rPr>
-              <w:t xml:space="preserve">   bool</w:t>
-            </w:r>
-          </w:p>
-        </w:tc>
-        <w:tc>
-          <w:tcPr>
-            <w:tcW w:w="3880" w:type="dxa"/>
-            <w:tcBorders>
-              <w:top w:val="nil"/>
-              <w:left w:val="nil"/>
-              <w:bottom w:val="single" w:sz="4" w:space="0" w:color="auto"/>
-              <w:right w:val="single" w:sz="4" w:space="0" w:color="auto"/>
-            </w:tcBorders>
-            <w:shd w:val="clear" w:color="000000" w:fill="FFC000"/>
-            <w:noWrap/>
-            <w:vAlign w:val="bottom"/>
-            <w:hideMark/>
-          </w:tcPr>
-          <w:p>
-            <w:pPr>
-              <w:spacing w:after="0" w:line="240" w:lineRule="auto"/>
-              <w:jc w:val="center"/>
-              <w:rPr>
-                <w:rFonts w:ascii="Calibri" w:eastAsia="Times New Roman" w:hAnsi="Calibri" w:cs="Calibri"/>
-                <w:color w:val="000000"/>
-                <w:lang w:bidi="aio-Mymr-001"/>
-              </w:rPr>
-            </w:pPr>
-            <w:r>
-              <w:rPr>
-                <w:rFonts w:ascii="Calibri" w:eastAsia="Times New Roman" w:hAnsi="Calibri" w:cs="Calibri"/>
-                <w:color w:val="000000"/>
-                <w:lang w:bidi="aio-Mymr-001"/>
-              </w:rPr>
-              <w:t xml:space="preserve">   </w:t>
-            </w:r>
-          </w:p>
-        </w:tc>
-      </w:tr>
-      <w:tr>
-        <w:trPr>
-          <w:trHeight w:val="288"/>
-        </w:trPr>
-        <w:tc>
-          <w:tcPr>
-            <w:tcW w:w="2540" w:type="dxa"/>
-            <w:tcBorders>
-              <w:top w:val="nil"/>
-              <w:left w:val="single" w:sz="4" w:space="0" w:color="auto"/>
-              <w:bottom w:val="single" w:sz="4" w:space="0" w:color="auto"/>
-              <w:right w:val="single" w:sz="4" w:space="0" w:color="auto"/>
-            </w:tcBorders>
-            <w:shd w:val="clear" w:color="000000" w:fill="FFC000"/>
-            <w:noWrap/>
-            <w:vAlign w:val="bottom"/>
-            <w:hideMark/>
-          </w:tcPr>
-          <w:p>
-            <w:pPr>
-              <w:spacing w:after="0" w:line="240" w:lineRule="auto"/>
-              <w:jc w:val="center"/>
-              <w:rPr>
-                <w:rFonts w:ascii="Calibri" w:eastAsia="Times New Roman" w:hAnsi="Calibri" w:cs="Calibri"/>
-                <w:color w:val="000000"/>
-                <w:lang w:bidi="aio-Mymr-001"/>
-              </w:rPr>
-            </w:pPr>
-            <w:r>
-              <w:rPr>
-                <w:rFonts w:ascii="Calibri" w:eastAsia="Times New Roman" w:hAnsi="Calibri" w:cs="Calibri"/>
-                <w:color w:val="000000"/>
-                <w:lang w:bidi="aio-Mymr-001"/>
-              </w:rPr>
-              <w:t>checkFunc</w:t>
-            </w:r>
-          </w:p>
-        </w:tc>
-        <w:tc>
-          <w:tcPr>
-            <w:tcW w:w="3560" w:type="dxa"/>
-            <w:tcBorders>
-              <w:top w:val="nil"/>
-              <w:left w:val="nil"/>
-              <w:bottom w:val="single" w:sz="4" w:space="0" w:color="auto"/>
-              <w:right w:val="single" w:sz="4" w:space="0" w:color="auto"/>
-            </w:tcBorders>
-            <w:shd w:val="clear" w:color="000000" w:fill="FFC000"/>
-            <w:noWrap/>
-            <w:vAlign w:val="bottom"/>
-            <w:hideMark/>
-          </w:tcPr>
-          <w:p>
-            <w:pPr>
-              <w:spacing w:after="0" w:line="240" w:lineRule="auto"/>
-              <w:jc w:val="center"/>
-              <w:rPr>
-                <w:rFonts w:ascii="Calibri" w:eastAsia="Times New Roman" w:hAnsi="Calibri" w:cs="Calibri"/>
-                <w:color w:val="000000"/>
-                <w:lang w:bidi="aio-Mymr-001"/>
-              </w:rPr>
-            </w:pPr>
-            <w:r>
-              <w:rPr>
-                <w:rFonts w:ascii="Calibri" w:eastAsia="Times New Roman" w:hAnsi="Calibri" w:cs="Calibri"/>
-                <w:color w:val="000000"/>
-                <w:lang w:bidi="aio-Mymr-001"/>
-              </w:rPr>
-              <w:t>int</w:t>
-            </w:r>
-          </w:p>
-        </w:tc>
-        <w:tc>
-          <w:tcPr>
-            <w:tcW w:w="3880" w:type="dxa"/>
-            <w:tcBorders>
-              <w:top w:val="nil"/>
-              <w:left w:val="nil"/>
-              <w:bottom w:val="single" w:sz="4" w:space="0" w:color="auto"/>
-              <w:right w:val="single" w:sz="4" w:space="0" w:color="auto"/>
-            </w:tcBorders>
-            <w:shd w:val="clear" w:color="000000" w:fill="FFC000"/>
-            <w:noWrap/>
-            <w:vAlign w:val="bottom"/>
-            <w:hideMark/>
-          </w:tcPr>
-          <w:p>
-            <w:pPr>
-              <w:spacing w:after="0" w:line="240" w:lineRule="auto"/>
-              <w:jc w:val="center"/>
-              <w:rPr>
-                <w:rFonts w:ascii="Calibri" w:eastAsia="Times New Roman" w:hAnsi="Calibri" w:cs="Calibri"/>
-                <w:color w:val="000000"/>
-                <w:lang w:bidi="aio-Mymr-001"/>
-              </w:rPr>
-            </w:pPr>
-            <w:r>
-              <w:rPr>
-                <w:rFonts w:ascii="Calibri" w:eastAsia="Times New Roman" w:hAnsi="Calibri" w:cs="Calibri"/>
-                <w:color w:val="000000"/>
-                <w:lang w:bidi="aio-Mymr-001"/>
-              </w:rPr>
-              <w:t>Checks functions</w:t>
-            </w:r>
-          </w:p>
-        </w:tc>
-      </w:tr>
-      <w:tr>
-        <w:trPr>
-          <w:trHeight w:val="288"/>
-        </w:trPr>
-        <w:tc>
-          <w:tcPr>
-            <w:tcW w:w="2540" w:type="dxa"/>
-            <w:tcBorders>
-              <w:top w:val="nil"/>
-              <w:left w:val="single" w:sz="4" w:space="0" w:color="auto"/>
-              <w:bottom w:val="single" w:sz="4" w:space="0" w:color="auto"/>
-              <w:right w:val="single" w:sz="4" w:space="0" w:color="auto"/>
-            </w:tcBorders>
-            <w:shd w:val="clear" w:color="000000" w:fill="FFC000"/>
-            <w:noWrap/>
-            <w:vAlign w:val="bottom"/>
-            <w:hideMark/>
-          </w:tcPr>
-          <w:p>
-            <w:pPr>
-              <w:spacing w:after="0" w:line="240" w:lineRule="auto"/>
-              <w:jc w:val="center"/>
-              <w:rPr>
-                <w:rFonts w:ascii="Calibri" w:eastAsia="Times New Roman" w:hAnsi="Calibri" w:cs="Calibri"/>
-                <w:color w:val="000000"/>
-                <w:lang w:bidi="aio-Mymr-001"/>
-              </w:rPr>
-            </w:pPr>
-            <w:r>
-              <w:rPr>
-                <w:rFonts w:ascii="Calibri" w:eastAsia="Times New Roman" w:hAnsi="Calibri" w:cs="Calibri"/>
-                <w:color w:val="000000"/>
-                <w:lang w:bidi="aio-Mymr-001"/>
-              </w:rPr>
-              <w:t>funcExe()</w:t>
-            </w:r>
-          </w:p>
-        </w:tc>
-        <w:tc>
-          <w:tcPr>
-            <w:tcW w:w="3560" w:type="dxa"/>
-            <w:tcBorders>
-              <w:top w:val="nil"/>
-              <w:left w:val="nil"/>
-              <w:bottom w:val="single" w:sz="4" w:space="0" w:color="auto"/>
-              <w:right w:val="single" w:sz="4" w:space="0" w:color="auto"/>
-            </w:tcBorders>
-            <w:shd w:val="clear" w:color="000000" w:fill="FFC000"/>
-            <w:noWrap/>
-            <w:vAlign w:val="bottom"/>
-            <w:hideMark/>
-          </w:tcPr>
-          <w:p>
-            <w:pPr>
-              <w:spacing w:after="0" w:line="240" w:lineRule="auto"/>
-              <w:jc w:val="center"/>
-              <w:rPr>
-                <w:rFonts w:ascii="Calibri" w:eastAsia="Times New Roman" w:hAnsi="Calibri" w:cs="Calibri"/>
-                <w:color w:val="000000"/>
-                <w:lang w:bidi="aio-Mymr-001"/>
-              </w:rPr>
-            </w:pPr>
-            <w:r>
-              <w:rPr>
-                <w:rFonts w:ascii="Calibri" w:eastAsia="Times New Roman" w:hAnsi="Calibri" w:cs="Calibri"/>
-                <w:color w:val="000000"/>
-                <w:lang w:bidi="aio-Mymr-001"/>
-              </w:rPr>
-              <w:t>int</w:t>
-            </w:r>
-          </w:p>
-        </w:tc>
-        <w:tc>
-          <w:tcPr>
-            <w:tcW w:w="3880" w:type="dxa"/>
-            <w:tcBorders>
-              <w:top w:val="nil"/>
-              <w:left w:val="nil"/>
-              <w:bottom w:val="single" w:sz="4" w:space="0" w:color="auto"/>
-              <w:right w:val="single" w:sz="4" w:space="0" w:color="auto"/>
-            </w:tcBorders>
-            <w:shd w:val="clear" w:color="000000" w:fill="FFC000"/>
-            <w:noWrap/>
-            <w:vAlign w:val="bottom"/>
-            <w:hideMark/>
-          </w:tcPr>
-          <w:p>
-            <w:pPr>
-              <w:spacing w:after="0" w:line="240" w:lineRule="auto"/>
-              <w:jc w:val="center"/>
-              <w:rPr>
-                <w:rFonts w:ascii="Calibri" w:eastAsia="Times New Roman" w:hAnsi="Calibri" w:cs="Calibri"/>
-                <w:color w:val="000000"/>
-                <w:lang w:bidi="aio-Mymr-001"/>
-              </w:rPr>
-            </w:pPr>
-            <w:r>
-              <w:rPr>
-                <w:rFonts w:ascii="Calibri" w:eastAsia="Times New Roman" w:hAnsi="Calibri" w:cs="Calibri"/>
-                <w:color w:val="000000"/>
-                <w:lang w:bidi="aio-Mymr-001"/>
-              </w:rPr>
-              <w:t> </w:t>
-            </w:r>
-          </w:p>
-        </w:tc>
-      </w:tr>
-      <w:tr>
-        <w:trPr>
-          <w:trHeight w:val="288"/>
-        </w:trPr>
-        <w:tc>
-          <w:tcPr>
-            <w:tcW w:w="2540" w:type="dxa"/>
-            <w:tcBorders>
-              <w:top w:val="nil"/>
-              <w:left w:val="single" w:sz="4" w:space="0" w:color="auto"/>
-              <w:bottom w:val="single" w:sz="4" w:space="0" w:color="auto"/>
-              <w:right w:val="single" w:sz="4" w:space="0" w:color="auto"/>
-            </w:tcBorders>
-            <w:shd w:val="clear" w:color="000000" w:fill="FFC000"/>
-            <w:noWrap/>
-            <w:vAlign w:val="bottom"/>
-            <w:hideMark/>
-          </w:tcPr>
-          <w:p>
-            <w:pPr>
-              <w:spacing w:after="0" w:line="240" w:lineRule="auto"/>
-              <w:jc w:val="center"/>
-              <w:rPr>
-                <w:rFonts w:ascii="Calibri" w:eastAsia="Times New Roman" w:hAnsi="Calibri" w:cs="Calibri"/>
-                <w:color w:val="000000"/>
-                <w:lang w:bidi="aio-Mymr-001"/>
-              </w:rPr>
-            </w:pPr>
-            <w:r>
-              <w:rPr>
-                <w:rFonts w:ascii="Calibri" w:eastAsia="Times New Roman" w:hAnsi="Calibri" w:cs="Calibri"/>
-                <w:color w:val="000000"/>
-                <w:lang w:bidi="aio-Mymr-001"/>
-              </w:rPr>
-              <w:t>enemyAttack()</w:t>
-            </w:r>
-          </w:p>
-        </w:tc>
-        <w:tc>
-          <w:tcPr>
-            <w:tcW w:w="3560" w:type="dxa"/>
-            <w:tcBorders>
-              <w:top w:val="nil"/>
-              <w:left w:val="nil"/>
-              <w:bottom w:val="single" w:sz="4" w:space="0" w:color="auto"/>
-              <w:right w:val="single" w:sz="4" w:space="0" w:color="auto"/>
-            </w:tcBorders>
-            <w:shd w:val="clear" w:color="000000" w:fill="FFC000"/>
-            <w:noWrap/>
-            <w:vAlign w:val="bottom"/>
-            <w:hideMark/>
-          </w:tcPr>
-          <w:p>
-            <w:pPr>
-              <w:spacing w:after="0" w:line="240" w:lineRule="auto"/>
-              <w:jc w:val="center"/>
-              <w:rPr>
-                <w:rFonts w:ascii="Calibri" w:eastAsia="Times New Roman" w:hAnsi="Calibri" w:cs="Calibri"/>
-                <w:color w:val="000000"/>
-                <w:lang w:bidi="aio-Mymr-001"/>
-              </w:rPr>
-            </w:pPr>
-            <w:r>
-              <w:rPr>
-                <w:rFonts w:ascii="Calibri" w:eastAsia="Times New Roman" w:hAnsi="Calibri" w:cs="Calibri"/>
-                <w:color w:val="000000"/>
-                <w:lang w:bidi="aio-Mymr-001"/>
-              </w:rPr>
-              <w:t>int</w:t>
-            </w:r>
-          </w:p>
-        </w:tc>
-        <w:tc>
-          <w:tcPr>
-            <w:tcW w:w="3880" w:type="dxa"/>
-            <w:tcBorders>
-              <w:top w:val="nil"/>
-              <w:left w:val="nil"/>
-              <w:bottom w:val="single" w:sz="4" w:space="0" w:color="auto"/>
-              <w:right w:val="single" w:sz="4" w:space="0" w:color="auto"/>
-            </w:tcBorders>
-            <w:shd w:val="clear" w:color="000000" w:fill="FFC000"/>
-            <w:noWrap/>
-            <w:vAlign w:val="bottom"/>
-            <w:hideMark/>
-          </w:tcPr>
-          <w:p>
-            <w:pPr>
-              <w:spacing w:after="0" w:line="240" w:lineRule="auto"/>
-              <w:jc w:val="center"/>
-              <w:rPr>
-                <w:rFonts w:ascii="Calibri" w:eastAsia="Times New Roman" w:hAnsi="Calibri" w:cs="Calibri"/>
-                <w:color w:val="000000"/>
-                <w:lang w:bidi="aio-Mymr-001"/>
-              </w:rPr>
-            </w:pPr>
-            <w:r>
-              <w:rPr>
-                <w:rFonts w:ascii="Calibri" w:eastAsia="Times New Roman" w:hAnsi="Calibri" w:cs="Calibri"/>
-                <w:color w:val="000000"/>
-                <w:lang w:bidi="aio-Mymr-001"/>
-              </w:rPr>
-              <w:t>Enemy attack info</w:t>
-            </w:r>
-          </w:p>
-        </w:tc>
-      </w:tr>
-      <w:tr>
-        <w:trPr>
-          <w:trHeight w:val="288"/>
-        </w:trPr>
-        <w:tc>
-          <w:tcPr>
-            <w:tcW w:w="2540" w:type="dxa"/>
-            <w:tcBorders>
-              <w:top w:val="nil"/>
-              <w:left w:val="single" w:sz="4" w:space="0" w:color="auto"/>
-              <w:bottom w:val="nil"/>
-              <w:right w:val="single" w:sz="4" w:space="0" w:color="auto"/>
-            </w:tcBorders>
-            <w:shd w:val="clear" w:color="000000" w:fill="FFC000"/>
-            <w:noWrap/>
-            <w:vAlign w:val="bottom"/>
-            <w:hideMark/>
-          </w:tcPr>
-          <w:p>
-            <w:pPr>
-              <w:spacing w:after="0" w:line="240" w:lineRule="auto"/>
-              <w:jc w:val="center"/>
-              <w:rPr>
-                <w:rFonts w:ascii="Calibri" w:eastAsia="Times New Roman" w:hAnsi="Calibri" w:cs="Calibri"/>
-                <w:color w:val="000000"/>
-                <w:lang w:bidi="aio-Mymr-001"/>
-              </w:rPr>
-            </w:pPr>
-            <w:r>
-              <w:rPr>
-                <w:rFonts w:ascii="Calibri" w:eastAsia="Times New Roman" w:hAnsi="Calibri" w:cs="Calibri"/>
-                <w:color w:val="000000"/>
-                <w:lang w:bidi="aio-Mymr-001"/>
-              </w:rPr>
-              <w:t>damage</w:t>
-            </w:r>
-          </w:p>
-        </w:tc>
-        <w:tc>
-          <w:tcPr>
-            <w:tcW w:w="3560" w:type="dxa"/>
-            <w:tcBorders>
-              <w:top w:val="nil"/>
-              <w:left w:val="nil"/>
-              <w:bottom w:val="nil"/>
-              <w:right w:val="single" w:sz="4" w:space="0" w:color="auto"/>
-            </w:tcBorders>
-            <w:shd w:val="clear" w:color="000000" w:fill="FFC000"/>
-            <w:noWrap/>
-            <w:vAlign w:val="bottom"/>
-            <w:hideMark/>
-          </w:tcPr>
-          <w:p>
-            <w:pPr>
-              <w:spacing w:after="0" w:line="240" w:lineRule="auto"/>
-              <w:jc w:val="center"/>
-              <w:rPr>
-                <w:rFonts w:ascii="Calibri" w:eastAsia="Times New Roman" w:hAnsi="Calibri" w:cs="Calibri"/>
-                <w:color w:val="000000"/>
-                <w:lang w:bidi="aio-Mymr-001"/>
-              </w:rPr>
-            </w:pPr>
-            <w:r>
-              <w:rPr>
-                <w:rFonts w:ascii="Calibri" w:eastAsia="Times New Roman" w:hAnsi="Calibri" w:cs="Calibri"/>
-                <w:color w:val="000000"/>
-                <w:lang w:bidi="aio-Mymr-001"/>
-              </w:rPr>
-              <w:t>int</w:t>
-            </w:r>
-          </w:p>
-        </w:tc>
-        <w:tc>
-          <w:tcPr>
-            <w:tcW w:w="3880" w:type="dxa"/>
-            <w:tcBorders>
-              <w:top w:val="nil"/>
-              <w:left w:val="nil"/>
-              <w:bottom w:val="nil"/>
-              <w:right w:val="single" w:sz="4" w:space="0" w:color="auto"/>
-            </w:tcBorders>
-            <w:shd w:val="clear" w:color="000000" w:fill="FFC000"/>
-            <w:noWrap/>
-            <w:vAlign w:val="bottom"/>
-            <w:hideMark/>
-          </w:tcPr>
-          <w:p>
-            <w:pPr>
-              <w:spacing w:after="0" w:line="240" w:lineRule="auto"/>
-              <w:jc w:val="center"/>
-              <w:rPr>
-                <w:rFonts w:ascii="Calibri" w:eastAsia="Times New Roman" w:hAnsi="Calibri" w:cs="Calibri"/>
-                <w:color w:val="000000"/>
-                <w:lang w:bidi="aio-Mymr-001"/>
-              </w:rPr>
-            </w:pPr>
-            <w:r>
-              <w:rPr>
-                <w:rFonts w:ascii="Calibri" w:eastAsia="Times New Roman" w:hAnsi="Calibri" w:cs="Calibri"/>
-                <w:color w:val="000000"/>
-                <w:lang w:bidi="aio-Mymr-001"/>
-              </w:rPr>
-              <w:t>Damage info</w:t>
-            </w:r>
-          </w:p>
-        </w:tc>
-      </w:tr>
-      <w:tr>
-        <w:trPr>
-          <w:trHeight w:val="288"/>
-        </w:trPr>
-        <w:tc>
-          <w:tcPr>
-            <w:tcW w:w="2540" w:type="dxa"/>
-            <w:tcBorders>
-              <w:top w:val="single" w:sz="4" w:space="0" w:color="auto"/>
-              <w:left w:val="single" w:sz="4" w:space="0" w:color="auto"/>
-              <w:bottom w:val="single" w:sz="4" w:space="0" w:color="auto"/>
-              <w:right w:val="single" w:sz="4" w:space="0" w:color="auto"/>
-            </w:tcBorders>
-            <w:shd w:val="clear" w:color="000000" w:fill="FFC000"/>
-            <w:noWrap/>
-            <w:vAlign w:val="bottom"/>
-            <w:hideMark/>
-          </w:tcPr>
-          <w:p>
-            <w:pPr>
-              <w:spacing w:after="0" w:line="240" w:lineRule="auto"/>
-              <w:jc w:val="center"/>
-              <w:rPr>
-                <w:rFonts w:ascii="Calibri" w:eastAsia="Times New Roman" w:hAnsi="Calibri" w:cs="Calibri"/>
-                <w:color w:val="000000"/>
-                <w:lang w:bidi="aio-Mymr-001"/>
-              </w:rPr>
-            </w:pPr>
-            <w:r>
-              <w:rPr>
-                <w:rFonts w:ascii="Calibri" w:eastAsia="Times New Roman" w:hAnsi="Calibri" w:cs="Calibri"/>
-                <w:color w:val="000000"/>
-                <w:lang w:bidi="aio-Mymr-001"/>
-              </w:rPr>
-              <w:t>wrongFunc</w:t>
-            </w:r>
-          </w:p>
-        </w:tc>
-        <w:tc>
-          <w:tcPr>
-            <w:tcW w:w="3560" w:type="dxa"/>
-            <w:tcBorders>
-              <w:top w:val="single" w:sz="4" w:space="0" w:color="auto"/>
-              <w:left w:val="nil"/>
-              <w:bottom w:val="single" w:sz="4" w:space="0" w:color="auto"/>
-              <w:right w:val="single" w:sz="4" w:space="0" w:color="auto"/>
-            </w:tcBorders>
-            <w:shd w:val="clear" w:color="000000" w:fill="FFC000"/>
-            <w:noWrap/>
-            <w:vAlign w:val="bottom"/>
-            <w:hideMark/>
-          </w:tcPr>
-          <w:p>
-            <w:pPr>
-              <w:spacing w:after="0" w:line="240" w:lineRule="auto"/>
-              <w:jc w:val="center"/>
-              <w:rPr>
-                <w:rFonts w:ascii="Calibri" w:eastAsia="Times New Roman" w:hAnsi="Calibri" w:cs="Calibri"/>
-                <w:color w:val="000000"/>
-                <w:lang w:bidi="aio-Mymr-001"/>
-              </w:rPr>
-            </w:pPr>
-            <w:r>
-              <w:rPr>
-                <w:rFonts w:ascii="Calibri" w:eastAsia="Times New Roman" w:hAnsi="Calibri" w:cs="Calibri"/>
-                <w:color w:val="000000"/>
-                <w:lang w:bidi="aio-Mymr-001"/>
-              </w:rPr>
-              <w:t>void</w:t>
-            </w:r>
-          </w:p>
-        </w:tc>
-        <w:tc>
-          <w:tcPr>
-            <w:tcW w:w="3880" w:type="dxa"/>
-            <w:tcBorders>
-              <w:top w:val="single" w:sz="4" w:space="0" w:color="auto"/>
-              <w:left w:val="nil"/>
-              <w:bottom w:val="single" w:sz="4" w:space="0" w:color="auto"/>
-              <w:right w:val="single" w:sz="4" w:space="0" w:color="auto"/>
-            </w:tcBorders>
-            <w:shd w:val="clear" w:color="000000" w:fill="FFC000"/>
-            <w:noWrap/>
-            <w:vAlign w:val="bottom"/>
-            <w:hideMark/>
-          </w:tcPr>
-          <w:p>
-            <w:pPr>
-              <w:spacing w:after="0" w:line="240" w:lineRule="auto"/>
-              <w:jc w:val="center"/>
-              <w:rPr>
-                <w:rFonts w:ascii="Calibri" w:eastAsia="Times New Roman" w:hAnsi="Calibri" w:cs="Calibri"/>
-                <w:color w:val="000000"/>
-                <w:lang w:bidi="aio-Mymr-001"/>
-              </w:rPr>
-            </w:pPr>
-            <w:r>
-              <w:rPr>
-                <w:rFonts w:ascii="Calibri" w:eastAsia="Times New Roman" w:hAnsi="Calibri" w:cs="Calibri"/>
-                <w:color w:val="000000"/>
-                <w:lang w:bidi="aio-Mymr-001"/>
-              </w:rPr>
-              <w:t> </w:t>
-            </w:r>
-          </w:p>
-        </w:tc>
-      </w:tr>
-      <w:tr>
-        <w:trPr>
-          <w:trHeight w:val="288"/>
-        </w:trPr>
-        <w:tc>
-          <w:tcPr>
-            <w:tcW w:w="2540" w:type="dxa"/>
-            <w:tcBorders>
-              <w:top w:val="nil"/>
-              <w:left w:val="single" w:sz="4" w:space="0" w:color="auto"/>
-              <w:bottom w:val="single" w:sz="4" w:space="0" w:color="auto"/>
-              <w:right w:val="single" w:sz="4" w:space="0" w:color="auto"/>
-            </w:tcBorders>
-            <w:shd w:val="clear" w:color="000000" w:fill="FFC000"/>
-            <w:noWrap/>
-            <w:vAlign w:val="bottom"/>
-            <w:hideMark/>
-          </w:tcPr>
-          <w:p>
-            <w:pPr>
-              <w:spacing w:after="0" w:line="240" w:lineRule="auto"/>
-              <w:jc w:val="center"/>
-              <w:rPr>
-                <w:rFonts w:ascii="Calibri" w:eastAsia="Times New Roman" w:hAnsi="Calibri" w:cs="Calibri"/>
-                <w:color w:val="000000"/>
-                <w:lang w:bidi="aio-Mymr-001"/>
-              </w:rPr>
-            </w:pPr>
-            <w:r>
-              <w:rPr>
-                <w:rFonts w:ascii="Calibri" w:eastAsia="Times New Roman" w:hAnsi="Calibri" w:cs="Calibri"/>
-                <w:color w:val="000000"/>
-                <w:lang w:bidi="aio-Mymr-001"/>
-              </w:rPr>
-              <w:lastRenderedPageBreak/>
-              <w:t>type()</w:t>
-            </w:r>
-          </w:p>
-        </w:tc>
-        <w:tc>
-          <w:tcPr>
-            <w:tcW w:w="3560" w:type="dxa"/>
-            <w:tcBorders>
-              <w:top w:val="nil"/>
-              <w:left w:val="nil"/>
-              <w:bottom w:val="single" w:sz="4" w:space="0" w:color="auto"/>
-              <w:right w:val="single" w:sz="4" w:space="0" w:color="auto"/>
-            </w:tcBorders>
-            <w:shd w:val="clear" w:color="000000" w:fill="FFC000"/>
-            <w:noWrap/>
-            <w:vAlign w:val="bottom"/>
-            <w:hideMark/>
-          </w:tcPr>
-          <w:p>
-            <w:pPr>
-              <w:spacing w:after="0" w:line="240" w:lineRule="auto"/>
-              <w:jc w:val="center"/>
-              <w:rPr>
-                <w:rFonts w:ascii="Calibri" w:eastAsia="Times New Roman" w:hAnsi="Calibri" w:cs="Calibri"/>
-                <w:color w:val="000000"/>
-                <w:lang w:bidi="aio-Mymr-001"/>
-              </w:rPr>
-            </w:pPr>
-            <w:r>
-              <w:rPr>
-                <w:rFonts w:ascii="Calibri" w:eastAsia="Times New Roman" w:hAnsi="Calibri" w:cs="Calibri"/>
-                <w:color w:val="000000"/>
-                <w:lang w:bidi="aio-Mymr-001"/>
-              </w:rPr>
-              <w:t>void</w:t>
-            </w:r>
-          </w:p>
-        </w:tc>
-        <w:tc>
-          <w:tcPr>
-            <w:tcW w:w="3880" w:type="dxa"/>
-            <w:tcBorders>
-              <w:top w:val="nil"/>
-              <w:left w:val="nil"/>
-              <w:bottom w:val="single" w:sz="4" w:space="0" w:color="auto"/>
-              <w:right w:val="single" w:sz="4" w:space="0" w:color="auto"/>
-            </w:tcBorders>
-            <w:shd w:val="clear" w:color="000000" w:fill="FFC000"/>
-            <w:noWrap/>
-            <w:vAlign w:val="bottom"/>
-            <w:hideMark/>
-          </w:tcPr>
-          <w:p>
-            <w:pPr>
-              <w:spacing w:after="0" w:line="240" w:lineRule="auto"/>
-              <w:jc w:val="center"/>
-              <w:rPr>
-                <w:rFonts w:ascii="Calibri" w:eastAsia="Times New Roman" w:hAnsi="Calibri" w:cs="Calibri"/>
-                <w:color w:val="000000"/>
-                <w:lang w:bidi="aio-Mymr-001"/>
-              </w:rPr>
-            </w:pPr>
-            <w:r>
-              <w:rPr>
-                <w:rFonts w:ascii="Calibri" w:eastAsia="Times New Roman" w:hAnsi="Calibri" w:cs="Calibri"/>
-                <w:color w:val="000000"/>
-                <w:lang w:bidi="aio-Mymr-001"/>
-              </w:rPr>
-              <w:t>Type info</w:t>
-            </w:r>
-          </w:p>
-        </w:tc>
-      </w:tr>
-      <w:tr>
-        <w:trPr>
-          <w:trHeight w:val="288"/>
-        </w:trPr>
-        <w:tc>
-          <w:tcPr>
-            <w:tcW w:w="2540" w:type="dxa"/>
-            <w:tcBorders>
-              <w:top w:val="nil"/>
-              <w:left w:val="single" w:sz="4" w:space="0" w:color="auto"/>
-              <w:bottom w:val="nil"/>
-              <w:right w:val="single" w:sz="4" w:space="0" w:color="auto"/>
-            </w:tcBorders>
-            <w:shd w:val="clear" w:color="000000" w:fill="FFC000"/>
-            <w:noWrap/>
-            <w:vAlign w:val="bottom"/>
-            <w:hideMark/>
-          </w:tcPr>
-          <w:p>
-            <w:pPr>
-              <w:spacing w:after="0" w:line="240" w:lineRule="auto"/>
-              <w:jc w:val="center"/>
-              <w:rPr>
-                <w:rFonts w:ascii="Calibri" w:eastAsia="Times New Roman" w:hAnsi="Calibri" w:cs="Calibri"/>
-                <w:color w:val="000000"/>
-                <w:lang w:bidi="aio-Mymr-001"/>
-              </w:rPr>
-            </w:pPr>
-            <w:r>
-              <w:rPr>
-                <w:rFonts w:ascii="Calibri" w:eastAsia="Times New Roman" w:hAnsi="Calibri" w:cs="Calibri"/>
-                <w:color w:val="000000"/>
-                <w:lang w:bidi="aio-Mymr-001"/>
-              </w:rPr>
-              <w:t>gameOver()</w:t>
-            </w:r>
-          </w:p>
-        </w:tc>
-        <w:tc>
-          <w:tcPr>
-            <w:tcW w:w="3560" w:type="dxa"/>
-            <w:tcBorders>
-              <w:top w:val="nil"/>
-              <w:left w:val="nil"/>
-              <w:bottom w:val="nil"/>
-              <w:right w:val="single" w:sz="4" w:space="0" w:color="auto"/>
-            </w:tcBorders>
-            <w:shd w:val="clear" w:color="000000" w:fill="FFC000"/>
-            <w:noWrap/>
-            <w:vAlign w:val="bottom"/>
-            <w:hideMark/>
-          </w:tcPr>
-          <w:p>
-            <w:pPr>
-              <w:spacing w:after="0" w:line="240" w:lineRule="auto"/>
-              <w:jc w:val="center"/>
-              <w:rPr>
-                <w:rFonts w:ascii="Calibri" w:eastAsia="Times New Roman" w:hAnsi="Calibri" w:cs="Calibri"/>
-                <w:color w:val="000000"/>
-                <w:lang w:bidi="aio-Mymr-001"/>
-              </w:rPr>
-            </w:pPr>
-            <w:r>
-              <w:rPr>
-                <w:rFonts w:ascii="Calibri" w:eastAsia="Times New Roman" w:hAnsi="Calibri" w:cs="Calibri"/>
-                <w:color w:val="000000"/>
-                <w:lang w:bidi="aio-Mymr-001"/>
-              </w:rPr>
-              <w:t>void</w:t>
-            </w:r>
-          </w:p>
-        </w:tc>
-        <w:tc>
-          <w:tcPr>
-            <w:tcW w:w="3880" w:type="dxa"/>
-            <w:tcBorders>
-              <w:top w:val="nil"/>
-              <w:left w:val="nil"/>
-              <w:bottom w:val="nil"/>
-              <w:right w:val="single" w:sz="4" w:space="0" w:color="auto"/>
-            </w:tcBorders>
-            <w:shd w:val="clear" w:color="000000" w:fill="FFC000"/>
-            <w:noWrap/>
-            <w:vAlign w:val="bottom"/>
-            <w:hideMark/>
-          </w:tcPr>
-          <w:p>
-            <w:pPr>
-              <w:spacing w:after="0" w:line="240" w:lineRule="auto"/>
-              <w:jc w:val="center"/>
-              <w:rPr>
-                <w:rFonts w:ascii="Calibri" w:eastAsia="Times New Roman" w:hAnsi="Calibri" w:cs="Calibri"/>
-                <w:color w:val="000000"/>
-                <w:lang w:bidi="aio-Mymr-001"/>
-              </w:rPr>
-            </w:pPr>
-            <w:r>
-              <w:rPr>
-                <w:rFonts w:ascii="Calibri" w:eastAsia="Times New Roman" w:hAnsi="Calibri" w:cs="Calibri"/>
-                <w:color w:val="000000"/>
-                <w:lang w:bidi="aio-Mymr-001"/>
-              </w:rPr>
-              <w:t>Game over credits</w:t>
-            </w:r>
-          </w:p>
-        </w:tc>
-      </w:tr>
-    </w:tbl>
-    <w:p/>
-    <w:p/>
+    <w:p>
+      <w:pPr>
+        <w:rPr>
+          <w:rFonts w:asciiTheme="majorHAnsi" w:hAnsiTheme="majorHAnsi" w:cstheme="majorHAnsi"/>
+          <w:color w:val="C00000"/>
+          <w:sz w:val="28"/>
+          <w:szCs w:val="28"/>
+        </w:rPr>
+      </w:pPr>
+      <w:r>
+        <w:rPr>
+          <w:rFonts w:asciiTheme="majorHAnsi" w:hAnsiTheme="majorHAnsi" w:cstheme="majorHAnsi"/>
+          <w:color w:val="C00000"/>
+          <w:sz w:val="28"/>
+          <w:szCs w:val="28"/>
+        </w:rPr>
+        <w:t>TABLE OF FUNCTIONS</w:t>
+      </w:r>
+    </w:p>
     <w:tbl>
       <w:tblPr>
         <w:tblStyle w:val="GridTable5Dark-Accent2"/>
@@ -4397,6 +2474,12 @@
           <w:tcPr>
             <w:cnfStyle w:val="001000000000" w:firstRow="0" w:lastRow="0" w:firstColumn="1" w:lastColumn="0" w:oddVBand="0" w:evenVBand="0" w:oddHBand="0" w:evenHBand="0" w:firstRowFirstColumn="0" w:firstRowLastColumn="0" w:lastRowFirstColumn="0" w:lastRowLastColumn="0"/>
             <w:tcW w:w="2376" w:type="dxa"/>
+            <w:tcBorders>
+              <w:top w:val="single" w:sz="4" w:space="0" w:color="auto"/>
+              <w:left w:val="single" w:sz="4" w:space="0" w:color="auto"/>
+              <w:bottom w:val="single" w:sz="4" w:space="0" w:color="auto"/>
+              <w:right w:val="single" w:sz="4" w:space="0" w:color="auto"/>
+            </w:tcBorders>
           </w:tcPr>
           <w:p>
             <w:pPr>
@@ -4415,6 +2498,12 @@
         <w:tc>
           <w:tcPr>
             <w:tcW w:w="2376" w:type="dxa"/>
+            <w:tcBorders>
+              <w:top w:val="single" w:sz="4" w:space="0" w:color="auto"/>
+              <w:left w:val="single" w:sz="4" w:space="0" w:color="auto"/>
+              <w:bottom w:val="single" w:sz="4" w:space="0" w:color="auto"/>
+              <w:right w:val="single" w:sz="4" w:space="0" w:color="auto"/>
+            </w:tcBorders>
           </w:tcPr>
           <w:p>
             <w:pPr>
@@ -4434,6 +2523,12 @@
         <w:tc>
           <w:tcPr>
             <w:tcW w:w="2376" w:type="dxa"/>
+            <w:tcBorders>
+              <w:top w:val="single" w:sz="4" w:space="0" w:color="auto"/>
+              <w:left w:val="single" w:sz="4" w:space="0" w:color="auto"/>
+              <w:bottom w:val="single" w:sz="4" w:space="0" w:color="auto"/>
+              <w:right w:val="single" w:sz="4" w:space="0" w:color="auto"/>
+            </w:tcBorders>
           </w:tcPr>
           <w:p>
             <w:pPr>
@@ -4448,6 +2543,12 @@
         <w:tc>
           <w:tcPr>
             <w:tcW w:w="2377" w:type="dxa"/>
+            <w:tcBorders>
+              <w:top w:val="single" w:sz="4" w:space="0" w:color="auto"/>
+              <w:left w:val="single" w:sz="4" w:space="0" w:color="auto"/>
+              <w:bottom w:val="single" w:sz="4" w:space="0" w:color="auto"/>
+              <w:right w:val="single" w:sz="4" w:space="0" w:color="auto"/>
+            </w:tcBorders>
           </w:tcPr>
           <w:p>
             <w:pPr>
@@ -4474,6 +2575,12 @@
           <w:tcPr>
             <w:cnfStyle w:val="001000000000" w:firstRow="0" w:lastRow="0" w:firstColumn="1" w:lastColumn="0" w:oddVBand="0" w:evenVBand="0" w:oddHBand="0" w:evenHBand="0" w:firstRowFirstColumn="0" w:firstRowLastColumn="0" w:lastRowFirstColumn="0" w:lastRowLastColumn="0"/>
             <w:tcW w:w="2376" w:type="dxa"/>
+            <w:tcBorders>
+              <w:top w:val="single" w:sz="4" w:space="0" w:color="auto"/>
+              <w:left w:val="single" w:sz="4" w:space="0" w:color="auto"/>
+              <w:bottom w:val="single" w:sz="4" w:space="0" w:color="auto"/>
+              <w:right w:val="single" w:sz="4" w:space="0" w:color="auto"/>
+            </w:tcBorders>
           </w:tcPr>
           <w:p>
             <w:pPr>
@@ -4492,11 +2599,22 @@
         <w:tc>
           <w:tcPr>
             <w:tcW w:w="2376" w:type="dxa"/>
+            <w:tcBorders>
+              <w:top w:val="single" w:sz="4" w:space="0" w:color="auto"/>
+              <w:left w:val="single" w:sz="4" w:space="0" w:color="auto"/>
+              <w:bottom w:val="single" w:sz="4" w:space="0" w:color="auto"/>
+              <w:right w:val="single" w:sz="4" w:space="0" w:color="auto"/>
+            </w:tcBorders>
           </w:tcPr>
           <w:p>
             <w:pPr>
               <w:jc w:val="center"/>
               <w:cnfStyle w:val="000000100000" w:firstRow="0" w:lastRow="0" w:firstColumn="0" w:lastColumn="0" w:oddVBand="0" w:evenVBand="0" w:oddHBand="1" w:evenHBand="0" w:firstRowFirstColumn="0" w:firstRowLastColumn="0" w:lastRowFirstColumn="0" w:lastRowLastColumn="0"/>
+              <w:rPr>
+                <w:rFonts w:ascii="Calibri" w:eastAsia="Times New Roman" w:hAnsi="Calibri" w:cs="Calibri"/>
+                <w:color w:val="000000"/>
+                <w:lang w:bidi="aio-Mymr-001"/>
+              </w:rPr>
             </w:pPr>
             <w:r>
               <w:rPr>
@@ -4511,22 +2629,44 @@
         <w:tc>
           <w:tcPr>
             <w:tcW w:w="2376" w:type="dxa"/>
+            <w:tcBorders>
+              <w:top w:val="single" w:sz="4" w:space="0" w:color="auto"/>
+              <w:left w:val="single" w:sz="4" w:space="0" w:color="auto"/>
+              <w:bottom w:val="single" w:sz="4" w:space="0" w:color="auto"/>
+              <w:right w:val="single" w:sz="4" w:space="0" w:color="auto"/>
+            </w:tcBorders>
           </w:tcPr>
           <w:p>
             <w:pPr>
               <w:jc w:val="center"/>
               <w:cnfStyle w:val="000000100000" w:firstRow="0" w:lastRow="0" w:firstColumn="0" w:lastColumn="0" w:oddVBand="0" w:evenVBand="0" w:oddHBand="1" w:evenHBand="0" w:firstRowFirstColumn="0" w:firstRowLastColumn="0" w:lastRowFirstColumn="0" w:lastRowLastColumn="0"/>
+              <w:rPr>
+                <w:rFonts w:ascii="Calibri" w:eastAsia="Times New Roman" w:hAnsi="Calibri" w:cs="Calibri"/>
+                <w:color w:val="000000"/>
+                <w:lang w:bidi="aio-Mymr-001"/>
+              </w:rPr>
             </w:pPr>
           </w:p>
         </w:tc>
         <w:tc>
           <w:tcPr>
             <w:tcW w:w="2377" w:type="dxa"/>
+            <w:tcBorders>
+              <w:top w:val="single" w:sz="4" w:space="0" w:color="auto"/>
+              <w:left w:val="single" w:sz="4" w:space="0" w:color="auto"/>
+              <w:bottom w:val="single" w:sz="4" w:space="0" w:color="auto"/>
+              <w:right w:val="single" w:sz="4" w:space="0" w:color="auto"/>
+            </w:tcBorders>
           </w:tcPr>
           <w:p>
             <w:pPr>
               <w:jc w:val="center"/>
               <w:cnfStyle w:val="000000100000" w:firstRow="0" w:lastRow="0" w:firstColumn="0" w:lastColumn="0" w:oddVBand="0" w:evenVBand="0" w:oddHBand="1" w:evenHBand="0" w:firstRowFirstColumn="0" w:firstRowLastColumn="0" w:lastRowFirstColumn="0" w:lastRowLastColumn="0"/>
+              <w:rPr>
+                <w:rFonts w:ascii="Calibri" w:eastAsia="Times New Roman" w:hAnsi="Calibri" w:cs="Calibri"/>
+                <w:color w:val="000000"/>
+                <w:lang w:bidi="aio-Mymr-001"/>
+              </w:rPr>
             </w:pPr>
             <w:r>
               <w:rPr>
@@ -4547,6 +2687,12 @@
           <w:tcPr>
             <w:cnfStyle w:val="001000000000" w:firstRow="0" w:lastRow="0" w:firstColumn="1" w:lastColumn="0" w:oddVBand="0" w:evenVBand="0" w:oddHBand="0" w:evenHBand="0" w:firstRowFirstColumn="0" w:firstRowLastColumn="0" w:lastRowFirstColumn="0" w:lastRowLastColumn="0"/>
             <w:tcW w:w="2376" w:type="dxa"/>
+            <w:tcBorders>
+              <w:top w:val="single" w:sz="4" w:space="0" w:color="auto"/>
+              <w:left w:val="single" w:sz="4" w:space="0" w:color="auto"/>
+              <w:bottom w:val="single" w:sz="4" w:space="0" w:color="auto"/>
+              <w:right w:val="single" w:sz="4" w:space="0" w:color="auto"/>
+            </w:tcBorders>
           </w:tcPr>
           <w:p>
             <w:pPr>
@@ -4565,11 +2711,22 @@
         <w:tc>
           <w:tcPr>
             <w:tcW w:w="2376" w:type="dxa"/>
+            <w:tcBorders>
+              <w:top w:val="single" w:sz="4" w:space="0" w:color="auto"/>
+              <w:left w:val="single" w:sz="4" w:space="0" w:color="auto"/>
+              <w:bottom w:val="single" w:sz="4" w:space="0" w:color="auto"/>
+              <w:right w:val="single" w:sz="4" w:space="0" w:color="auto"/>
+            </w:tcBorders>
           </w:tcPr>
           <w:p>
             <w:pPr>
               <w:jc w:val="center"/>
               <w:cnfStyle w:val="000000000000" w:firstRow="0" w:lastRow="0" w:firstColumn="0" w:lastColumn="0" w:oddVBand="0" w:evenVBand="0" w:oddHBand="0" w:evenHBand="0" w:firstRowFirstColumn="0" w:firstRowLastColumn="0" w:lastRowFirstColumn="0" w:lastRowLastColumn="0"/>
+              <w:rPr>
+                <w:rFonts w:ascii="Calibri" w:eastAsia="Times New Roman" w:hAnsi="Calibri" w:cs="Calibri"/>
+                <w:color w:val="000000"/>
+                <w:lang w:bidi="aio-Mymr-001"/>
+              </w:rPr>
             </w:pPr>
             <w:r>
               <w:rPr>
@@ -4584,22 +2741,44 @@
         <w:tc>
           <w:tcPr>
             <w:tcW w:w="2376" w:type="dxa"/>
+            <w:tcBorders>
+              <w:top w:val="single" w:sz="4" w:space="0" w:color="auto"/>
+              <w:left w:val="single" w:sz="4" w:space="0" w:color="auto"/>
+              <w:bottom w:val="single" w:sz="4" w:space="0" w:color="auto"/>
+              <w:right w:val="single" w:sz="4" w:space="0" w:color="auto"/>
+            </w:tcBorders>
           </w:tcPr>
           <w:p>
             <w:pPr>
               <w:jc w:val="center"/>
               <w:cnfStyle w:val="000000000000" w:firstRow="0" w:lastRow="0" w:firstColumn="0" w:lastColumn="0" w:oddVBand="0" w:evenVBand="0" w:oddHBand="0" w:evenHBand="0" w:firstRowFirstColumn="0" w:firstRowLastColumn="0" w:lastRowFirstColumn="0" w:lastRowLastColumn="0"/>
+              <w:rPr>
+                <w:rFonts w:ascii="Calibri" w:eastAsia="Times New Roman" w:hAnsi="Calibri" w:cs="Calibri"/>
+                <w:color w:val="000000"/>
+                <w:lang w:bidi="aio-Mymr-001"/>
+              </w:rPr>
             </w:pPr>
           </w:p>
         </w:tc>
         <w:tc>
           <w:tcPr>
             <w:tcW w:w="2377" w:type="dxa"/>
+            <w:tcBorders>
+              <w:top w:val="single" w:sz="4" w:space="0" w:color="auto"/>
+              <w:left w:val="single" w:sz="4" w:space="0" w:color="auto"/>
+              <w:bottom w:val="single" w:sz="4" w:space="0" w:color="auto"/>
+              <w:right w:val="single" w:sz="4" w:space="0" w:color="auto"/>
+            </w:tcBorders>
           </w:tcPr>
           <w:p>
             <w:pPr>
               <w:jc w:val="center"/>
               <w:cnfStyle w:val="000000000000" w:firstRow="0" w:lastRow="0" w:firstColumn="0" w:lastColumn="0" w:oddVBand="0" w:evenVBand="0" w:oddHBand="0" w:evenHBand="0" w:firstRowFirstColumn="0" w:firstRowLastColumn="0" w:lastRowFirstColumn="0" w:lastRowLastColumn="0"/>
+              <w:rPr>
+                <w:rFonts w:ascii="Calibri" w:eastAsia="Times New Roman" w:hAnsi="Calibri" w:cs="Calibri"/>
+                <w:color w:val="000000"/>
+                <w:lang w:bidi="aio-Mymr-001"/>
+              </w:rPr>
             </w:pPr>
             <w:r>
               <w:rPr>
@@ -4629,6 +2808,12 @@
           <w:tcPr>
             <w:cnfStyle w:val="001000000000" w:firstRow="0" w:lastRow="0" w:firstColumn="1" w:lastColumn="0" w:oddVBand="0" w:evenVBand="0" w:oddHBand="0" w:evenHBand="0" w:firstRowFirstColumn="0" w:firstRowLastColumn="0" w:lastRowFirstColumn="0" w:lastRowLastColumn="0"/>
             <w:tcW w:w="2376" w:type="dxa"/>
+            <w:tcBorders>
+              <w:top w:val="single" w:sz="4" w:space="0" w:color="auto"/>
+              <w:left w:val="single" w:sz="4" w:space="0" w:color="auto"/>
+              <w:bottom w:val="single" w:sz="4" w:space="0" w:color="auto"/>
+              <w:right w:val="single" w:sz="4" w:space="0" w:color="auto"/>
+            </w:tcBorders>
           </w:tcPr>
           <w:p>
             <w:pPr>
@@ -4647,11 +2832,22 @@
         <w:tc>
           <w:tcPr>
             <w:tcW w:w="2376" w:type="dxa"/>
+            <w:tcBorders>
+              <w:top w:val="single" w:sz="4" w:space="0" w:color="auto"/>
+              <w:left w:val="single" w:sz="4" w:space="0" w:color="auto"/>
+              <w:bottom w:val="single" w:sz="4" w:space="0" w:color="auto"/>
+              <w:right w:val="single" w:sz="4" w:space="0" w:color="auto"/>
+            </w:tcBorders>
           </w:tcPr>
           <w:p>
             <w:pPr>
               <w:jc w:val="center"/>
               <w:cnfStyle w:val="000000100000" w:firstRow="0" w:lastRow="0" w:firstColumn="0" w:lastColumn="0" w:oddVBand="0" w:evenVBand="0" w:oddHBand="1" w:evenHBand="0" w:firstRowFirstColumn="0" w:firstRowLastColumn="0" w:lastRowFirstColumn="0" w:lastRowLastColumn="0"/>
+              <w:rPr>
+                <w:rFonts w:ascii="Calibri" w:eastAsia="Times New Roman" w:hAnsi="Calibri" w:cs="Calibri"/>
+                <w:color w:val="000000"/>
+                <w:lang w:bidi="aio-Mymr-001"/>
+              </w:rPr>
             </w:pPr>
             <w:r>
               <w:rPr>
@@ -4666,24 +2862,51 @@
         <w:tc>
           <w:tcPr>
             <w:tcW w:w="2376" w:type="dxa"/>
+            <w:tcBorders>
+              <w:top w:val="single" w:sz="4" w:space="0" w:color="auto"/>
+              <w:left w:val="single" w:sz="4" w:space="0" w:color="auto"/>
+              <w:bottom w:val="single" w:sz="4" w:space="0" w:color="auto"/>
+              <w:right w:val="single" w:sz="4" w:space="0" w:color="auto"/>
+            </w:tcBorders>
           </w:tcPr>
           <w:p>
             <w:pPr>
               <w:jc w:val="center"/>
               <w:cnfStyle w:val="000000100000" w:firstRow="0" w:lastRow="0" w:firstColumn="0" w:lastColumn="0" w:oddVBand="0" w:evenVBand="0" w:oddHBand="1" w:evenHBand="0" w:firstRowFirstColumn="0" w:firstRowLastColumn="0" w:lastRowFirstColumn="0" w:lastRowLastColumn="0"/>
+              <w:rPr>
+                <w:rFonts w:ascii="Calibri" w:eastAsia="Times New Roman" w:hAnsi="Calibri" w:cs="Calibri"/>
+                <w:color w:val="000000"/>
+                <w:lang w:bidi="aio-Mymr-001"/>
+              </w:rPr>
             </w:pPr>
           </w:p>
         </w:tc>
         <w:tc>
           <w:tcPr>
             <w:tcW w:w="2377" w:type="dxa"/>
+            <w:tcBorders>
+              <w:top w:val="single" w:sz="4" w:space="0" w:color="auto"/>
+              <w:left w:val="single" w:sz="4" w:space="0" w:color="auto"/>
+              <w:bottom w:val="single" w:sz="4" w:space="0" w:color="auto"/>
+              <w:right w:val="single" w:sz="4" w:space="0" w:color="auto"/>
+            </w:tcBorders>
           </w:tcPr>
           <w:p>
             <w:pPr>
               <w:jc w:val="center"/>
               <w:cnfStyle w:val="000000100000" w:firstRow="0" w:lastRow="0" w:firstColumn="0" w:lastColumn="0" w:oddVBand="0" w:evenVBand="0" w:oddHBand="1" w:evenHBand="0" w:firstRowFirstColumn="0" w:firstRowLastColumn="0" w:lastRowFirstColumn="0" w:lastRowLastColumn="0"/>
-            </w:pPr>
-            <w:r>
+              <w:rPr>
+                <w:rFonts w:ascii="Calibri" w:eastAsia="Times New Roman" w:hAnsi="Calibri" w:cs="Calibri"/>
+                <w:color w:val="000000"/>
+                <w:lang w:bidi="aio-Mymr-001"/>
+              </w:rPr>
+            </w:pPr>
+            <w:r>
+              <w:rPr>
+                <w:rFonts w:ascii="Calibri" w:eastAsia="Times New Roman" w:hAnsi="Calibri" w:cs="Calibri"/>
+                <w:color w:val="000000"/>
+                <w:lang w:bidi="aio-Mymr-001"/>
+              </w:rPr>
               <w:t>Moves on to the next move</w:t>
             </w:r>
           </w:p>
@@ -4697,6 +2920,12 @@
           <w:tcPr>
             <w:cnfStyle w:val="001000000000" w:firstRow="0" w:lastRow="0" w:firstColumn="1" w:lastColumn="0" w:oddVBand="0" w:evenVBand="0" w:oddHBand="0" w:evenHBand="0" w:firstRowFirstColumn="0" w:firstRowLastColumn="0" w:lastRowFirstColumn="0" w:lastRowLastColumn="0"/>
             <w:tcW w:w="2376" w:type="dxa"/>
+            <w:tcBorders>
+              <w:top w:val="single" w:sz="4" w:space="0" w:color="auto"/>
+              <w:left w:val="single" w:sz="4" w:space="0" w:color="auto"/>
+              <w:bottom w:val="single" w:sz="4" w:space="0" w:color="auto"/>
+              <w:right w:val="single" w:sz="4" w:space="0" w:color="auto"/>
+            </w:tcBorders>
           </w:tcPr>
           <w:p>
             <w:pPr>
@@ -4720,6 +2949,12 @@
         <w:tc>
           <w:tcPr>
             <w:tcW w:w="2376" w:type="dxa"/>
+            <w:tcBorders>
+              <w:top w:val="single" w:sz="4" w:space="0" w:color="auto"/>
+              <w:left w:val="single" w:sz="4" w:space="0" w:color="auto"/>
+              <w:bottom w:val="single" w:sz="4" w:space="0" w:color="auto"/>
+              <w:right w:val="single" w:sz="4" w:space="0" w:color="auto"/>
+            </w:tcBorders>
           </w:tcPr>
           <w:p>
             <w:pPr>
@@ -4744,24 +2979,51 @@
         <w:tc>
           <w:tcPr>
             <w:tcW w:w="2376" w:type="dxa"/>
+            <w:tcBorders>
+              <w:top w:val="single" w:sz="4" w:space="0" w:color="auto"/>
+              <w:left w:val="single" w:sz="4" w:space="0" w:color="auto"/>
+              <w:bottom w:val="single" w:sz="4" w:space="0" w:color="auto"/>
+              <w:right w:val="single" w:sz="4" w:space="0" w:color="auto"/>
+            </w:tcBorders>
           </w:tcPr>
           <w:p>
             <w:pPr>
               <w:jc w:val="center"/>
               <w:cnfStyle w:val="000000000000" w:firstRow="0" w:lastRow="0" w:firstColumn="0" w:lastColumn="0" w:oddVBand="0" w:evenVBand="0" w:oddHBand="0" w:evenHBand="0" w:firstRowFirstColumn="0" w:firstRowLastColumn="0" w:lastRowFirstColumn="0" w:lastRowLastColumn="0"/>
+              <w:rPr>
+                <w:rFonts w:ascii="Calibri" w:eastAsia="Times New Roman" w:hAnsi="Calibri" w:cs="Calibri"/>
+                <w:color w:val="000000"/>
+                <w:lang w:bidi="aio-Mymr-001"/>
+              </w:rPr>
             </w:pPr>
           </w:p>
         </w:tc>
         <w:tc>
           <w:tcPr>
             <w:tcW w:w="2377" w:type="dxa"/>
+            <w:tcBorders>
+              <w:top w:val="single" w:sz="4" w:space="0" w:color="auto"/>
+              <w:left w:val="single" w:sz="4" w:space="0" w:color="auto"/>
+              <w:bottom w:val="single" w:sz="4" w:space="0" w:color="auto"/>
+              <w:right w:val="single" w:sz="4" w:space="0" w:color="auto"/>
+            </w:tcBorders>
           </w:tcPr>
           <w:p>
             <w:pPr>
               <w:jc w:val="center"/>
               <w:cnfStyle w:val="000000000000" w:firstRow="0" w:lastRow="0" w:firstColumn="0" w:lastColumn="0" w:oddVBand="0" w:evenVBand="0" w:oddHBand="0" w:evenHBand="0" w:firstRowFirstColumn="0" w:firstRowLastColumn="0" w:lastRowFirstColumn="0" w:lastRowLastColumn="0"/>
-            </w:pPr>
-            <w:r>
+              <w:rPr>
+                <w:rFonts w:ascii="Calibri" w:eastAsia="Times New Roman" w:hAnsi="Calibri" w:cs="Calibri"/>
+                <w:color w:val="000000"/>
+                <w:lang w:bidi="aio-Mymr-001"/>
+              </w:rPr>
+            </w:pPr>
+            <w:r>
+              <w:rPr>
+                <w:rFonts w:ascii="Calibri" w:eastAsia="Times New Roman" w:hAnsi="Calibri" w:cs="Calibri"/>
+                <w:color w:val="000000"/>
+                <w:lang w:bidi="aio-Mymr-001"/>
+              </w:rPr>
               <w:t>Check the current HP of the player</w:t>
             </w:r>
           </w:p>
@@ -4776,6 +3038,12 @@
           <w:tcPr>
             <w:cnfStyle w:val="001000000000" w:firstRow="0" w:lastRow="0" w:firstColumn="1" w:lastColumn="0" w:oddVBand="0" w:evenVBand="0" w:oddHBand="0" w:evenHBand="0" w:firstRowFirstColumn="0" w:firstRowLastColumn="0" w:lastRowFirstColumn="0" w:lastRowLastColumn="0"/>
             <w:tcW w:w="2376" w:type="dxa"/>
+            <w:tcBorders>
+              <w:top w:val="single" w:sz="4" w:space="0" w:color="auto"/>
+              <w:left w:val="single" w:sz="4" w:space="0" w:color="auto"/>
+              <w:bottom w:val="single" w:sz="4" w:space="0" w:color="auto"/>
+              <w:right w:val="single" w:sz="4" w:space="0" w:color="auto"/>
+            </w:tcBorders>
           </w:tcPr>
           <w:p>
             <w:pPr>
@@ -4794,11 +3062,22 @@
         <w:tc>
           <w:tcPr>
             <w:tcW w:w="2376" w:type="dxa"/>
+            <w:tcBorders>
+              <w:top w:val="single" w:sz="4" w:space="0" w:color="auto"/>
+              <w:left w:val="single" w:sz="4" w:space="0" w:color="auto"/>
+              <w:bottom w:val="single" w:sz="4" w:space="0" w:color="auto"/>
+              <w:right w:val="single" w:sz="4" w:space="0" w:color="auto"/>
+            </w:tcBorders>
           </w:tcPr>
           <w:p>
             <w:pPr>
               <w:jc w:val="center"/>
               <w:cnfStyle w:val="000000100000" w:firstRow="0" w:lastRow="0" w:firstColumn="0" w:lastColumn="0" w:oddVBand="0" w:evenVBand="0" w:oddHBand="1" w:evenHBand="0" w:firstRowFirstColumn="0" w:firstRowLastColumn="0" w:lastRowFirstColumn="0" w:lastRowLastColumn="0"/>
+              <w:rPr>
+                <w:rFonts w:ascii="Calibri" w:eastAsia="Times New Roman" w:hAnsi="Calibri" w:cs="Calibri"/>
+                <w:color w:val="000000"/>
+                <w:lang w:bidi="aio-Mymr-001"/>
+              </w:rPr>
             </w:pPr>
             <w:r>
               <w:rPr>
@@ -4813,11 +3092,22 @@
         <w:tc>
           <w:tcPr>
             <w:tcW w:w="2376" w:type="dxa"/>
+            <w:tcBorders>
+              <w:top w:val="single" w:sz="4" w:space="0" w:color="auto"/>
+              <w:left w:val="single" w:sz="4" w:space="0" w:color="auto"/>
+              <w:bottom w:val="single" w:sz="4" w:space="0" w:color="auto"/>
+              <w:right w:val="single" w:sz="4" w:space="0" w:color="auto"/>
+            </w:tcBorders>
           </w:tcPr>
           <w:p>
             <w:pPr>
               <w:jc w:val="center"/>
               <w:cnfStyle w:val="000000100000" w:firstRow="0" w:lastRow="0" w:firstColumn="0" w:lastColumn="0" w:oddVBand="0" w:evenVBand="0" w:oddHBand="1" w:evenHBand="0" w:firstRowFirstColumn="0" w:firstRowLastColumn="0" w:lastRowFirstColumn="0" w:lastRowLastColumn="0"/>
+              <w:rPr>
+                <w:rFonts w:ascii="Calibri" w:eastAsia="Times New Roman" w:hAnsi="Calibri" w:cs="Calibri"/>
+                <w:color w:val="000000"/>
+                <w:lang w:bidi="aio-Mymr-001"/>
+              </w:rPr>
             </w:pPr>
             <w:r>
               <w:rPr>
@@ -4832,11 +3122,22 @@
         <w:tc>
           <w:tcPr>
             <w:tcW w:w="2377" w:type="dxa"/>
+            <w:tcBorders>
+              <w:top w:val="single" w:sz="4" w:space="0" w:color="auto"/>
+              <w:left w:val="single" w:sz="4" w:space="0" w:color="auto"/>
+              <w:bottom w:val="single" w:sz="4" w:space="0" w:color="auto"/>
+              <w:right w:val="single" w:sz="4" w:space="0" w:color="auto"/>
+            </w:tcBorders>
           </w:tcPr>
           <w:p>
             <w:pPr>
               <w:jc w:val="center"/>
               <w:cnfStyle w:val="000000100000" w:firstRow="0" w:lastRow="0" w:firstColumn="0" w:lastColumn="0" w:oddVBand="0" w:evenVBand="0" w:oddHBand="1" w:evenHBand="0" w:firstRowFirstColumn="0" w:firstRowLastColumn="0" w:lastRowFirstColumn="0" w:lastRowLastColumn="0"/>
+              <w:rPr>
+                <w:rFonts w:ascii="Calibri" w:eastAsia="Times New Roman" w:hAnsi="Calibri" w:cs="Calibri"/>
+                <w:color w:val="000000"/>
+                <w:lang w:bidi="aio-Mymr-001"/>
+              </w:rPr>
             </w:pPr>
             <w:r>
               <w:rPr>
@@ -4857,6 +3158,12 @@
           <w:tcPr>
             <w:cnfStyle w:val="001000000000" w:firstRow="0" w:lastRow="0" w:firstColumn="1" w:lastColumn="0" w:oddVBand="0" w:evenVBand="0" w:oddHBand="0" w:evenHBand="0" w:firstRowFirstColumn="0" w:firstRowLastColumn="0" w:lastRowFirstColumn="0" w:lastRowLastColumn="0"/>
             <w:tcW w:w="2376" w:type="dxa"/>
+            <w:tcBorders>
+              <w:top w:val="single" w:sz="4" w:space="0" w:color="auto"/>
+              <w:left w:val="single" w:sz="4" w:space="0" w:color="auto"/>
+              <w:bottom w:val="single" w:sz="4" w:space="0" w:color="auto"/>
+              <w:right w:val="single" w:sz="4" w:space="0" w:color="auto"/>
+            </w:tcBorders>
           </w:tcPr>
           <w:p>
             <w:pPr>
@@ -4875,11 +3182,22 @@
         <w:tc>
           <w:tcPr>
             <w:tcW w:w="2376" w:type="dxa"/>
+            <w:tcBorders>
+              <w:top w:val="single" w:sz="4" w:space="0" w:color="auto"/>
+              <w:left w:val="single" w:sz="4" w:space="0" w:color="auto"/>
+              <w:bottom w:val="single" w:sz="4" w:space="0" w:color="auto"/>
+              <w:right w:val="single" w:sz="4" w:space="0" w:color="auto"/>
+            </w:tcBorders>
           </w:tcPr>
           <w:p>
             <w:pPr>
               <w:jc w:val="center"/>
               <w:cnfStyle w:val="000000000000" w:firstRow="0" w:lastRow="0" w:firstColumn="0" w:lastColumn="0" w:oddVBand="0" w:evenVBand="0" w:oddHBand="0" w:evenHBand="0" w:firstRowFirstColumn="0" w:firstRowLastColumn="0" w:lastRowFirstColumn="0" w:lastRowLastColumn="0"/>
+              <w:rPr>
+                <w:rFonts w:ascii="Calibri" w:eastAsia="Times New Roman" w:hAnsi="Calibri" w:cs="Calibri"/>
+                <w:color w:val="000000"/>
+                <w:lang w:bidi="aio-Mymr-001"/>
+              </w:rPr>
             </w:pPr>
             <w:r>
               <w:rPr>
@@ -4894,6 +3212,12 @@
         <w:tc>
           <w:tcPr>
             <w:tcW w:w="2376" w:type="dxa"/>
+            <w:tcBorders>
+              <w:top w:val="single" w:sz="4" w:space="0" w:color="auto"/>
+              <w:left w:val="single" w:sz="4" w:space="0" w:color="auto"/>
+              <w:bottom w:val="single" w:sz="4" w:space="0" w:color="auto"/>
+              <w:right w:val="single" w:sz="4" w:space="0" w:color="auto"/>
+            </w:tcBorders>
           </w:tcPr>
           <w:p>
             <w:pPr>
@@ -4918,11 +3242,22 @@
         <w:tc>
           <w:tcPr>
             <w:tcW w:w="2377" w:type="dxa"/>
+            <w:tcBorders>
+              <w:top w:val="single" w:sz="4" w:space="0" w:color="auto"/>
+              <w:left w:val="single" w:sz="4" w:space="0" w:color="auto"/>
+              <w:bottom w:val="single" w:sz="4" w:space="0" w:color="auto"/>
+              <w:right w:val="single" w:sz="4" w:space="0" w:color="auto"/>
+            </w:tcBorders>
           </w:tcPr>
           <w:p>
             <w:pPr>
               <w:jc w:val="center"/>
               <w:cnfStyle w:val="000000000000" w:firstRow="0" w:lastRow="0" w:firstColumn="0" w:lastColumn="0" w:oddVBand="0" w:evenVBand="0" w:oddHBand="0" w:evenHBand="0" w:firstRowFirstColumn="0" w:firstRowLastColumn="0" w:lastRowFirstColumn="0" w:lastRowLastColumn="0"/>
+              <w:rPr>
+                <w:rFonts w:ascii="Calibri" w:eastAsia="Times New Roman" w:hAnsi="Calibri" w:cs="Calibri"/>
+                <w:color w:val="000000"/>
+                <w:lang w:bidi="aio-Mymr-001"/>
+              </w:rPr>
             </w:pPr>
             <w:r>
               <w:rPr>
@@ -4944,6 +3279,12 @@
           <w:tcPr>
             <w:cnfStyle w:val="001000000000" w:firstRow="0" w:lastRow="0" w:firstColumn="1" w:lastColumn="0" w:oddVBand="0" w:evenVBand="0" w:oddHBand="0" w:evenHBand="0" w:firstRowFirstColumn="0" w:firstRowLastColumn="0" w:lastRowFirstColumn="0" w:lastRowLastColumn="0"/>
             <w:tcW w:w="2376" w:type="dxa"/>
+            <w:tcBorders>
+              <w:top w:val="single" w:sz="4" w:space="0" w:color="auto"/>
+              <w:left w:val="single" w:sz="4" w:space="0" w:color="auto"/>
+              <w:bottom w:val="single" w:sz="4" w:space="0" w:color="auto"/>
+              <w:right w:val="single" w:sz="4" w:space="0" w:color="auto"/>
+            </w:tcBorders>
           </w:tcPr>
           <w:p>
             <w:pPr>
@@ -4962,11 +3303,22 @@
         <w:tc>
           <w:tcPr>
             <w:tcW w:w="2376" w:type="dxa"/>
+            <w:tcBorders>
+              <w:top w:val="single" w:sz="4" w:space="0" w:color="auto"/>
+              <w:left w:val="single" w:sz="4" w:space="0" w:color="auto"/>
+              <w:bottom w:val="single" w:sz="4" w:space="0" w:color="auto"/>
+              <w:right w:val="single" w:sz="4" w:space="0" w:color="auto"/>
+            </w:tcBorders>
           </w:tcPr>
           <w:p>
             <w:pPr>
               <w:jc w:val="center"/>
               <w:cnfStyle w:val="000000100000" w:firstRow="0" w:lastRow="0" w:firstColumn="0" w:lastColumn="0" w:oddVBand="0" w:evenVBand="0" w:oddHBand="1" w:evenHBand="0" w:firstRowFirstColumn="0" w:firstRowLastColumn="0" w:lastRowFirstColumn="0" w:lastRowLastColumn="0"/>
+              <w:rPr>
+                <w:rFonts w:ascii="Calibri" w:eastAsia="Times New Roman" w:hAnsi="Calibri" w:cs="Calibri"/>
+                <w:color w:val="000000"/>
+                <w:lang w:bidi="aio-Mymr-001"/>
+              </w:rPr>
             </w:pPr>
             <w:r>
               <w:rPr>
@@ -4981,132 +3333,52 @@
         <w:tc>
           <w:tcPr>
             <w:tcW w:w="2376" w:type="dxa"/>
+            <w:tcBorders>
+              <w:top w:val="single" w:sz="4" w:space="0" w:color="auto"/>
+              <w:left w:val="single" w:sz="4" w:space="0" w:color="auto"/>
+              <w:bottom w:val="single" w:sz="4" w:space="0" w:color="auto"/>
+              <w:right w:val="single" w:sz="4" w:space="0" w:color="auto"/>
+            </w:tcBorders>
           </w:tcPr>
           <w:p>
             <w:pPr>
               <w:jc w:val="center"/>
               <w:cnfStyle w:val="000000100000" w:firstRow="0" w:lastRow="0" w:firstColumn="0" w:lastColumn="0" w:oddVBand="0" w:evenVBand="0" w:oddHBand="1" w:evenHBand="0" w:firstRowFirstColumn="0" w:firstRowLastColumn="0" w:lastRowFirstColumn="0" w:lastRowLastColumn="0"/>
-            </w:pPr>
-            <w:r>
-              <w:rPr>
-                <w:rFonts w:ascii="Consolas" w:hAnsi="Consolas" w:cs="Consolas"/>
-                <w:color w:val="0000FF"/>
-                <w:sz w:val="19"/>
-                <w:szCs w:val="19"/>
-                <w:lang w:bidi="aio-Mymr-001"/>
-              </w:rPr>
-              <w:t>int</w:t>
-            </w:r>
-            <w:r>
-              <w:rPr>
-                <w:rFonts w:ascii="Consolas" w:hAnsi="Consolas" w:cs="Consolas"/>
-                <w:color w:val="000000"/>
-                <w:sz w:val="19"/>
-                <w:szCs w:val="19"/>
-                <w:lang w:bidi="aio-Mymr-001"/>
-              </w:rPr>
-              <w:t xml:space="preserve"> </w:t>
-            </w:r>
-            <w:r>
-              <w:rPr>
-                <w:rFonts w:ascii="Consolas" w:hAnsi="Consolas" w:cs="Consolas"/>
-                <w:color w:val="808080"/>
-                <w:sz w:val="19"/>
-                <w:szCs w:val="19"/>
-                <w:lang w:bidi="aio-Mymr-001"/>
-              </w:rPr>
-              <w:t>row</w:t>
-            </w:r>
-            <w:r>
-              <w:rPr>
-                <w:rFonts w:ascii="Consolas" w:hAnsi="Consolas" w:cs="Consolas"/>
-                <w:color w:val="000000"/>
-                <w:sz w:val="19"/>
-                <w:szCs w:val="19"/>
-                <w:lang w:bidi="aio-Mymr-001"/>
-              </w:rPr>
-              <w:t xml:space="preserve">, </w:t>
-            </w:r>
-            <w:r>
-              <w:rPr>
-                <w:rFonts w:ascii="Consolas" w:hAnsi="Consolas" w:cs="Consolas"/>
-                <w:color w:val="0000FF"/>
-                <w:sz w:val="19"/>
-                <w:szCs w:val="19"/>
-                <w:lang w:bidi="aio-Mymr-001"/>
-              </w:rPr>
-              <w:t>int</w:t>
-            </w:r>
-            <w:r>
-              <w:rPr>
-                <w:rFonts w:ascii="Consolas" w:hAnsi="Consolas" w:cs="Consolas"/>
-                <w:color w:val="000000"/>
-                <w:sz w:val="19"/>
-                <w:szCs w:val="19"/>
-                <w:lang w:bidi="aio-Mymr-001"/>
-              </w:rPr>
-              <w:t xml:space="preserve"> </w:t>
-            </w:r>
-            <w:r>
-              <w:rPr>
-                <w:rFonts w:ascii="Consolas" w:hAnsi="Consolas" w:cs="Consolas"/>
-                <w:color w:val="808080"/>
-                <w:sz w:val="19"/>
-                <w:szCs w:val="19"/>
-                <w:lang w:bidi="aio-Mymr-001"/>
-              </w:rPr>
-              <w:t>len</w:t>
-            </w:r>
-            <w:r>
-              <w:rPr>
-                <w:rFonts w:ascii="Consolas" w:hAnsi="Consolas" w:cs="Consolas"/>
-                <w:color w:val="000000"/>
-                <w:sz w:val="19"/>
-                <w:szCs w:val="19"/>
-                <w:lang w:bidi="aio-Mymr-001"/>
-              </w:rPr>
-              <w:t xml:space="preserve">, </w:t>
-            </w:r>
-            <w:r>
-              <w:rPr>
-                <w:rFonts w:ascii="Consolas" w:hAnsi="Consolas" w:cs="Consolas"/>
-                <w:color w:val="0000FF"/>
-                <w:sz w:val="19"/>
-                <w:szCs w:val="19"/>
-                <w:lang w:bidi="aio-Mymr-001"/>
-              </w:rPr>
-              <w:t>bool</w:t>
-            </w:r>
-            <w:r>
-              <w:rPr>
-                <w:rFonts w:ascii="Consolas" w:hAnsi="Consolas" w:cs="Consolas"/>
-                <w:color w:val="000000"/>
-                <w:sz w:val="19"/>
-                <w:szCs w:val="19"/>
-                <w:lang w:bidi="aio-Mymr-001"/>
-              </w:rPr>
-              <w:t xml:space="preserve"> </w:t>
-            </w:r>
-            <w:r>
-              <w:rPr>
-                <w:rFonts w:ascii="Consolas" w:hAnsi="Consolas" w:cs="Consolas"/>
-                <w:color w:val="808080"/>
-                <w:sz w:val="19"/>
-                <w:szCs w:val="19"/>
-                <w:lang w:bidi="aio-Mymr-001"/>
-              </w:rPr>
-              <w:t>side</w:t>
+              <w:rPr>
+                <w:rFonts w:ascii="Calibri" w:eastAsia="Times New Roman" w:hAnsi="Calibri" w:cs="Calibri"/>
+                <w:color w:val="000000"/>
+                <w:lang w:bidi="aio-Mymr-001"/>
+              </w:rPr>
+            </w:pPr>
+            <w:r>
+              <w:rPr>
+                <w:rFonts w:ascii="Calibri" w:eastAsia="Times New Roman" w:hAnsi="Calibri" w:cs="Calibri"/>
+                <w:color w:val="000000"/>
+                <w:lang w:bidi="aio-Mymr-001"/>
+              </w:rPr>
+              <w:t>int row, int len, bool side</w:t>
             </w:r>
           </w:p>
         </w:tc>
         <w:tc>
           <w:tcPr>
             <w:tcW w:w="2377" w:type="dxa"/>
+            <w:tcBorders>
+              <w:top w:val="single" w:sz="4" w:space="0" w:color="auto"/>
+              <w:left w:val="single" w:sz="4" w:space="0" w:color="auto"/>
+              <w:bottom w:val="single" w:sz="4" w:space="0" w:color="auto"/>
+              <w:right w:val="single" w:sz="4" w:space="0" w:color="auto"/>
+            </w:tcBorders>
           </w:tcPr>
           <w:p>
             <w:pPr>
               <w:jc w:val="center"/>
               <w:cnfStyle w:val="000000100000" w:firstRow="0" w:lastRow="0" w:firstColumn="0" w:lastColumn="0" w:oddVBand="0" w:evenVBand="0" w:oddHBand="1" w:evenHBand="0" w:firstRowFirstColumn="0" w:firstRowLastColumn="0" w:lastRowFirstColumn="0" w:lastRowLastColumn="0"/>
+              <w:rPr>
+                <w:rFonts w:ascii="Calibri" w:eastAsia="Times New Roman" w:hAnsi="Calibri" w:cs="Calibri"/>
+                <w:color w:val="000000"/>
+                <w:lang w:bidi="aio-Mymr-001"/>
+              </w:rPr>
             </w:pPr>
             <w:r>
               <w:rPr>
@@ -5127,6 +3399,12 @@
           <w:tcPr>
             <w:cnfStyle w:val="001000000000" w:firstRow="0" w:lastRow="0" w:firstColumn="1" w:lastColumn="0" w:oddVBand="0" w:evenVBand="0" w:oddHBand="0" w:evenHBand="0" w:firstRowFirstColumn="0" w:firstRowLastColumn="0" w:lastRowFirstColumn="0" w:lastRowLastColumn="0"/>
             <w:tcW w:w="2376" w:type="dxa"/>
+            <w:tcBorders>
+              <w:top w:val="single" w:sz="4" w:space="0" w:color="auto"/>
+              <w:left w:val="single" w:sz="4" w:space="0" w:color="auto"/>
+              <w:bottom w:val="single" w:sz="4" w:space="0" w:color="auto"/>
+              <w:right w:val="single" w:sz="4" w:space="0" w:color="auto"/>
+            </w:tcBorders>
           </w:tcPr>
           <w:p>
             <w:pPr>
@@ -5145,11 +3423,22 @@
         <w:tc>
           <w:tcPr>
             <w:tcW w:w="2376" w:type="dxa"/>
+            <w:tcBorders>
+              <w:top w:val="single" w:sz="4" w:space="0" w:color="auto"/>
+              <w:left w:val="single" w:sz="4" w:space="0" w:color="auto"/>
+              <w:bottom w:val="single" w:sz="4" w:space="0" w:color="auto"/>
+              <w:right w:val="single" w:sz="4" w:space="0" w:color="auto"/>
+            </w:tcBorders>
           </w:tcPr>
           <w:p>
             <w:pPr>
               <w:jc w:val="center"/>
               <w:cnfStyle w:val="000000000000" w:firstRow="0" w:lastRow="0" w:firstColumn="0" w:lastColumn="0" w:oddVBand="0" w:evenVBand="0" w:oddHBand="0" w:evenHBand="0" w:firstRowFirstColumn="0" w:firstRowLastColumn="0" w:lastRowFirstColumn="0" w:lastRowLastColumn="0"/>
+              <w:rPr>
+                <w:rFonts w:ascii="Calibri" w:eastAsia="Times New Roman" w:hAnsi="Calibri" w:cs="Calibri"/>
+                <w:color w:val="000000"/>
+                <w:lang w:bidi="aio-Mymr-001"/>
+              </w:rPr>
             </w:pPr>
             <w:r>
               <w:rPr>
@@ -5164,6 +3453,12 @@
         <w:tc>
           <w:tcPr>
             <w:tcW w:w="2376" w:type="dxa"/>
+            <w:tcBorders>
+              <w:top w:val="single" w:sz="4" w:space="0" w:color="auto"/>
+              <w:left w:val="single" w:sz="4" w:space="0" w:color="auto"/>
+              <w:bottom w:val="single" w:sz="4" w:space="0" w:color="auto"/>
+              <w:right w:val="single" w:sz="4" w:space="0" w:color="auto"/>
+            </w:tcBorders>
           </w:tcPr>
           <w:p>
             <w:pPr>
@@ -5172,379 +3467,51 @@
               <w:adjustRightInd w:val="0"/>
               <w:cnfStyle w:val="000000000000" w:firstRow="0" w:lastRow="0" w:firstColumn="0" w:lastColumn="0" w:oddVBand="0" w:evenVBand="0" w:oddHBand="0" w:evenHBand="0" w:firstRowFirstColumn="0" w:firstRowLastColumn="0" w:lastRowFirstColumn="0" w:lastRowLastColumn="0"/>
               <w:rPr>
-                <w:rFonts w:ascii="Consolas" w:hAnsi="Consolas" w:cs="Consolas"/>
-                <w:color w:val="000000"/>
-                <w:sz w:val="19"/>
-                <w:szCs w:val="19"/>
-                <w:lang w:bidi="aio-Mymr-001"/>
-              </w:rPr>
-            </w:pPr>
-            <w:r>
-              <w:rPr>
-                <w:rFonts w:ascii="Consolas" w:hAnsi="Consolas" w:cs="Consolas"/>
-                <w:color w:val="0000FF"/>
-                <w:sz w:val="19"/>
-                <w:szCs w:val="19"/>
-                <w:lang w:bidi="aio-Mymr-001"/>
-              </w:rPr>
-              <w:t>int</w:t>
-            </w:r>
-            <w:r>
-              <w:rPr>
-                <w:rFonts w:ascii="Consolas" w:hAnsi="Consolas" w:cs="Consolas"/>
-                <w:color w:val="000000"/>
-                <w:sz w:val="19"/>
-                <w:szCs w:val="19"/>
-                <w:lang w:bidi="aio-Mymr-001"/>
-              </w:rPr>
-              <w:t xml:space="preserve"> </w:t>
-            </w:r>
-            <w:r>
-              <w:rPr>
-                <w:rFonts w:ascii="Consolas" w:hAnsi="Consolas" w:cs="Consolas"/>
-                <w:color w:val="808080"/>
-                <w:sz w:val="19"/>
-                <w:szCs w:val="19"/>
-                <w:lang w:bidi="aio-Mymr-001"/>
-              </w:rPr>
-              <w:t>playerHpMain</w:t>
-            </w:r>
-            <w:r>
-              <w:rPr>
-                <w:rFonts w:ascii="Consolas" w:hAnsi="Consolas" w:cs="Consolas"/>
-                <w:color w:val="000000"/>
-                <w:sz w:val="19"/>
-                <w:szCs w:val="19"/>
-                <w:lang w:bidi="aio-Mymr-001"/>
-              </w:rPr>
-              <w:t xml:space="preserve">, </w:t>
-            </w:r>
-            <w:r>
-              <w:rPr>
-                <w:rFonts w:ascii="Consolas" w:hAnsi="Consolas" w:cs="Consolas"/>
-                <w:color w:val="0000FF"/>
-                <w:sz w:val="19"/>
-                <w:szCs w:val="19"/>
-                <w:lang w:bidi="aio-Mymr-001"/>
-              </w:rPr>
-              <w:t>int</w:t>
-            </w:r>
-            <w:r>
-              <w:rPr>
-                <w:rFonts w:ascii="Consolas" w:hAnsi="Consolas" w:cs="Consolas"/>
-                <w:color w:val="000000"/>
-                <w:sz w:val="19"/>
-                <w:szCs w:val="19"/>
-                <w:lang w:bidi="aio-Mymr-001"/>
-              </w:rPr>
-              <w:t xml:space="preserve"> </w:t>
-            </w:r>
-            <w:r>
-              <w:rPr>
-                <w:rFonts w:ascii="Consolas" w:hAnsi="Consolas" w:cs="Consolas"/>
-                <w:color w:val="808080"/>
-                <w:sz w:val="19"/>
-                <w:szCs w:val="19"/>
-                <w:lang w:bidi="aio-Mymr-001"/>
-              </w:rPr>
-              <w:t>playerDmgMain</w:t>
-            </w:r>
-            <w:r>
-              <w:rPr>
-                <w:rFonts w:ascii="Consolas" w:hAnsi="Consolas" w:cs="Consolas"/>
-                <w:color w:val="000000"/>
-                <w:sz w:val="19"/>
-                <w:szCs w:val="19"/>
-                <w:lang w:bidi="aio-Mymr-001"/>
-              </w:rPr>
-              <w:t xml:space="preserve">, </w:t>
-            </w:r>
-            <w:r>
-              <w:rPr>
-                <w:rFonts w:ascii="Consolas" w:hAnsi="Consolas" w:cs="Consolas"/>
-                <w:color w:val="2B91AF"/>
-                <w:sz w:val="19"/>
-                <w:szCs w:val="19"/>
-                <w:lang w:bidi="aio-Mymr-001"/>
-              </w:rPr>
-              <w:t>string</w:t>
-            </w:r>
-            <w:r>
-              <w:rPr>
-                <w:rFonts w:ascii="Consolas" w:hAnsi="Consolas" w:cs="Consolas"/>
-                <w:color w:val="000000"/>
-                <w:sz w:val="19"/>
-                <w:szCs w:val="19"/>
-                <w:lang w:bidi="aio-Mymr-001"/>
-              </w:rPr>
-              <w:t xml:space="preserve"> </w:t>
-            </w:r>
-            <w:r>
-              <w:rPr>
-                <w:rFonts w:ascii="Consolas" w:hAnsi="Consolas" w:cs="Consolas"/>
-                <w:color w:val="808080"/>
-                <w:sz w:val="19"/>
-                <w:szCs w:val="19"/>
-                <w:lang w:bidi="aio-Mymr-001"/>
-              </w:rPr>
-              <w:t>wpnName</w:t>
-            </w:r>
-            <w:r>
-              <w:rPr>
-                <w:rFonts w:ascii="Consolas" w:hAnsi="Consolas" w:cs="Consolas"/>
-                <w:color w:val="000000"/>
-                <w:sz w:val="19"/>
-                <w:szCs w:val="19"/>
-                <w:lang w:bidi="aio-Mymr-001"/>
-              </w:rPr>
-              <w:t xml:space="preserve">, </w:t>
-            </w:r>
-            <w:r>
-              <w:rPr>
-                <w:rFonts w:ascii="Consolas" w:hAnsi="Consolas" w:cs="Consolas"/>
-                <w:color w:val="0000FF"/>
-                <w:sz w:val="19"/>
-                <w:szCs w:val="19"/>
-                <w:lang w:bidi="aio-Mymr-001"/>
-              </w:rPr>
-              <w:t>int</w:t>
-            </w:r>
-            <w:r>
-              <w:rPr>
-                <w:rFonts w:ascii="Consolas" w:hAnsi="Consolas" w:cs="Consolas"/>
-                <w:color w:val="000000"/>
-                <w:sz w:val="19"/>
-                <w:szCs w:val="19"/>
-                <w:lang w:bidi="aio-Mymr-001"/>
-              </w:rPr>
-              <w:t xml:space="preserve"> </w:t>
-            </w:r>
-            <w:r>
-              <w:rPr>
-                <w:rFonts w:ascii="Consolas" w:hAnsi="Consolas" w:cs="Consolas"/>
-                <w:color w:val="808080"/>
-                <w:sz w:val="19"/>
-                <w:szCs w:val="19"/>
-                <w:lang w:bidi="aio-Mymr-001"/>
-              </w:rPr>
-              <w:t>enemyHpMain</w:t>
-            </w:r>
-            <w:r>
-              <w:rPr>
-                <w:rFonts w:ascii="Consolas" w:hAnsi="Consolas" w:cs="Consolas"/>
-                <w:color w:val="000000"/>
-                <w:sz w:val="19"/>
-                <w:szCs w:val="19"/>
-                <w:lang w:bidi="aio-Mymr-001"/>
-              </w:rPr>
-              <w:t xml:space="preserve">, </w:t>
-            </w:r>
-            <w:r>
-              <w:rPr>
-                <w:rFonts w:ascii="Consolas" w:hAnsi="Consolas" w:cs="Consolas"/>
-                <w:color w:val="0000FF"/>
-                <w:sz w:val="19"/>
-                <w:szCs w:val="19"/>
-                <w:lang w:bidi="aio-Mymr-001"/>
-              </w:rPr>
-              <w:t>int</w:t>
-            </w:r>
-            <w:r>
-              <w:rPr>
-                <w:rFonts w:ascii="Consolas" w:hAnsi="Consolas" w:cs="Consolas"/>
-                <w:color w:val="000000"/>
-                <w:sz w:val="19"/>
-                <w:szCs w:val="19"/>
-                <w:lang w:bidi="aio-Mymr-001"/>
-              </w:rPr>
-              <w:t xml:space="preserve"> </w:t>
-            </w:r>
-            <w:r>
-              <w:rPr>
-                <w:rFonts w:ascii="Consolas" w:hAnsi="Consolas" w:cs="Consolas"/>
-                <w:color w:val="808080"/>
-                <w:sz w:val="19"/>
-                <w:szCs w:val="19"/>
-                <w:lang w:bidi="aio-Mymr-001"/>
-              </w:rPr>
-              <w:t>enemyDmgMain</w:t>
-            </w:r>
-            <w:r>
-              <w:rPr>
-                <w:rFonts w:ascii="Consolas" w:hAnsi="Consolas" w:cs="Consolas"/>
-                <w:color w:val="000000"/>
-                <w:sz w:val="19"/>
-                <w:szCs w:val="19"/>
-                <w:lang w:bidi="aio-Mymr-001"/>
-              </w:rPr>
-              <w:t xml:space="preserve">, </w:t>
-            </w:r>
-            <w:r>
-              <w:rPr>
-                <w:rFonts w:ascii="Consolas" w:hAnsi="Consolas" w:cs="Consolas"/>
-                <w:color w:val="2B91AF"/>
-                <w:sz w:val="19"/>
-                <w:szCs w:val="19"/>
-                <w:lang w:bidi="aio-Mymr-001"/>
-              </w:rPr>
-              <w:t>string</w:t>
-            </w:r>
-            <w:r>
-              <w:rPr>
-                <w:rFonts w:ascii="Consolas" w:hAnsi="Consolas" w:cs="Consolas"/>
-                <w:color w:val="000000"/>
-                <w:sz w:val="19"/>
-                <w:szCs w:val="19"/>
-                <w:lang w:bidi="aio-Mymr-001"/>
-              </w:rPr>
-              <w:t xml:space="preserve"> </w:t>
-            </w:r>
-            <w:r>
-              <w:rPr>
-                <w:rFonts w:ascii="Consolas" w:hAnsi="Consolas" w:cs="Consolas"/>
-                <w:color w:val="808080"/>
-                <w:sz w:val="19"/>
-                <w:szCs w:val="19"/>
-                <w:lang w:bidi="aio-Mymr-001"/>
-              </w:rPr>
-              <w:t>enemyNameMain</w:t>
-            </w:r>
-            <w:r>
-              <w:rPr>
-                <w:rFonts w:ascii="Consolas" w:hAnsi="Consolas" w:cs="Consolas"/>
-                <w:color w:val="000000"/>
-                <w:sz w:val="19"/>
-                <w:szCs w:val="19"/>
-                <w:lang w:bidi="aio-Mymr-001"/>
-              </w:rPr>
-              <w:t xml:space="preserve">, </w:t>
-            </w:r>
-            <w:r>
-              <w:rPr>
-                <w:rFonts w:ascii="Consolas" w:hAnsi="Consolas" w:cs="Consolas"/>
-                <w:color w:val="0000FF"/>
-                <w:sz w:val="19"/>
-                <w:szCs w:val="19"/>
-                <w:lang w:bidi="aio-Mymr-001"/>
-              </w:rPr>
-              <w:t>int</w:t>
-            </w:r>
-            <w:r>
-              <w:rPr>
-                <w:rFonts w:ascii="Consolas" w:hAnsi="Consolas" w:cs="Consolas"/>
-                <w:color w:val="000000"/>
-                <w:sz w:val="19"/>
-                <w:szCs w:val="19"/>
-                <w:lang w:bidi="aio-Mymr-001"/>
-              </w:rPr>
-              <w:t xml:space="preserve"> </w:t>
-            </w:r>
-            <w:r>
-              <w:rPr>
-                <w:rFonts w:ascii="Consolas" w:hAnsi="Consolas" w:cs="Consolas"/>
-                <w:color w:val="808080"/>
-                <w:sz w:val="19"/>
-                <w:szCs w:val="19"/>
-                <w:lang w:bidi="aio-Mymr-001"/>
-              </w:rPr>
-              <w:t>actMain</w:t>
-            </w:r>
-            <w:r>
-              <w:rPr>
-                <w:rFonts w:ascii="Consolas" w:hAnsi="Consolas" w:cs="Consolas"/>
-                <w:color w:val="000000"/>
-                <w:sz w:val="19"/>
-                <w:szCs w:val="19"/>
-                <w:lang w:bidi="aio-Mymr-001"/>
-              </w:rPr>
-              <w:t xml:space="preserve">, </w:t>
-            </w:r>
-            <w:r>
-              <w:rPr>
-                <w:rFonts w:ascii="Consolas" w:hAnsi="Consolas" w:cs="Consolas"/>
-                <w:color w:val="0000FF"/>
-                <w:sz w:val="19"/>
-                <w:szCs w:val="19"/>
-                <w:lang w:bidi="aio-Mymr-001"/>
-              </w:rPr>
-              <w:t>int</w:t>
-            </w:r>
-            <w:r>
-              <w:rPr>
-                <w:rFonts w:ascii="Consolas" w:hAnsi="Consolas" w:cs="Consolas"/>
-                <w:color w:val="000000"/>
-                <w:sz w:val="19"/>
-                <w:szCs w:val="19"/>
-                <w:lang w:bidi="aio-Mymr-001"/>
-              </w:rPr>
-              <w:t xml:space="preserve"> </w:t>
-            </w:r>
-            <w:r>
-              <w:rPr>
-                <w:rFonts w:ascii="Consolas" w:hAnsi="Consolas" w:cs="Consolas"/>
-                <w:color w:val="808080"/>
-                <w:sz w:val="19"/>
-                <w:szCs w:val="19"/>
-                <w:lang w:bidi="aio-Mymr-001"/>
-              </w:rPr>
-              <w:t>turnMain</w:t>
-            </w:r>
-            <w:r>
-              <w:rPr>
-                <w:rFonts w:ascii="Consolas" w:hAnsi="Consolas" w:cs="Consolas"/>
-                <w:color w:val="000000"/>
-                <w:sz w:val="19"/>
-                <w:szCs w:val="19"/>
-                <w:lang w:bidi="aio-Mymr-001"/>
-              </w:rPr>
-              <w:t xml:space="preserve">, </w:t>
-            </w:r>
-            <w:r>
-              <w:rPr>
-                <w:rFonts w:ascii="Consolas" w:hAnsi="Consolas" w:cs="Consolas"/>
-                <w:color w:val="0000FF"/>
-                <w:sz w:val="19"/>
-                <w:szCs w:val="19"/>
-                <w:lang w:bidi="aio-Mymr-001"/>
-              </w:rPr>
-              <w:t>bool</w:t>
-            </w:r>
-            <w:r>
-              <w:rPr>
-                <w:rFonts w:ascii="Consolas" w:hAnsi="Consolas" w:cs="Consolas"/>
-                <w:color w:val="000000"/>
-                <w:sz w:val="19"/>
-                <w:szCs w:val="19"/>
-                <w:lang w:bidi="aio-Mymr-001"/>
-              </w:rPr>
-              <w:t xml:space="preserve"> </w:t>
-            </w:r>
-            <w:r>
-              <w:rPr>
-                <w:rFonts w:ascii="Consolas" w:hAnsi="Consolas" w:cs="Consolas"/>
-                <w:color w:val="808080"/>
-                <w:sz w:val="19"/>
-                <w:szCs w:val="19"/>
-                <w:lang w:bidi="aio-Mymr-001"/>
-              </w:rPr>
-              <w:t>stateMain</w:t>
+                <w:rFonts w:ascii="Calibri" w:eastAsia="Times New Roman" w:hAnsi="Calibri" w:cs="Calibri"/>
+                <w:color w:val="000000"/>
+                <w:lang w:bidi="aio-Mymr-001"/>
+              </w:rPr>
+            </w:pPr>
+            <w:r>
+              <w:rPr>
+                <w:rFonts w:ascii="Calibri" w:eastAsia="Times New Roman" w:hAnsi="Calibri" w:cs="Calibri"/>
+                <w:color w:val="000000"/>
+                <w:lang w:bidi="aio-Mymr-001"/>
+              </w:rPr>
+              <w:t>int playerHpMain, int playerDmgMain, string wpnName, int enemyHpMain, int enemyDmgMain, string enemyNameMain, int actMain, int turnMain, bool stateMain</w:t>
             </w:r>
           </w:p>
           <w:p>
             <w:pPr>
               <w:jc w:val="center"/>
               <w:cnfStyle w:val="000000000000" w:firstRow="0" w:lastRow="0" w:firstColumn="0" w:lastColumn="0" w:oddVBand="0" w:evenVBand="0" w:oddHBand="0" w:evenHBand="0" w:firstRowFirstColumn="0" w:firstRowLastColumn="0" w:lastRowFirstColumn="0" w:lastRowLastColumn="0"/>
+              <w:rPr>
+                <w:rFonts w:ascii="Calibri" w:eastAsia="Times New Roman" w:hAnsi="Calibri" w:cs="Calibri"/>
+                <w:color w:val="000000"/>
+                <w:lang w:bidi="aio-Mymr-001"/>
+              </w:rPr>
             </w:pPr>
           </w:p>
         </w:tc>
         <w:tc>
           <w:tcPr>
             <w:tcW w:w="2377" w:type="dxa"/>
+            <w:tcBorders>
+              <w:top w:val="single" w:sz="4" w:space="0" w:color="auto"/>
+              <w:left w:val="single" w:sz="4" w:space="0" w:color="auto"/>
+              <w:bottom w:val="single" w:sz="4" w:space="0" w:color="auto"/>
+              <w:right w:val="single" w:sz="4" w:space="0" w:color="auto"/>
+            </w:tcBorders>
           </w:tcPr>
           <w:p>
             <w:pPr>
               <w:jc w:val="center"/>
               <w:cnfStyle w:val="000000000000" w:firstRow="0" w:lastRow="0" w:firstColumn="0" w:lastColumn="0" w:oddVBand="0" w:evenVBand="0" w:oddHBand="0" w:evenHBand="0" w:firstRowFirstColumn="0" w:firstRowLastColumn="0" w:lastRowFirstColumn="0" w:lastRowLastColumn="0"/>
+              <w:rPr>
+                <w:rFonts w:ascii="Calibri" w:eastAsia="Times New Roman" w:hAnsi="Calibri" w:cs="Calibri"/>
+                <w:color w:val="000000"/>
+                <w:lang w:bidi="aio-Mymr-001"/>
+              </w:rPr>
             </w:pPr>
             <w:r>
               <w:rPr>
@@ -5566,6 +3533,12 @@
           <w:tcPr>
             <w:cnfStyle w:val="001000000000" w:firstRow="0" w:lastRow="0" w:firstColumn="1" w:lastColumn="0" w:oddVBand="0" w:evenVBand="0" w:oddHBand="0" w:evenHBand="0" w:firstRowFirstColumn="0" w:firstRowLastColumn="0" w:lastRowFirstColumn="0" w:lastRowLastColumn="0"/>
             <w:tcW w:w="2376" w:type="dxa"/>
+            <w:tcBorders>
+              <w:top w:val="single" w:sz="4" w:space="0" w:color="auto"/>
+              <w:left w:val="single" w:sz="4" w:space="0" w:color="auto"/>
+              <w:bottom w:val="single" w:sz="4" w:space="0" w:color="auto"/>
+              <w:right w:val="single" w:sz="4" w:space="0" w:color="auto"/>
+            </w:tcBorders>
           </w:tcPr>
           <w:p>
             <w:pPr>
@@ -5589,6 +3562,12 @@
         <w:tc>
           <w:tcPr>
             <w:tcW w:w="2376" w:type="dxa"/>
+            <w:tcBorders>
+              <w:top w:val="single" w:sz="4" w:space="0" w:color="auto"/>
+              <w:left w:val="single" w:sz="4" w:space="0" w:color="auto"/>
+              <w:bottom w:val="single" w:sz="4" w:space="0" w:color="auto"/>
+              <w:right w:val="single" w:sz="4" w:space="0" w:color="auto"/>
+            </w:tcBorders>
           </w:tcPr>
           <w:p>
             <w:pPr>
@@ -5613,6 +3592,12 @@
         <w:tc>
           <w:tcPr>
             <w:tcW w:w="2376" w:type="dxa"/>
+            <w:tcBorders>
+              <w:top w:val="single" w:sz="4" w:space="0" w:color="auto"/>
+              <w:left w:val="single" w:sz="4" w:space="0" w:color="auto"/>
+              <w:bottom w:val="single" w:sz="4" w:space="0" w:color="auto"/>
+              <w:right w:val="single" w:sz="4" w:space="0" w:color="auto"/>
+            </w:tcBorders>
           </w:tcPr>
           <w:p>
             <w:pPr>
@@ -5621,10 +3606,8 @@
               <w:adjustRightInd w:val="0"/>
               <w:cnfStyle w:val="000000100000" w:firstRow="0" w:lastRow="0" w:firstColumn="0" w:lastColumn="0" w:oddVBand="0" w:evenVBand="0" w:oddHBand="1" w:evenHBand="0" w:firstRowFirstColumn="0" w:firstRowLastColumn="0" w:lastRowFirstColumn="0" w:lastRowLastColumn="0"/>
               <w:rPr>
-                <w:rFonts w:ascii="Consolas" w:hAnsi="Consolas" w:cs="Consolas"/>
-                <w:color w:val="0000FF"/>
-                <w:sz w:val="19"/>
-                <w:szCs w:val="19"/>
+                <w:rFonts w:ascii="Calibri" w:eastAsia="Times New Roman" w:hAnsi="Calibri" w:cs="Calibri"/>
+                <w:color w:val="000000"/>
                 <w:lang w:bidi="aio-Mymr-001"/>
               </w:rPr>
             </w:pPr>
@@ -5633,6 +3616,12 @@
         <w:tc>
           <w:tcPr>
             <w:tcW w:w="2377" w:type="dxa"/>
+            <w:tcBorders>
+              <w:top w:val="single" w:sz="4" w:space="0" w:color="auto"/>
+              <w:left w:val="single" w:sz="4" w:space="0" w:color="auto"/>
+              <w:bottom w:val="single" w:sz="4" w:space="0" w:color="auto"/>
+              <w:right w:val="single" w:sz="4" w:space="0" w:color="auto"/>
+            </w:tcBorders>
           </w:tcPr>
           <w:p>
             <w:pPr>
@@ -5663,6 +3652,12 @@
           <w:tcPr>
             <w:cnfStyle w:val="001000000000" w:firstRow="0" w:lastRow="0" w:firstColumn="1" w:lastColumn="0" w:oddVBand="0" w:evenVBand="0" w:oddHBand="0" w:evenHBand="0" w:firstRowFirstColumn="0" w:firstRowLastColumn="0" w:lastRowFirstColumn="0" w:lastRowLastColumn="0"/>
             <w:tcW w:w="2376" w:type="dxa"/>
+            <w:tcBorders>
+              <w:top w:val="single" w:sz="4" w:space="0" w:color="auto"/>
+              <w:left w:val="single" w:sz="4" w:space="0" w:color="auto"/>
+              <w:bottom w:val="single" w:sz="4" w:space="0" w:color="auto"/>
+              <w:right w:val="single" w:sz="4" w:space="0" w:color="auto"/>
+            </w:tcBorders>
           </w:tcPr>
           <w:p>
             <w:pPr>
@@ -5686,6 +3681,12 @@
         <w:tc>
           <w:tcPr>
             <w:tcW w:w="2376" w:type="dxa"/>
+            <w:tcBorders>
+              <w:top w:val="single" w:sz="4" w:space="0" w:color="auto"/>
+              <w:left w:val="single" w:sz="4" w:space="0" w:color="auto"/>
+              <w:bottom w:val="single" w:sz="4" w:space="0" w:color="auto"/>
+              <w:right w:val="single" w:sz="4" w:space="0" w:color="auto"/>
+            </w:tcBorders>
           </w:tcPr>
           <w:p>
             <w:pPr>
@@ -5710,6 +3711,12 @@
         <w:tc>
           <w:tcPr>
             <w:tcW w:w="2376" w:type="dxa"/>
+            <w:tcBorders>
+              <w:top w:val="single" w:sz="4" w:space="0" w:color="auto"/>
+              <w:left w:val="single" w:sz="4" w:space="0" w:color="auto"/>
+              <w:bottom w:val="single" w:sz="4" w:space="0" w:color="auto"/>
+              <w:right w:val="single" w:sz="4" w:space="0" w:color="auto"/>
+            </w:tcBorders>
           </w:tcPr>
           <w:p>
             <w:pPr>
@@ -5718,10 +3725,8 @@
               <w:adjustRightInd w:val="0"/>
               <w:cnfStyle w:val="000000000000" w:firstRow="0" w:lastRow="0" w:firstColumn="0" w:lastColumn="0" w:oddVBand="0" w:evenVBand="0" w:oddHBand="0" w:evenHBand="0" w:firstRowFirstColumn="0" w:firstRowLastColumn="0" w:lastRowFirstColumn="0" w:lastRowLastColumn="0"/>
               <w:rPr>
-                <w:rFonts w:ascii="Consolas" w:hAnsi="Consolas" w:cs="Consolas"/>
-                <w:color w:val="0000FF"/>
-                <w:sz w:val="19"/>
-                <w:szCs w:val="19"/>
+                <w:rFonts w:ascii="Calibri" w:eastAsia="Times New Roman" w:hAnsi="Calibri" w:cs="Calibri"/>
+                <w:color w:val="000000"/>
                 <w:lang w:bidi="aio-Mymr-001"/>
               </w:rPr>
             </w:pPr>
@@ -5730,6 +3735,12 @@
         <w:tc>
           <w:tcPr>
             <w:tcW w:w="2377" w:type="dxa"/>
+            <w:tcBorders>
+              <w:top w:val="single" w:sz="4" w:space="0" w:color="auto"/>
+              <w:left w:val="single" w:sz="4" w:space="0" w:color="auto"/>
+              <w:bottom w:val="single" w:sz="4" w:space="0" w:color="auto"/>
+              <w:right w:val="single" w:sz="4" w:space="0" w:color="auto"/>
+            </w:tcBorders>
           </w:tcPr>
           <w:p>
             <w:pPr>
@@ -5753,23 +3764,28 @@
           <w:tcPr>
             <w:cnfStyle w:val="001000000000" w:firstRow="0" w:lastRow="0" w:firstColumn="1" w:lastColumn="0" w:oddVBand="0" w:evenVBand="0" w:oddHBand="0" w:evenHBand="0" w:firstRowFirstColumn="0" w:firstRowLastColumn="0" w:lastRowFirstColumn="0" w:lastRowLastColumn="0"/>
             <w:tcW w:w="2376" w:type="dxa"/>
-          </w:tcPr>
-          <w:p>
-            <w:pPr>
-              <w:jc w:val="center"/>
-              <w:rPr>
-                <w:rFonts w:ascii="Calibri" w:eastAsia="Times New Roman" w:hAnsi="Calibri" w:cs="Calibri"/>
-                <w:color w:val="000000"/>
-                <w:lang w:bidi="aio-Mymr-001"/>
-              </w:rPr>
-            </w:pPr>
-            <w:r>
-              <w:rPr>
-                <w:rFonts w:ascii="Calibri" w:eastAsia="Times New Roman" w:hAnsi="Calibri" w:cs="Calibri"/>
-                <w:color w:val="000000"/>
-                <w:lang w:bidi="aio-Mymr-001"/>
-              </w:rPr>
-              <w:lastRenderedPageBreak/>
+            <w:tcBorders>
+              <w:top w:val="single" w:sz="4" w:space="0" w:color="auto"/>
+              <w:left w:val="single" w:sz="4" w:space="0" w:color="auto"/>
+              <w:bottom w:val="single" w:sz="4" w:space="0" w:color="auto"/>
+              <w:right w:val="single" w:sz="4" w:space="0" w:color="auto"/>
+            </w:tcBorders>
+          </w:tcPr>
+          <w:p>
+            <w:pPr>
+              <w:jc w:val="center"/>
+              <w:rPr>
+                <w:rFonts w:ascii="Calibri" w:eastAsia="Times New Roman" w:hAnsi="Calibri" w:cs="Calibri"/>
+                <w:color w:val="000000"/>
+                <w:lang w:bidi="aio-Mymr-001"/>
+              </w:rPr>
+            </w:pPr>
+            <w:r>
+              <w:rPr>
+                <w:rFonts w:ascii="Calibri" w:eastAsia="Times New Roman" w:hAnsi="Calibri" w:cs="Calibri"/>
+                <w:color w:val="000000"/>
+                <w:lang w:bidi="aio-Mymr-001"/>
+              </w:rPr>
               <w:t>spaceFunc</w:t>
             </w:r>
           </w:p>
@@ -5777,6 +3793,12 @@
         <w:tc>
           <w:tcPr>
             <w:tcW w:w="2376" w:type="dxa"/>
+            <w:tcBorders>
+              <w:top w:val="single" w:sz="4" w:space="0" w:color="auto"/>
+              <w:left w:val="single" w:sz="4" w:space="0" w:color="auto"/>
+              <w:bottom w:val="single" w:sz="4" w:space="0" w:color="auto"/>
+              <w:right w:val="single" w:sz="4" w:space="0" w:color="auto"/>
+            </w:tcBorders>
           </w:tcPr>
           <w:p>
             <w:pPr>
@@ -5801,6 +3823,12 @@
         <w:tc>
           <w:tcPr>
             <w:tcW w:w="2376" w:type="dxa"/>
+            <w:tcBorders>
+              <w:top w:val="single" w:sz="4" w:space="0" w:color="auto"/>
+              <w:left w:val="single" w:sz="4" w:space="0" w:color="auto"/>
+              <w:bottom w:val="single" w:sz="4" w:space="0" w:color="auto"/>
+              <w:right w:val="single" w:sz="4" w:space="0" w:color="auto"/>
+            </w:tcBorders>
           </w:tcPr>
           <w:p>
             <w:pPr>
@@ -5809,14 +3837,17 @@
               <w:adjustRightInd w:val="0"/>
               <w:cnfStyle w:val="000000100000" w:firstRow="0" w:lastRow="0" w:firstColumn="0" w:lastColumn="0" w:oddVBand="0" w:evenVBand="0" w:oddHBand="1" w:evenHBand="0" w:firstRowFirstColumn="0" w:firstRowLastColumn="0" w:lastRowFirstColumn="0" w:lastRowLastColumn="0"/>
               <w:rPr>
-                <w:rFonts w:ascii="Consolas" w:hAnsi="Consolas" w:cs="Consolas"/>
-                <w:color w:val="0000FF"/>
-                <w:sz w:val="19"/>
-                <w:szCs w:val="19"/>
-                <w:lang w:bidi="aio-Mymr-001"/>
-              </w:rPr>
-            </w:pPr>
-            <w:r>
+                <w:rFonts w:ascii="Calibri" w:eastAsia="Times New Roman" w:hAnsi="Calibri" w:cs="Calibri"/>
+                <w:color w:val="000000"/>
+                <w:lang w:bidi="aio-Mymr-001"/>
+              </w:rPr>
+            </w:pPr>
+            <w:r>
+              <w:rPr>
+                <w:rFonts w:ascii="Calibri" w:eastAsia="Times New Roman" w:hAnsi="Calibri" w:cs="Calibri"/>
+                <w:color w:val="000000"/>
+                <w:lang w:bidi="aio-Mymr-001"/>
+              </w:rPr>
               <w:t>String row</w:t>
             </w:r>
           </w:p>
@@ -5824,6 +3855,12 @@
         <w:tc>
           <w:tcPr>
             <w:tcW w:w="2377" w:type="dxa"/>
+            <w:tcBorders>
+              <w:top w:val="single" w:sz="4" w:space="0" w:color="auto"/>
+              <w:left w:val="single" w:sz="4" w:space="0" w:color="auto"/>
+              <w:bottom w:val="single" w:sz="4" w:space="0" w:color="auto"/>
+              <w:right w:val="single" w:sz="4" w:space="0" w:color="auto"/>
+            </w:tcBorders>
           </w:tcPr>
           <w:p>
             <w:pPr>
@@ -5846,6 +3883,12 @@
           <w:tcPr>
             <w:cnfStyle w:val="001000000000" w:firstRow="0" w:lastRow="0" w:firstColumn="1" w:lastColumn="0" w:oddVBand="0" w:evenVBand="0" w:oddHBand="0" w:evenHBand="0" w:firstRowFirstColumn="0" w:firstRowLastColumn="0" w:lastRowFirstColumn="0" w:lastRowLastColumn="0"/>
             <w:tcW w:w="2376" w:type="dxa"/>
+            <w:tcBorders>
+              <w:top w:val="single" w:sz="4" w:space="0" w:color="auto"/>
+              <w:left w:val="single" w:sz="4" w:space="0" w:color="auto"/>
+              <w:bottom w:val="single" w:sz="4" w:space="0" w:color="auto"/>
+              <w:right w:val="single" w:sz="4" w:space="0" w:color="auto"/>
+            </w:tcBorders>
           </w:tcPr>
           <w:p>
             <w:pPr>
@@ -5869,6 +3912,12 @@
         <w:tc>
           <w:tcPr>
             <w:tcW w:w="2376" w:type="dxa"/>
+            <w:tcBorders>
+              <w:top w:val="single" w:sz="4" w:space="0" w:color="auto"/>
+              <w:left w:val="single" w:sz="4" w:space="0" w:color="auto"/>
+              <w:bottom w:val="single" w:sz="4" w:space="0" w:color="auto"/>
+              <w:right w:val="single" w:sz="4" w:space="0" w:color="auto"/>
+            </w:tcBorders>
           </w:tcPr>
           <w:p>
             <w:pPr>
@@ -5893,6 +3942,12 @@
         <w:tc>
           <w:tcPr>
             <w:tcW w:w="2376" w:type="dxa"/>
+            <w:tcBorders>
+              <w:top w:val="single" w:sz="4" w:space="0" w:color="auto"/>
+              <w:left w:val="single" w:sz="4" w:space="0" w:color="auto"/>
+              <w:bottom w:val="single" w:sz="4" w:space="0" w:color="auto"/>
+              <w:right w:val="single" w:sz="4" w:space="0" w:color="auto"/>
+            </w:tcBorders>
           </w:tcPr>
           <w:p>
             <w:pPr>
@@ -5900,12 +3955,23 @@
               <w:autoSpaceDN w:val="0"/>
               <w:adjustRightInd w:val="0"/>
               <w:cnfStyle w:val="000000000000" w:firstRow="0" w:lastRow="0" w:firstColumn="0" w:lastColumn="0" w:oddVBand="0" w:evenVBand="0" w:oddHBand="0" w:evenHBand="0" w:firstRowFirstColumn="0" w:firstRowLastColumn="0" w:lastRowFirstColumn="0" w:lastRowLastColumn="0"/>
+              <w:rPr>
+                <w:rFonts w:ascii="Calibri" w:eastAsia="Times New Roman" w:hAnsi="Calibri" w:cs="Calibri"/>
+                <w:color w:val="000000"/>
+                <w:lang w:bidi="aio-Mymr-001"/>
+              </w:rPr>
             </w:pPr>
           </w:p>
         </w:tc>
         <w:tc>
           <w:tcPr>
             <w:tcW w:w="2377" w:type="dxa"/>
+            <w:tcBorders>
+              <w:top w:val="single" w:sz="4" w:space="0" w:color="auto"/>
+              <w:left w:val="single" w:sz="4" w:space="0" w:color="auto"/>
+              <w:bottom w:val="single" w:sz="4" w:space="0" w:color="auto"/>
+              <w:right w:val="single" w:sz="4" w:space="0" w:color="auto"/>
+            </w:tcBorders>
           </w:tcPr>
           <w:p>
             <w:pPr>
@@ -5937,6 +4003,12 @@
           <w:tcPr>
             <w:cnfStyle w:val="001000000000" w:firstRow="0" w:lastRow="0" w:firstColumn="1" w:lastColumn="0" w:oddVBand="0" w:evenVBand="0" w:oddHBand="0" w:evenHBand="0" w:firstRowFirstColumn="0" w:firstRowLastColumn="0" w:lastRowFirstColumn="0" w:lastRowLastColumn="0"/>
             <w:tcW w:w="2376" w:type="dxa"/>
+            <w:tcBorders>
+              <w:top w:val="single" w:sz="4" w:space="0" w:color="auto"/>
+              <w:left w:val="single" w:sz="4" w:space="0" w:color="auto"/>
+              <w:bottom w:val="single" w:sz="4" w:space="0" w:color="auto"/>
+              <w:right w:val="single" w:sz="4" w:space="0" w:color="auto"/>
+            </w:tcBorders>
           </w:tcPr>
           <w:p>
             <w:pPr>
@@ -5955,11 +4027,22 @@
         <w:tc>
           <w:tcPr>
             <w:tcW w:w="2376" w:type="dxa"/>
+            <w:tcBorders>
+              <w:top w:val="single" w:sz="4" w:space="0" w:color="auto"/>
+              <w:left w:val="single" w:sz="4" w:space="0" w:color="auto"/>
+              <w:bottom w:val="single" w:sz="4" w:space="0" w:color="auto"/>
+              <w:right w:val="single" w:sz="4" w:space="0" w:color="auto"/>
+            </w:tcBorders>
           </w:tcPr>
           <w:p>
             <w:pPr>
               <w:jc w:val="center"/>
               <w:cnfStyle w:val="000000100000" w:firstRow="0" w:lastRow="0" w:firstColumn="0" w:lastColumn="0" w:oddVBand="0" w:evenVBand="0" w:oddHBand="1" w:evenHBand="0" w:firstRowFirstColumn="0" w:firstRowLastColumn="0" w:lastRowFirstColumn="0" w:lastRowLastColumn="0"/>
+              <w:rPr>
+                <w:rFonts w:ascii="Calibri" w:eastAsia="Times New Roman" w:hAnsi="Calibri" w:cs="Calibri"/>
+                <w:color w:val="000000"/>
+                <w:lang w:bidi="aio-Mymr-001"/>
+              </w:rPr>
             </w:pPr>
             <w:r>
               <w:rPr>
@@ -5974,22 +4057,44 @@
         <w:tc>
           <w:tcPr>
             <w:tcW w:w="2376" w:type="dxa"/>
+            <w:tcBorders>
+              <w:top w:val="single" w:sz="4" w:space="0" w:color="auto"/>
+              <w:left w:val="single" w:sz="4" w:space="0" w:color="auto"/>
+              <w:bottom w:val="single" w:sz="4" w:space="0" w:color="auto"/>
+              <w:right w:val="single" w:sz="4" w:space="0" w:color="auto"/>
+            </w:tcBorders>
           </w:tcPr>
           <w:p>
             <w:pPr>
               <w:jc w:val="center"/>
               <w:cnfStyle w:val="000000100000" w:firstRow="0" w:lastRow="0" w:firstColumn="0" w:lastColumn="0" w:oddVBand="0" w:evenVBand="0" w:oddHBand="1" w:evenHBand="0" w:firstRowFirstColumn="0" w:firstRowLastColumn="0" w:lastRowFirstColumn="0" w:lastRowLastColumn="0"/>
+              <w:rPr>
+                <w:rFonts w:ascii="Calibri" w:eastAsia="Times New Roman" w:hAnsi="Calibri" w:cs="Calibri"/>
+                <w:color w:val="000000"/>
+                <w:lang w:bidi="aio-Mymr-001"/>
+              </w:rPr>
             </w:pPr>
           </w:p>
         </w:tc>
         <w:tc>
           <w:tcPr>
             <w:tcW w:w="2377" w:type="dxa"/>
+            <w:tcBorders>
+              <w:top w:val="single" w:sz="4" w:space="0" w:color="auto"/>
+              <w:left w:val="single" w:sz="4" w:space="0" w:color="auto"/>
+              <w:bottom w:val="single" w:sz="4" w:space="0" w:color="auto"/>
+              <w:right w:val="single" w:sz="4" w:space="0" w:color="auto"/>
+            </w:tcBorders>
           </w:tcPr>
           <w:p>
             <w:pPr>
               <w:jc w:val="center"/>
               <w:cnfStyle w:val="000000100000" w:firstRow="0" w:lastRow="0" w:firstColumn="0" w:lastColumn="0" w:oddVBand="0" w:evenVBand="0" w:oddHBand="1" w:evenHBand="0" w:firstRowFirstColumn="0" w:firstRowLastColumn="0" w:lastRowFirstColumn="0" w:lastRowLastColumn="0"/>
+              <w:rPr>
+                <w:rFonts w:ascii="Calibri" w:eastAsia="Times New Roman" w:hAnsi="Calibri" w:cs="Calibri"/>
+                <w:color w:val="000000"/>
+                <w:lang w:bidi="aio-Mymr-001"/>
+              </w:rPr>
             </w:pPr>
             <w:r>
               <w:rPr>
@@ -6010,6 +4115,12 @@
           <w:tcPr>
             <w:cnfStyle w:val="001000000000" w:firstRow="0" w:lastRow="0" w:firstColumn="1" w:lastColumn="0" w:oddVBand="0" w:evenVBand="0" w:oddHBand="0" w:evenHBand="0" w:firstRowFirstColumn="0" w:firstRowLastColumn="0" w:lastRowFirstColumn="0" w:lastRowLastColumn="0"/>
             <w:tcW w:w="2376" w:type="dxa"/>
+            <w:tcBorders>
+              <w:top w:val="single" w:sz="4" w:space="0" w:color="auto"/>
+              <w:left w:val="single" w:sz="4" w:space="0" w:color="auto"/>
+              <w:bottom w:val="single" w:sz="4" w:space="0" w:color="auto"/>
+              <w:right w:val="single" w:sz="4" w:space="0" w:color="auto"/>
+            </w:tcBorders>
           </w:tcPr>
           <w:p>
             <w:pPr>
@@ -6028,11 +4139,22 @@
         <w:tc>
           <w:tcPr>
             <w:tcW w:w="2376" w:type="dxa"/>
+            <w:tcBorders>
+              <w:top w:val="single" w:sz="4" w:space="0" w:color="auto"/>
+              <w:left w:val="single" w:sz="4" w:space="0" w:color="auto"/>
+              <w:bottom w:val="single" w:sz="4" w:space="0" w:color="auto"/>
+              <w:right w:val="single" w:sz="4" w:space="0" w:color="auto"/>
+            </w:tcBorders>
           </w:tcPr>
           <w:p>
             <w:pPr>
               <w:jc w:val="center"/>
               <w:cnfStyle w:val="000000000000" w:firstRow="0" w:lastRow="0" w:firstColumn="0" w:lastColumn="0" w:oddVBand="0" w:evenVBand="0" w:oddHBand="0" w:evenHBand="0" w:firstRowFirstColumn="0" w:firstRowLastColumn="0" w:lastRowFirstColumn="0" w:lastRowLastColumn="0"/>
+              <w:rPr>
+                <w:rFonts w:ascii="Calibri" w:eastAsia="Times New Roman" w:hAnsi="Calibri" w:cs="Calibri"/>
+                <w:color w:val="000000"/>
+                <w:lang w:bidi="aio-Mymr-001"/>
+              </w:rPr>
             </w:pPr>
             <w:r>
               <w:rPr>
@@ -6047,22 +4169,44 @@
         <w:tc>
           <w:tcPr>
             <w:tcW w:w="2376" w:type="dxa"/>
+            <w:tcBorders>
+              <w:top w:val="single" w:sz="4" w:space="0" w:color="auto"/>
+              <w:left w:val="single" w:sz="4" w:space="0" w:color="auto"/>
+              <w:bottom w:val="single" w:sz="4" w:space="0" w:color="auto"/>
+              <w:right w:val="single" w:sz="4" w:space="0" w:color="auto"/>
+            </w:tcBorders>
           </w:tcPr>
           <w:p>
             <w:pPr>
               <w:jc w:val="center"/>
               <w:cnfStyle w:val="000000000000" w:firstRow="0" w:lastRow="0" w:firstColumn="0" w:lastColumn="0" w:oddVBand="0" w:evenVBand="0" w:oddHBand="0" w:evenHBand="0" w:firstRowFirstColumn="0" w:firstRowLastColumn="0" w:lastRowFirstColumn="0" w:lastRowLastColumn="0"/>
+              <w:rPr>
+                <w:rFonts w:ascii="Calibri" w:eastAsia="Times New Roman" w:hAnsi="Calibri" w:cs="Calibri"/>
+                <w:color w:val="000000"/>
+                <w:lang w:bidi="aio-Mymr-001"/>
+              </w:rPr>
             </w:pPr>
           </w:p>
         </w:tc>
         <w:tc>
           <w:tcPr>
             <w:tcW w:w="2377" w:type="dxa"/>
+            <w:tcBorders>
+              <w:top w:val="single" w:sz="4" w:space="0" w:color="auto"/>
+              <w:left w:val="single" w:sz="4" w:space="0" w:color="auto"/>
+              <w:bottom w:val="single" w:sz="4" w:space="0" w:color="auto"/>
+              <w:right w:val="single" w:sz="4" w:space="0" w:color="auto"/>
+            </w:tcBorders>
           </w:tcPr>
           <w:p>
             <w:pPr>
               <w:jc w:val="center"/>
               <w:cnfStyle w:val="000000000000" w:firstRow="0" w:lastRow="0" w:firstColumn="0" w:lastColumn="0" w:oddVBand="0" w:evenVBand="0" w:oddHBand="0" w:evenHBand="0" w:firstRowFirstColumn="0" w:firstRowLastColumn="0" w:lastRowFirstColumn="0" w:lastRowLastColumn="0"/>
+              <w:rPr>
+                <w:rFonts w:ascii="Calibri" w:eastAsia="Times New Roman" w:hAnsi="Calibri" w:cs="Calibri"/>
+                <w:color w:val="000000"/>
+                <w:lang w:bidi="aio-Mymr-001"/>
+              </w:rPr>
             </w:pPr>
           </w:p>
         </w:tc>
@@ -6076,17 +4220,24 @@
           <w:tcPr>
             <w:cnfStyle w:val="001000000000" w:firstRow="0" w:lastRow="0" w:firstColumn="1" w:lastColumn="0" w:oddVBand="0" w:evenVBand="0" w:oddHBand="0" w:evenHBand="0" w:firstRowFirstColumn="0" w:firstRowLastColumn="0" w:lastRowFirstColumn="0" w:lastRowLastColumn="0"/>
             <w:tcW w:w="2376" w:type="dxa"/>
-          </w:tcPr>
-          <w:p>
-            <w:pPr>
-              <w:jc w:val="center"/>
-            </w:pPr>
-            <w:r>
-              <w:rPr>
-                <w:rFonts w:ascii="Calibri" w:eastAsia="Times New Roman" w:hAnsi="Calibri" w:cs="Calibri"/>
-                <w:color w:val="000000"/>
-                <w:lang w:bidi="aio-Mymr-001"/>
-              </w:rPr>
+            <w:tcBorders>
+              <w:top w:val="single" w:sz="4" w:space="0" w:color="auto"/>
+              <w:left w:val="single" w:sz="4" w:space="0" w:color="auto"/>
+              <w:bottom w:val="single" w:sz="4" w:space="0" w:color="auto"/>
+              <w:right w:val="single" w:sz="4" w:space="0" w:color="auto"/>
+            </w:tcBorders>
+          </w:tcPr>
+          <w:p>
+            <w:pPr>
+              <w:jc w:val="center"/>
+            </w:pPr>
+            <w:r>
+              <w:rPr>
+                <w:rFonts w:ascii="Calibri" w:eastAsia="Times New Roman" w:hAnsi="Calibri" w:cs="Calibri"/>
+                <w:color w:val="000000"/>
+                <w:lang w:bidi="aio-Mymr-001"/>
+              </w:rPr>
+              <w:lastRenderedPageBreak/>
               <w:t>checkFunc</w:t>
             </w:r>
           </w:p>
@@ -6094,11 +4245,22 @@
         <w:tc>
           <w:tcPr>
             <w:tcW w:w="2376" w:type="dxa"/>
+            <w:tcBorders>
+              <w:top w:val="single" w:sz="4" w:space="0" w:color="auto"/>
+              <w:left w:val="single" w:sz="4" w:space="0" w:color="auto"/>
+              <w:bottom w:val="single" w:sz="4" w:space="0" w:color="auto"/>
+              <w:right w:val="single" w:sz="4" w:space="0" w:color="auto"/>
+            </w:tcBorders>
           </w:tcPr>
           <w:p>
             <w:pPr>
               <w:jc w:val="center"/>
               <w:cnfStyle w:val="000000100000" w:firstRow="0" w:lastRow="0" w:firstColumn="0" w:lastColumn="0" w:oddVBand="0" w:evenVBand="0" w:oddHBand="1" w:evenHBand="0" w:firstRowFirstColumn="0" w:firstRowLastColumn="0" w:lastRowFirstColumn="0" w:lastRowLastColumn="0"/>
+              <w:rPr>
+                <w:rFonts w:ascii="Calibri" w:eastAsia="Times New Roman" w:hAnsi="Calibri" w:cs="Calibri"/>
+                <w:color w:val="000000"/>
+                <w:lang w:bidi="aio-Mymr-001"/>
+              </w:rPr>
             </w:pPr>
             <w:r>
               <w:rPr>
@@ -6113,22 +4275,44 @@
         <w:tc>
           <w:tcPr>
             <w:tcW w:w="2376" w:type="dxa"/>
+            <w:tcBorders>
+              <w:top w:val="single" w:sz="4" w:space="0" w:color="auto"/>
+              <w:left w:val="single" w:sz="4" w:space="0" w:color="auto"/>
+              <w:bottom w:val="single" w:sz="4" w:space="0" w:color="auto"/>
+              <w:right w:val="single" w:sz="4" w:space="0" w:color="auto"/>
+            </w:tcBorders>
           </w:tcPr>
           <w:p>
             <w:pPr>
               <w:jc w:val="center"/>
               <w:cnfStyle w:val="000000100000" w:firstRow="0" w:lastRow="0" w:firstColumn="0" w:lastColumn="0" w:oddVBand="0" w:evenVBand="0" w:oddHBand="1" w:evenHBand="0" w:firstRowFirstColumn="0" w:firstRowLastColumn="0" w:lastRowFirstColumn="0" w:lastRowLastColumn="0"/>
+              <w:rPr>
+                <w:rFonts w:ascii="Calibri" w:eastAsia="Times New Roman" w:hAnsi="Calibri" w:cs="Calibri"/>
+                <w:color w:val="000000"/>
+                <w:lang w:bidi="aio-Mymr-001"/>
+              </w:rPr>
             </w:pPr>
           </w:p>
         </w:tc>
         <w:tc>
           <w:tcPr>
             <w:tcW w:w="2377" w:type="dxa"/>
+            <w:tcBorders>
+              <w:top w:val="single" w:sz="4" w:space="0" w:color="auto"/>
+              <w:left w:val="single" w:sz="4" w:space="0" w:color="auto"/>
+              <w:bottom w:val="single" w:sz="4" w:space="0" w:color="auto"/>
+              <w:right w:val="single" w:sz="4" w:space="0" w:color="auto"/>
+            </w:tcBorders>
           </w:tcPr>
           <w:p>
             <w:pPr>
               <w:jc w:val="center"/>
               <w:cnfStyle w:val="000000100000" w:firstRow="0" w:lastRow="0" w:firstColumn="0" w:lastColumn="0" w:oddVBand="0" w:evenVBand="0" w:oddHBand="1" w:evenHBand="0" w:firstRowFirstColumn="0" w:firstRowLastColumn="0" w:lastRowFirstColumn="0" w:lastRowLastColumn="0"/>
+              <w:rPr>
+                <w:rFonts w:ascii="Calibri" w:eastAsia="Times New Roman" w:hAnsi="Calibri" w:cs="Calibri"/>
+                <w:color w:val="000000"/>
+                <w:lang w:bidi="aio-Mymr-001"/>
+              </w:rPr>
             </w:pPr>
             <w:r>
               <w:rPr>
@@ -6149,6 +4333,12 @@
           <w:tcPr>
             <w:cnfStyle w:val="001000000000" w:firstRow="0" w:lastRow="0" w:firstColumn="1" w:lastColumn="0" w:oddVBand="0" w:evenVBand="0" w:oddHBand="0" w:evenHBand="0" w:firstRowFirstColumn="0" w:firstRowLastColumn="0" w:lastRowFirstColumn="0" w:lastRowLastColumn="0"/>
             <w:tcW w:w="2376" w:type="dxa"/>
+            <w:tcBorders>
+              <w:top w:val="single" w:sz="4" w:space="0" w:color="auto"/>
+              <w:left w:val="single" w:sz="4" w:space="0" w:color="auto"/>
+              <w:bottom w:val="single" w:sz="4" w:space="0" w:color="auto"/>
+              <w:right w:val="single" w:sz="4" w:space="0" w:color="auto"/>
+            </w:tcBorders>
           </w:tcPr>
           <w:p>
             <w:pPr>
@@ -6167,11 +4357,22 @@
         <w:tc>
           <w:tcPr>
             <w:tcW w:w="2376" w:type="dxa"/>
+            <w:tcBorders>
+              <w:top w:val="single" w:sz="4" w:space="0" w:color="auto"/>
+              <w:left w:val="single" w:sz="4" w:space="0" w:color="auto"/>
+              <w:bottom w:val="single" w:sz="4" w:space="0" w:color="auto"/>
+              <w:right w:val="single" w:sz="4" w:space="0" w:color="auto"/>
+            </w:tcBorders>
           </w:tcPr>
           <w:p>
             <w:pPr>
               <w:jc w:val="center"/>
               <w:cnfStyle w:val="000000000000" w:firstRow="0" w:lastRow="0" w:firstColumn="0" w:lastColumn="0" w:oddVBand="0" w:evenVBand="0" w:oddHBand="0" w:evenHBand="0" w:firstRowFirstColumn="0" w:firstRowLastColumn="0" w:lastRowFirstColumn="0" w:lastRowLastColumn="0"/>
+              <w:rPr>
+                <w:rFonts w:ascii="Calibri" w:eastAsia="Times New Roman" w:hAnsi="Calibri" w:cs="Calibri"/>
+                <w:color w:val="000000"/>
+                <w:lang w:bidi="aio-Mymr-001"/>
+              </w:rPr>
             </w:pPr>
             <w:r>
               <w:rPr>
@@ -6186,22 +4387,44 @@
         <w:tc>
           <w:tcPr>
             <w:tcW w:w="2376" w:type="dxa"/>
+            <w:tcBorders>
+              <w:top w:val="single" w:sz="4" w:space="0" w:color="auto"/>
+              <w:left w:val="single" w:sz="4" w:space="0" w:color="auto"/>
+              <w:bottom w:val="single" w:sz="4" w:space="0" w:color="auto"/>
+              <w:right w:val="single" w:sz="4" w:space="0" w:color="auto"/>
+            </w:tcBorders>
           </w:tcPr>
           <w:p>
             <w:pPr>
               <w:jc w:val="center"/>
               <w:cnfStyle w:val="000000000000" w:firstRow="0" w:lastRow="0" w:firstColumn="0" w:lastColumn="0" w:oddVBand="0" w:evenVBand="0" w:oddHBand="0" w:evenHBand="0" w:firstRowFirstColumn="0" w:firstRowLastColumn="0" w:lastRowFirstColumn="0" w:lastRowLastColumn="0"/>
+              <w:rPr>
+                <w:rFonts w:ascii="Calibri" w:eastAsia="Times New Roman" w:hAnsi="Calibri" w:cs="Calibri"/>
+                <w:color w:val="000000"/>
+                <w:lang w:bidi="aio-Mymr-001"/>
+              </w:rPr>
             </w:pPr>
           </w:p>
         </w:tc>
         <w:tc>
           <w:tcPr>
             <w:tcW w:w="2377" w:type="dxa"/>
+            <w:tcBorders>
+              <w:top w:val="single" w:sz="4" w:space="0" w:color="auto"/>
+              <w:left w:val="single" w:sz="4" w:space="0" w:color="auto"/>
+              <w:bottom w:val="single" w:sz="4" w:space="0" w:color="auto"/>
+              <w:right w:val="single" w:sz="4" w:space="0" w:color="auto"/>
+            </w:tcBorders>
           </w:tcPr>
           <w:p>
             <w:pPr>
               <w:jc w:val="center"/>
               <w:cnfStyle w:val="000000000000" w:firstRow="0" w:lastRow="0" w:firstColumn="0" w:lastColumn="0" w:oddVBand="0" w:evenVBand="0" w:oddHBand="0" w:evenHBand="0" w:firstRowFirstColumn="0" w:firstRowLastColumn="0" w:lastRowFirstColumn="0" w:lastRowLastColumn="0"/>
+              <w:rPr>
+                <w:rFonts w:ascii="Calibri" w:eastAsia="Times New Roman" w:hAnsi="Calibri" w:cs="Calibri"/>
+                <w:color w:val="000000"/>
+                <w:lang w:bidi="aio-Mymr-001"/>
+              </w:rPr>
             </w:pPr>
           </w:p>
         </w:tc>
@@ -6215,6 +4438,12 @@
           <w:tcPr>
             <w:cnfStyle w:val="001000000000" w:firstRow="0" w:lastRow="0" w:firstColumn="1" w:lastColumn="0" w:oddVBand="0" w:evenVBand="0" w:oddHBand="0" w:evenHBand="0" w:firstRowFirstColumn="0" w:firstRowLastColumn="0" w:lastRowFirstColumn="0" w:lastRowLastColumn="0"/>
             <w:tcW w:w="2376" w:type="dxa"/>
+            <w:tcBorders>
+              <w:top w:val="single" w:sz="4" w:space="0" w:color="auto"/>
+              <w:left w:val="single" w:sz="4" w:space="0" w:color="auto"/>
+              <w:bottom w:val="single" w:sz="4" w:space="0" w:color="auto"/>
+              <w:right w:val="single" w:sz="4" w:space="0" w:color="auto"/>
+            </w:tcBorders>
           </w:tcPr>
           <w:p>
             <w:pPr>
@@ -6233,11 +4462,22 @@
         <w:tc>
           <w:tcPr>
             <w:tcW w:w="2376" w:type="dxa"/>
+            <w:tcBorders>
+              <w:top w:val="single" w:sz="4" w:space="0" w:color="auto"/>
+              <w:left w:val="single" w:sz="4" w:space="0" w:color="auto"/>
+              <w:bottom w:val="single" w:sz="4" w:space="0" w:color="auto"/>
+              <w:right w:val="single" w:sz="4" w:space="0" w:color="auto"/>
+            </w:tcBorders>
           </w:tcPr>
           <w:p>
             <w:pPr>
               <w:jc w:val="center"/>
               <w:cnfStyle w:val="000000100000" w:firstRow="0" w:lastRow="0" w:firstColumn="0" w:lastColumn="0" w:oddVBand="0" w:evenVBand="0" w:oddHBand="1" w:evenHBand="0" w:firstRowFirstColumn="0" w:firstRowLastColumn="0" w:lastRowFirstColumn="0" w:lastRowLastColumn="0"/>
+              <w:rPr>
+                <w:rFonts w:ascii="Calibri" w:eastAsia="Times New Roman" w:hAnsi="Calibri" w:cs="Calibri"/>
+                <w:color w:val="000000"/>
+                <w:lang w:bidi="aio-Mymr-001"/>
+              </w:rPr>
             </w:pPr>
             <w:r>
               <w:rPr>
@@ -6252,22 +4492,44 @@
         <w:tc>
           <w:tcPr>
             <w:tcW w:w="2376" w:type="dxa"/>
+            <w:tcBorders>
+              <w:top w:val="single" w:sz="4" w:space="0" w:color="auto"/>
+              <w:left w:val="single" w:sz="4" w:space="0" w:color="auto"/>
+              <w:bottom w:val="single" w:sz="4" w:space="0" w:color="auto"/>
+              <w:right w:val="single" w:sz="4" w:space="0" w:color="auto"/>
+            </w:tcBorders>
           </w:tcPr>
           <w:p>
             <w:pPr>
               <w:jc w:val="center"/>
               <w:cnfStyle w:val="000000100000" w:firstRow="0" w:lastRow="0" w:firstColumn="0" w:lastColumn="0" w:oddVBand="0" w:evenVBand="0" w:oddHBand="1" w:evenHBand="0" w:firstRowFirstColumn="0" w:firstRowLastColumn="0" w:lastRowFirstColumn="0" w:lastRowLastColumn="0"/>
+              <w:rPr>
+                <w:rFonts w:ascii="Calibri" w:eastAsia="Times New Roman" w:hAnsi="Calibri" w:cs="Calibri"/>
+                <w:color w:val="000000"/>
+                <w:lang w:bidi="aio-Mymr-001"/>
+              </w:rPr>
             </w:pPr>
           </w:p>
         </w:tc>
         <w:tc>
           <w:tcPr>
             <w:tcW w:w="2377" w:type="dxa"/>
+            <w:tcBorders>
+              <w:top w:val="single" w:sz="4" w:space="0" w:color="auto"/>
+              <w:left w:val="single" w:sz="4" w:space="0" w:color="auto"/>
+              <w:bottom w:val="single" w:sz="4" w:space="0" w:color="auto"/>
+              <w:right w:val="single" w:sz="4" w:space="0" w:color="auto"/>
+            </w:tcBorders>
           </w:tcPr>
           <w:p>
             <w:pPr>
               <w:jc w:val="center"/>
               <w:cnfStyle w:val="000000100000" w:firstRow="0" w:lastRow="0" w:firstColumn="0" w:lastColumn="0" w:oddVBand="0" w:evenVBand="0" w:oddHBand="1" w:evenHBand="0" w:firstRowFirstColumn="0" w:firstRowLastColumn="0" w:lastRowFirstColumn="0" w:lastRowLastColumn="0"/>
+              <w:rPr>
+                <w:rFonts w:ascii="Calibri" w:eastAsia="Times New Roman" w:hAnsi="Calibri" w:cs="Calibri"/>
+                <w:color w:val="000000"/>
+                <w:lang w:bidi="aio-Mymr-001"/>
+              </w:rPr>
             </w:pPr>
             <w:r>
               <w:rPr>
@@ -6288,6 +4550,12 @@
           <w:tcPr>
             <w:cnfStyle w:val="001000000000" w:firstRow="0" w:lastRow="0" w:firstColumn="1" w:lastColumn="0" w:oddVBand="0" w:evenVBand="0" w:oddHBand="0" w:evenHBand="0" w:firstRowFirstColumn="0" w:firstRowLastColumn="0" w:lastRowFirstColumn="0" w:lastRowLastColumn="0"/>
             <w:tcW w:w="2376" w:type="dxa"/>
+            <w:tcBorders>
+              <w:top w:val="single" w:sz="4" w:space="0" w:color="auto"/>
+              <w:left w:val="single" w:sz="4" w:space="0" w:color="auto"/>
+              <w:bottom w:val="single" w:sz="4" w:space="0" w:color="auto"/>
+              <w:right w:val="single" w:sz="4" w:space="0" w:color="auto"/>
+            </w:tcBorders>
           </w:tcPr>
           <w:p>
             <w:pPr>
@@ -6311,6 +4579,12 @@
         <w:tc>
           <w:tcPr>
             <w:tcW w:w="2376" w:type="dxa"/>
+            <w:tcBorders>
+              <w:top w:val="single" w:sz="4" w:space="0" w:color="auto"/>
+              <w:left w:val="single" w:sz="4" w:space="0" w:color="auto"/>
+              <w:bottom w:val="single" w:sz="4" w:space="0" w:color="auto"/>
+              <w:right w:val="single" w:sz="4" w:space="0" w:color="auto"/>
+            </w:tcBorders>
           </w:tcPr>
           <w:p>
             <w:pPr>
@@ -6335,47 +4609,42 @@
         <w:tc>
           <w:tcPr>
             <w:tcW w:w="2376" w:type="dxa"/>
+            <w:tcBorders>
+              <w:top w:val="single" w:sz="4" w:space="0" w:color="auto"/>
+              <w:left w:val="single" w:sz="4" w:space="0" w:color="auto"/>
+              <w:bottom w:val="single" w:sz="4" w:space="0" w:color="auto"/>
+              <w:right w:val="single" w:sz="4" w:space="0" w:color="auto"/>
+            </w:tcBorders>
           </w:tcPr>
           <w:p>
             <w:pPr>
               <w:jc w:val="center"/>
               <w:cnfStyle w:val="000000000000" w:firstRow="0" w:lastRow="0" w:firstColumn="0" w:lastColumn="0" w:oddVBand="0" w:evenVBand="0" w:oddHBand="0" w:evenHBand="0" w:firstRowFirstColumn="0" w:firstRowLastColumn="0" w:lastRowFirstColumn="0" w:lastRowLastColumn="0"/>
-            </w:pPr>
-            <w:r>
-              <w:rPr>
-                <w:rFonts w:ascii="Consolas" w:hAnsi="Consolas" w:cs="Consolas"/>
-                <w:color w:val="2B91AF"/>
-                <w:sz w:val="19"/>
-                <w:szCs w:val="19"/>
-                <w:lang w:bidi="aio-Mymr-001"/>
-              </w:rPr>
-              <w:t>string</w:t>
-            </w:r>
-            <w:r>
-              <w:rPr>
-                <w:rFonts w:ascii="Consolas" w:hAnsi="Consolas" w:cs="Consolas"/>
-                <w:color w:val="000000"/>
-                <w:sz w:val="19"/>
-                <w:szCs w:val="19"/>
-                <w:lang w:bidi="aio-Mymr-001"/>
-              </w:rPr>
-              <w:t xml:space="preserve"> </w:t>
-            </w:r>
-            <w:r>
-              <w:rPr>
-                <w:rFonts w:ascii="Consolas" w:hAnsi="Consolas" w:cs="Consolas"/>
-                <w:color w:val="808080"/>
-                <w:sz w:val="19"/>
-                <w:szCs w:val="19"/>
-                <w:lang w:bidi="aio-Mymr-001"/>
-              </w:rPr>
-              <w:t>funcMain</w:t>
+              <w:rPr>
+                <w:rFonts w:ascii="Calibri" w:eastAsia="Times New Roman" w:hAnsi="Calibri" w:cs="Calibri"/>
+                <w:color w:val="000000"/>
+                <w:lang w:bidi="aio-Mymr-001"/>
+              </w:rPr>
+            </w:pPr>
+            <w:r>
+              <w:rPr>
+                <w:rFonts w:ascii="Calibri" w:eastAsia="Times New Roman" w:hAnsi="Calibri" w:cs="Calibri"/>
+                <w:color w:val="000000"/>
+                <w:lang w:bidi="aio-Mymr-001"/>
+              </w:rPr>
+              <w:t>string funcMain</w:t>
             </w:r>
           </w:p>
         </w:tc>
         <w:tc>
           <w:tcPr>
             <w:tcW w:w="2377" w:type="dxa"/>
+            <w:tcBorders>
+              <w:top w:val="single" w:sz="4" w:space="0" w:color="auto"/>
+              <w:left w:val="single" w:sz="4" w:space="0" w:color="auto"/>
+              <w:bottom w:val="single" w:sz="4" w:space="0" w:color="auto"/>
+              <w:right w:val="single" w:sz="4" w:space="0" w:color="auto"/>
+            </w:tcBorders>
           </w:tcPr>
           <w:p>
             <w:pPr>
@@ -6384,7 +4653,7 @@
               <w:rPr>
                 <w:rFonts w:ascii="Calibri" w:eastAsia="Times New Roman" w:hAnsi="Calibri" w:cs="Calibri"/>
                 <w:color w:val="000000"/>
-                <w:lang w:val="bg-BG" w:bidi="aio-Mymr-001"/>
+                <w:lang w:bidi="aio-Mymr-001"/>
               </w:rPr>
             </w:pPr>
             <w:r>
@@ -6407,6 +4676,12 @@
           <w:tcPr>
             <w:cnfStyle w:val="001000000000" w:firstRow="0" w:lastRow="0" w:firstColumn="1" w:lastColumn="0" w:oddVBand="0" w:evenVBand="0" w:oddHBand="0" w:evenHBand="0" w:firstRowFirstColumn="0" w:firstRowLastColumn="0" w:lastRowFirstColumn="0" w:lastRowLastColumn="0"/>
             <w:tcW w:w="2376" w:type="dxa"/>
+            <w:tcBorders>
+              <w:top w:val="single" w:sz="4" w:space="0" w:color="auto"/>
+              <w:left w:val="single" w:sz="4" w:space="0" w:color="auto"/>
+              <w:bottom w:val="single" w:sz="4" w:space="0" w:color="auto"/>
+              <w:right w:val="single" w:sz="4" w:space="0" w:color="auto"/>
+            </w:tcBorders>
           </w:tcPr>
           <w:p>
             <w:pPr>
@@ -6425,11 +4700,22 @@
         <w:tc>
           <w:tcPr>
             <w:tcW w:w="2376" w:type="dxa"/>
+            <w:tcBorders>
+              <w:top w:val="single" w:sz="4" w:space="0" w:color="auto"/>
+              <w:left w:val="single" w:sz="4" w:space="0" w:color="auto"/>
+              <w:bottom w:val="single" w:sz="4" w:space="0" w:color="auto"/>
+              <w:right w:val="single" w:sz="4" w:space="0" w:color="auto"/>
+            </w:tcBorders>
           </w:tcPr>
           <w:p>
             <w:pPr>
               <w:jc w:val="center"/>
               <w:cnfStyle w:val="000000100000" w:firstRow="0" w:lastRow="0" w:firstColumn="0" w:lastColumn="0" w:oddVBand="0" w:evenVBand="0" w:oddHBand="1" w:evenHBand="0" w:firstRowFirstColumn="0" w:firstRowLastColumn="0" w:lastRowFirstColumn="0" w:lastRowLastColumn="0"/>
+              <w:rPr>
+                <w:rFonts w:ascii="Calibri" w:eastAsia="Times New Roman" w:hAnsi="Calibri" w:cs="Calibri"/>
+                <w:color w:val="000000"/>
+                <w:lang w:bidi="aio-Mymr-001"/>
+              </w:rPr>
             </w:pPr>
             <w:r>
               <w:rPr>
@@ -6444,22 +4730,44 @@
         <w:tc>
           <w:tcPr>
             <w:tcW w:w="2376" w:type="dxa"/>
+            <w:tcBorders>
+              <w:top w:val="single" w:sz="4" w:space="0" w:color="auto"/>
+              <w:left w:val="single" w:sz="4" w:space="0" w:color="auto"/>
+              <w:bottom w:val="single" w:sz="4" w:space="0" w:color="auto"/>
+              <w:right w:val="single" w:sz="4" w:space="0" w:color="auto"/>
+            </w:tcBorders>
           </w:tcPr>
           <w:p>
             <w:pPr>
               <w:jc w:val="center"/>
               <w:cnfStyle w:val="000000100000" w:firstRow="0" w:lastRow="0" w:firstColumn="0" w:lastColumn="0" w:oddVBand="0" w:evenVBand="0" w:oddHBand="1" w:evenHBand="0" w:firstRowFirstColumn="0" w:firstRowLastColumn="0" w:lastRowFirstColumn="0" w:lastRowLastColumn="0"/>
+              <w:rPr>
+                <w:rFonts w:ascii="Calibri" w:eastAsia="Times New Roman" w:hAnsi="Calibri" w:cs="Calibri"/>
+                <w:color w:val="000000"/>
+                <w:lang w:bidi="aio-Mymr-001"/>
+              </w:rPr>
             </w:pPr>
           </w:p>
         </w:tc>
         <w:tc>
           <w:tcPr>
             <w:tcW w:w="2377" w:type="dxa"/>
+            <w:tcBorders>
+              <w:top w:val="single" w:sz="4" w:space="0" w:color="auto"/>
+              <w:left w:val="single" w:sz="4" w:space="0" w:color="auto"/>
+              <w:bottom w:val="single" w:sz="4" w:space="0" w:color="auto"/>
+              <w:right w:val="single" w:sz="4" w:space="0" w:color="auto"/>
+            </w:tcBorders>
           </w:tcPr>
           <w:p>
             <w:pPr>
               <w:jc w:val="center"/>
               <w:cnfStyle w:val="000000100000" w:firstRow="0" w:lastRow="0" w:firstColumn="0" w:lastColumn="0" w:oddVBand="0" w:evenVBand="0" w:oddHBand="1" w:evenHBand="0" w:firstRowFirstColumn="0" w:firstRowLastColumn="0" w:lastRowFirstColumn="0" w:lastRowLastColumn="0"/>
+              <w:rPr>
+                <w:rFonts w:ascii="Calibri" w:eastAsia="Times New Roman" w:hAnsi="Calibri" w:cs="Calibri"/>
+                <w:color w:val="000000"/>
+                <w:lang w:bidi="aio-Mymr-001"/>
+              </w:rPr>
             </w:pPr>
             <w:r>
               <w:rPr>
@@ -6480,6 +4788,12 @@
           <w:tcPr>
             <w:cnfStyle w:val="001000000000" w:firstRow="0" w:lastRow="0" w:firstColumn="1" w:lastColumn="0" w:oddVBand="0" w:evenVBand="0" w:oddHBand="0" w:evenHBand="0" w:firstRowFirstColumn="0" w:firstRowLastColumn="0" w:lastRowFirstColumn="0" w:lastRowLastColumn="0"/>
             <w:tcW w:w="2376" w:type="dxa"/>
+            <w:tcBorders>
+              <w:top w:val="single" w:sz="4" w:space="0" w:color="auto"/>
+              <w:left w:val="single" w:sz="4" w:space="0" w:color="auto"/>
+              <w:bottom w:val="single" w:sz="4" w:space="0" w:color="auto"/>
+              <w:right w:val="single" w:sz="4" w:space="0" w:color="auto"/>
+            </w:tcBorders>
           </w:tcPr>
           <w:p>
             <w:pPr>
@@ -6503,6 +4817,12 @@
         <w:tc>
           <w:tcPr>
             <w:tcW w:w="2376" w:type="dxa"/>
+            <w:tcBorders>
+              <w:top w:val="single" w:sz="4" w:space="0" w:color="auto"/>
+              <w:left w:val="single" w:sz="4" w:space="0" w:color="auto"/>
+              <w:bottom w:val="single" w:sz="4" w:space="0" w:color="auto"/>
+              <w:right w:val="single" w:sz="4" w:space="0" w:color="auto"/>
+            </w:tcBorders>
           </w:tcPr>
           <w:p>
             <w:pPr>
@@ -6527,17 +4847,34 @@
         <w:tc>
           <w:tcPr>
             <w:tcW w:w="2376" w:type="dxa"/>
+            <w:tcBorders>
+              <w:top w:val="single" w:sz="4" w:space="0" w:color="auto"/>
+              <w:left w:val="single" w:sz="4" w:space="0" w:color="auto"/>
+              <w:bottom w:val="single" w:sz="4" w:space="0" w:color="auto"/>
+              <w:right w:val="single" w:sz="4" w:space="0" w:color="auto"/>
+            </w:tcBorders>
           </w:tcPr>
           <w:p>
             <w:pPr>
               <w:jc w:val="center"/>
               <w:cnfStyle w:val="000000000000" w:firstRow="0" w:lastRow="0" w:firstColumn="0" w:lastColumn="0" w:oddVBand="0" w:evenVBand="0" w:oddHBand="0" w:evenHBand="0" w:firstRowFirstColumn="0" w:firstRowLastColumn="0" w:lastRowFirstColumn="0" w:lastRowLastColumn="0"/>
+              <w:rPr>
+                <w:rFonts w:ascii="Calibri" w:eastAsia="Times New Roman" w:hAnsi="Calibri" w:cs="Calibri"/>
+                <w:color w:val="000000"/>
+                <w:lang w:bidi="aio-Mymr-001"/>
+              </w:rPr>
             </w:pPr>
           </w:p>
         </w:tc>
         <w:tc>
           <w:tcPr>
             <w:tcW w:w="2377" w:type="dxa"/>
+            <w:tcBorders>
+              <w:top w:val="single" w:sz="4" w:space="0" w:color="auto"/>
+              <w:left w:val="single" w:sz="4" w:space="0" w:color="auto"/>
+              <w:bottom w:val="single" w:sz="4" w:space="0" w:color="auto"/>
+              <w:right w:val="single" w:sz="4" w:space="0" w:color="auto"/>
+            </w:tcBorders>
           </w:tcPr>
           <w:p>
             <w:pPr>
@@ -6569,6 +4906,12 @@
           <w:tcPr>
             <w:cnfStyle w:val="001000000000" w:firstRow="0" w:lastRow="0" w:firstColumn="1" w:lastColumn="0" w:oddVBand="0" w:evenVBand="0" w:oddHBand="0" w:evenHBand="0" w:firstRowFirstColumn="0" w:firstRowLastColumn="0" w:lastRowFirstColumn="0" w:lastRowLastColumn="0"/>
             <w:tcW w:w="2376" w:type="dxa"/>
+            <w:tcBorders>
+              <w:top w:val="single" w:sz="4" w:space="0" w:color="auto"/>
+              <w:left w:val="single" w:sz="4" w:space="0" w:color="auto"/>
+              <w:bottom w:val="single" w:sz="4" w:space="0" w:color="auto"/>
+              <w:right w:val="single" w:sz="4" w:space="0" w:color="auto"/>
+            </w:tcBorders>
           </w:tcPr>
           <w:p>
             <w:pPr>
@@ -6587,11 +4930,22 @@
         <w:tc>
           <w:tcPr>
             <w:tcW w:w="2376" w:type="dxa"/>
+            <w:tcBorders>
+              <w:top w:val="single" w:sz="4" w:space="0" w:color="auto"/>
+              <w:left w:val="single" w:sz="4" w:space="0" w:color="auto"/>
+              <w:bottom w:val="single" w:sz="4" w:space="0" w:color="auto"/>
+              <w:right w:val="single" w:sz="4" w:space="0" w:color="auto"/>
+            </w:tcBorders>
           </w:tcPr>
           <w:p>
             <w:pPr>
               <w:jc w:val="center"/>
               <w:cnfStyle w:val="000000100000" w:firstRow="0" w:lastRow="0" w:firstColumn="0" w:lastColumn="0" w:oddVBand="0" w:evenVBand="0" w:oddHBand="1" w:evenHBand="0" w:firstRowFirstColumn="0" w:firstRowLastColumn="0" w:lastRowFirstColumn="0" w:lastRowLastColumn="0"/>
+              <w:rPr>
+                <w:rFonts w:ascii="Calibri" w:eastAsia="Times New Roman" w:hAnsi="Calibri" w:cs="Calibri"/>
+                <w:color w:val="000000"/>
+                <w:lang w:bidi="aio-Mymr-001"/>
+              </w:rPr>
             </w:pPr>
             <w:r>
               <w:rPr>
@@ -6606,22 +4960,44 @@
         <w:tc>
           <w:tcPr>
             <w:tcW w:w="2376" w:type="dxa"/>
+            <w:tcBorders>
+              <w:top w:val="single" w:sz="4" w:space="0" w:color="auto"/>
+              <w:left w:val="single" w:sz="4" w:space="0" w:color="auto"/>
+              <w:bottom w:val="single" w:sz="4" w:space="0" w:color="auto"/>
+              <w:right w:val="single" w:sz="4" w:space="0" w:color="auto"/>
+            </w:tcBorders>
           </w:tcPr>
           <w:p>
             <w:pPr>
               <w:jc w:val="center"/>
               <w:cnfStyle w:val="000000100000" w:firstRow="0" w:lastRow="0" w:firstColumn="0" w:lastColumn="0" w:oddVBand="0" w:evenVBand="0" w:oddHBand="1" w:evenHBand="0" w:firstRowFirstColumn="0" w:firstRowLastColumn="0" w:lastRowFirstColumn="0" w:lastRowLastColumn="0"/>
+              <w:rPr>
+                <w:rFonts w:ascii="Calibri" w:eastAsia="Times New Roman" w:hAnsi="Calibri" w:cs="Calibri"/>
+                <w:color w:val="000000"/>
+                <w:lang w:bidi="aio-Mymr-001"/>
+              </w:rPr>
             </w:pPr>
           </w:p>
         </w:tc>
         <w:tc>
           <w:tcPr>
             <w:tcW w:w="2377" w:type="dxa"/>
+            <w:tcBorders>
+              <w:top w:val="single" w:sz="4" w:space="0" w:color="auto"/>
+              <w:left w:val="single" w:sz="4" w:space="0" w:color="auto"/>
+              <w:bottom w:val="single" w:sz="4" w:space="0" w:color="auto"/>
+              <w:right w:val="single" w:sz="4" w:space="0" w:color="auto"/>
+            </w:tcBorders>
           </w:tcPr>
           <w:p>
             <w:pPr>
               <w:jc w:val="center"/>
               <w:cnfStyle w:val="000000100000" w:firstRow="0" w:lastRow="0" w:firstColumn="0" w:lastColumn="0" w:oddVBand="0" w:evenVBand="0" w:oddHBand="1" w:evenHBand="0" w:firstRowFirstColumn="0" w:firstRowLastColumn="0" w:lastRowFirstColumn="0" w:lastRowLastColumn="0"/>
+              <w:rPr>
+                <w:rFonts w:ascii="Calibri" w:eastAsia="Times New Roman" w:hAnsi="Calibri" w:cs="Calibri"/>
+                <w:color w:val="000000"/>
+                <w:lang w:bidi="aio-Mymr-001"/>
+              </w:rPr>
             </w:pPr>
           </w:p>
         </w:tc>
@@ -6634,6 +5010,12 @@
           <w:tcPr>
             <w:cnfStyle w:val="001000000000" w:firstRow="0" w:lastRow="0" w:firstColumn="1" w:lastColumn="0" w:oddVBand="0" w:evenVBand="0" w:oddHBand="0" w:evenHBand="0" w:firstRowFirstColumn="0" w:firstRowLastColumn="0" w:lastRowFirstColumn="0" w:lastRowLastColumn="0"/>
             <w:tcW w:w="2376" w:type="dxa"/>
+            <w:tcBorders>
+              <w:top w:val="single" w:sz="4" w:space="0" w:color="auto"/>
+              <w:left w:val="single" w:sz="4" w:space="0" w:color="auto"/>
+              <w:bottom w:val="single" w:sz="4" w:space="0" w:color="auto"/>
+              <w:right w:val="single" w:sz="4" w:space="0" w:color="auto"/>
+            </w:tcBorders>
           </w:tcPr>
           <w:p>
             <w:pPr>
@@ -6657,6 +5039,12 @@
         <w:tc>
           <w:tcPr>
             <w:tcW w:w="2376" w:type="dxa"/>
+            <w:tcBorders>
+              <w:top w:val="single" w:sz="4" w:space="0" w:color="auto"/>
+              <w:left w:val="single" w:sz="4" w:space="0" w:color="auto"/>
+              <w:bottom w:val="single" w:sz="4" w:space="0" w:color="auto"/>
+              <w:right w:val="single" w:sz="4" w:space="0" w:color="auto"/>
+            </w:tcBorders>
           </w:tcPr>
           <w:p>
             <w:pPr>
@@ -6681,6 +5069,12 @@
         <w:tc>
           <w:tcPr>
             <w:tcW w:w="2376" w:type="dxa"/>
+            <w:tcBorders>
+              <w:top w:val="single" w:sz="4" w:space="0" w:color="auto"/>
+              <w:left w:val="single" w:sz="4" w:space="0" w:color="auto"/>
+              <w:bottom w:val="single" w:sz="4" w:space="0" w:color="auto"/>
+              <w:right w:val="single" w:sz="4" w:space="0" w:color="auto"/>
+            </w:tcBorders>
           </w:tcPr>
           <w:p>
             <w:pPr>
@@ -6695,6 +5089,12 @@
         <w:tc>
           <w:tcPr>
             <w:tcW w:w="2377" w:type="dxa"/>
+            <w:tcBorders>
+              <w:top w:val="single" w:sz="4" w:space="0" w:color="auto"/>
+              <w:left w:val="single" w:sz="4" w:space="0" w:color="auto"/>
+              <w:bottom w:val="single" w:sz="4" w:space="0" w:color="auto"/>
+              <w:right w:val="single" w:sz="4" w:space="0" w:color="auto"/>
+            </w:tcBorders>
           </w:tcPr>
           <w:p>
             <w:pPr>
@@ -6716,6 +5116,12 @@
           <w:tcPr>
             <w:cnfStyle w:val="001000000000" w:firstRow="0" w:lastRow="0" w:firstColumn="1" w:lastColumn="0" w:oddVBand="0" w:evenVBand="0" w:oddHBand="0" w:evenHBand="0" w:firstRowFirstColumn="0" w:firstRowLastColumn="0" w:lastRowFirstColumn="0" w:lastRowLastColumn="0"/>
             <w:tcW w:w="2376" w:type="dxa"/>
+            <w:tcBorders>
+              <w:top w:val="single" w:sz="4" w:space="0" w:color="auto"/>
+              <w:left w:val="single" w:sz="4" w:space="0" w:color="auto"/>
+              <w:bottom w:val="single" w:sz="4" w:space="0" w:color="auto"/>
+              <w:right w:val="single" w:sz="4" w:space="0" w:color="auto"/>
+            </w:tcBorders>
           </w:tcPr>
           <w:p>
             <w:pPr>
@@ -6739,6 +5145,12 @@
         <w:tc>
           <w:tcPr>
             <w:tcW w:w="2376" w:type="dxa"/>
+            <w:tcBorders>
+              <w:top w:val="single" w:sz="4" w:space="0" w:color="auto"/>
+              <w:left w:val="single" w:sz="4" w:space="0" w:color="auto"/>
+              <w:bottom w:val="single" w:sz="4" w:space="0" w:color="auto"/>
+              <w:right w:val="single" w:sz="4" w:space="0" w:color="auto"/>
+            </w:tcBorders>
           </w:tcPr>
           <w:p>
             <w:pPr>
@@ -6763,6 +5175,12 @@
         <w:tc>
           <w:tcPr>
             <w:tcW w:w="2376" w:type="dxa"/>
+            <w:tcBorders>
+              <w:top w:val="single" w:sz="4" w:space="0" w:color="auto"/>
+              <w:left w:val="single" w:sz="4" w:space="0" w:color="auto"/>
+              <w:bottom w:val="single" w:sz="4" w:space="0" w:color="auto"/>
+              <w:right w:val="single" w:sz="4" w:space="0" w:color="auto"/>
+            </w:tcBorders>
           </w:tcPr>
           <w:p>
             <w:pPr>
@@ -6774,6 +5192,12 @@
         <w:tc>
           <w:tcPr>
             <w:tcW w:w="2377" w:type="dxa"/>
+            <w:tcBorders>
+              <w:top w:val="single" w:sz="4" w:space="0" w:color="auto"/>
+              <w:left w:val="single" w:sz="4" w:space="0" w:color="auto"/>
+              <w:bottom w:val="single" w:sz="4" w:space="0" w:color="auto"/>
+              <w:right w:val="single" w:sz="4" w:space="0" w:color="auto"/>
+            </w:tcBorders>
           </w:tcPr>
           <w:p>
             <w:pPr>
@@ -6794,6 +5218,12 @@
           <w:tcPr>
             <w:cnfStyle w:val="001000000000" w:firstRow="0" w:lastRow="0" w:firstColumn="1" w:lastColumn="0" w:oddVBand="0" w:evenVBand="0" w:oddHBand="0" w:evenHBand="0" w:firstRowFirstColumn="0" w:firstRowLastColumn="0" w:lastRowFirstColumn="0" w:lastRowLastColumn="0"/>
             <w:tcW w:w="2376" w:type="dxa"/>
+            <w:tcBorders>
+              <w:top w:val="single" w:sz="4" w:space="0" w:color="auto"/>
+              <w:left w:val="single" w:sz="4" w:space="0" w:color="auto"/>
+              <w:bottom w:val="single" w:sz="4" w:space="0" w:color="auto"/>
+              <w:right w:val="single" w:sz="4" w:space="0" w:color="auto"/>
+            </w:tcBorders>
           </w:tcPr>
           <w:p>
             <w:pPr>
@@ -6817,6 +5247,12 @@
         <w:tc>
           <w:tcPr>
             <w:tcW w:w="2376" w:type="dxa"/>
+            <w:tcBorders>
+              <w:top w:val="single" w:sz="4" w:space="0" w:color="auto"/>
+              <w:left w:val="single" w:sz="4" w:space="0" w:color="auto"/>
+              <w:bottom w:val="single" w:sz="4" w:space="0" w:color="auto"/>
+              <w:right w:val="single" w:sz="4" w:space="0" w:color="auto"/>
+            </w:tcBorders>
           </w:tcPr>
           <w:p>
             <w:pPr>
@@ -6841,6 +5277,12 @@
         <w:tc>
           <w:tcPr>
             <w:tcW w:w="2376" w:type="dxa"/>
+            <w:tcBorders>
+              <w:top w:val="single" w:sz="4" w:space="0" w:color="auto"/>
+              <w:left w:val="single" w:sz="4" w:space="0" w:color="auto"/>
+              <w:bottom w:val="single" w:sz="4" w:space="0" w:color="auto"/>
+              <w:right w:val="single" w:sz="4" w:space="0" w:color="auto"/>
+            </w:tcBorders>
           </w:tcPr>
           <w:p>
             <w:pPr>
@@ -6852,6 +5294,12 @@
         <w:tc>
           <w:tcPr>
             <w:tcW w:w="2377" w:type="dxa"/>
+            <w:tcBorders>
+              <w:top w:val="single" w:sz="4" w:space="0" w:color="auto"/>
+              <w:left w:val="single" w:sz="4" w:space="0" w:color="auto"/>
+              <w:bottom w:val="single" w:sz="4" w:space="0" w:color="auto"/>
+              <w:right w:val="single" w:sz="4" w:space="0" w:color="auto"/>
+            </w:tcBorders>
           </w:tcPr>
           <w:p>
             <w:pPr>
@@ -6873,10 +5321,21 @@
           <w:tcPr>
             <w:cnfStyle w:val="001000000000" w:firstRow="0" w:lastRow="0" w:firstColumn="1" w:lastColumn="0" w:oddVBand="0" w:evenVBand="0" w:oddHBand="0" w:evenHBand="0" w:firstRowFirstColumn="0" w:firstRowLastColumn="0" w:lastRowFirstColumn="0" w:lastRowLastColumn="0"/>
             <w:tcW w:w="2376" w:type="dxa"/>
-          </w:tcPr>
-          <w:p>
-            <w:pPr>
-              <w:jc w:val="center"/>
+            <w:tcBorders>
+              <w:top w:val="single" w:sz="4" w:space="0" w:color="auto"/>
+              <w:left w:val="single" w:sz="4" w:space="0" w:color="auto"/>
+              <w:bottom w:val="single" w:sz="4" w:space="0" w:color="auto"/>
+              <w:right w:val="single" w:sz="4" w:space="0" w:color="auto"/>
+            </w:tcBorders>
+          </w:tcPr>
+          <w:p>
+            <w:pPr>
+              <w:jc w:val="center"/>
+              <w:rPr>
+                <w:rFonts w:ascii="Calibri" w:eastAsia="Times New Roman" w:hAnsi="Calibri" w:cs="Calibri"/>
+                <w:color w:val="000000"/>
+                <w:lang w:bidi="aio-Mymr-001"/>
+              </w:rPr>
             </w:pPr>
             <w:r>
               <w:rPr>
@@ -6891,6 +5350,12 @@
         <w:tc>
           <w:tcPr>
             <w:tcW w:w="2376" w:type="dxa"/>
+            <w:tcBorders>
+              <w:top w:val="single" w:sz="4" w:space="0" w:color="auto"/>
+              <w:left w:val="single" w:sz="4" w:space="0" w:color="auto"/>
+              <w:bottom w:val="single" w:sz="4" w:space="0" w:color="auto"/>
+              <w:right w:val="single" w:sz="4" w:space="0" w:color="auto"/>
+            </w:tcBorders>
           </w:tcPr>
           <w:p>
             <w:pPr>
@@ -6910,6 +5375,12 @@
         <w:tc>
           <w:tcPr>
             <w:tcW w:w="2376" w:type="dxa"/>
+            <w:tcBorders>
+              <w:top w:val="single" w:sz="4" w:space="0" w:color="auto"/>
+              <w:left w:val="single" w:sz="4" w:space="0" w:color="auto"/>
+              <w:bottom w:val="single" w:sz="4" w:space="0" w:color="auto"/>
+              <w:right w:val="single" w:sz="4" w:space="0" w:color="auto"/>
+            </w:tcBorders>
           </w:tcPr>
           <w:p>
             <w:pPr>
@@ -6921,6 +5392,12 @@
         <w:tc>
           <w:tcPr>
             <w:tcW w:w="2377" w:type="dxa"/>
+            <w:tcBorders>
+              <w:top w:val="single" w:sz="4" w:space="0" w:color="auto"/>
+              <w:left w:val="single" w:sz="4" w:space="0" w:color="auto"/>
+              <w:bottom w:val="single" w:sz="4" w:space="0" w:color="auto"/>
+              <w:right w:val="single" w:sz="4" w:space="0" w:color="auto"/>
+            </w:tcBorders>
           </w:tcPr>
           <w:p>
             <w:pPr>
@@ -6946,10 +5423,21 @@
           <w:tcPr>
             <w:cnfStyle w:val="001000000000" w:firstRow="0" w:lastRow="0" w:firstColumn="1" w:lastColumn="0" w:oddVBand="0" w:evenVBand="0" w:oddHBand="0" w:evenHBand="0" w:firstRowFirstColumn="0" w:firstRowLastColumn="0" w:lastRowFirstColumn="0" w:lastRowLastColumn="0"/>
             <w:tcW w:w="2376" w:type="dxa"/>
-          </w:tcPr>
-          <w:p>
-            <w:pPr>
-              <w:jc w:val="center"/>
+            <w:tcBorders>
+              <w:top w:val="single" w:sz="4" w:space="0" w:color="auto"/>
+              <w:left w:val="single" w:sz="4" w:space="0" w:color="auto"/>
+              <w:bottom w:val="single" w:sz="4" w:space="0" w:color="auto"/>
+              <w:right w:val="single" w:sz="4" w:space="0" w:color="auto"/>
+            </w:tcBorders>
+          </w:tcPr>
+          <w:p>
+            <w:pPr>
+              <w:jc w:val="center"/>
+              <w:rPr>
+                <w:rFonts w:ascii="Calibri" w:eastAsia="Times New Roman" w:hAnsi="Calibri" w:cs="Calibri"/>
+                <w:color w:val="000000"/>
+                <w:lang w:bidi="aio-Mymr-001"/>
+              </w:rPr>
             </w:pPr>
             <w:r>
               <w:rPr>
@@ -6964,6 +5452,12 @@
         <w:tc>
           <w:tcPr>
             <w:tcW w:w="2376" w:type="dxa"/>
+            <w:tcBorders>
+              <w:top w:val="single" w:sz="4" w:space="0" w:color="auto"/>
+              <w:left w:val="single" w:sz="4" w:space="0" w:color="auto"/>
+              <w:bottom w:val="single" w:sz="4" w:space="0" w:color="auto"/>
+              <w:right w:val="single" w:sz="4" w:space="0" w:color="auto"/>
+            </w:tcBorders>
           </w:tcPr>
           <w:p>
             <w:pPr>
@@ -6983,6 +5477,12 @@
         <w:tc>
           <w:tcPr>
             <w:tcW w:w="2376" w:type="dxa"/>
+            <w:tcBorders>
+              <w:top w:val="single" w:sz="4" w:space="0" w:color="auto"/>
+              <w:left w:val="single" w:sz="4" w:space="0" w:color="auto"/>
+              <w:bottom w:val="single" w:sz="4" w:space="0" w:color="auto"/>
+              <w:right w:val="single" w:sz="4" w:space="0" w:color="auto"/>
+            </w:tcBorders>
           </w:tcPr>
           <w:p>
             <w:pPr>
@@ -6994,6 +5494,12 @@
         <w:tc>
           <w:tcPr>
             <w:tcW w:w="2377" w:type="dxa"/>
+            <w:tcBorders>
+              <w:top w:val="single" w:sz="4" w:space="0" w:color="auto"/>
+              <w:left w:val="single" w:sz="4" w:space="0" w:color="auto"/>
+              <w:bottom w:val="single" w:sz="4" w:space="0" w:color="auto"/>
+              <w:right w:val="single" w:sz="4" w:space="0" w:color="auto"/>
+            </w:tcBorders>
           </w:tcPr>
           <w:p>
             <w:pPr>
@@ -7007,6 +5513,119 @@
                 <w:lang w:bidi="aio-Mymr-001"/>
               </w:rPr>
               <w:t>Game over credits</w:t>
+            </w:r>
+          </w:p>
+        </w:tc>
+      </w:tr>
+      <w:tr>
+        <w:trPr>
+          <w:cnfStyle w:val="000000100000" w:firstRow="0" w:lastRow="0" w:firstColumn="0" w:lastColumn="0" w:oddVBand="0" w:evenVBand="0" w:oddHBand="1" w:evenHBand="0" w:firstRowFirstColumn="0" w:firstRowLastColumn="0" w:lastRowFirstColumn="0" w:lastRowLastColumn="0"/>
+          <w:trHeight w:val="396"/>
+        </w:trPr>
+        <w:tc>
+          <w:tcPr>
+            <w:cnfStyle w:val="001000000000" w:firstRow="0" w:lastRow="0" w:firstColumn="1" w:lastColumn="0" w:oddVBand="0" w:evenVBand="0" w:oddHBand="0" w:evenHBand="0" w:firstRowFirstColumn="0" w:firstRowLastColumn="0" w:lastRowFirstColumn="0" w:lastRowLastColumn="0"/>
+            <w:tcW w:w="2376" w:type="dxa"/>
+            <w:tcBorders>
+              <w:top w:val="single" w:sz="4" w:space="0" w:color="auto"/>
+              <w:left w:val="single" w:sz="4" w:space="0" w:color="auto"/>
+              <w:bottom w:val="single" w:sz="4" w:space="0" w:color="auto"/>
+              <w:right w:val="single" w:sz="4" w:space="0" w:color="auto"/>
+            </w:tcBorders>
+          </w:tcPr>
+          <w:p>
+            <w:pPr>
+              <w:jc w:val="center"/>
+              <w:rPr>
+                <w:rFonts w:ascii="Calibri" w:eastAsia="Times New Roman" w:hAnsi="Calibri" w:cs="Calibri"/>
+                <w:color w:val="000000"/>
+                <w:lang w:bidi="aio-Mymr-001"/>
+              </w:rPr>
+            </w:pPr>
+            <w:r>
+              <w:rPr>
+                <w:rFonts w:ascii="Calibri" w:eastAsia="Times New Roman" w:hAnsi="Calibri" w:cs="Calibri"/>
+                <w:color w:val="000000"/>
+                <w:lang w:bidi="aio-Mymr-001"/>
+              </w:rPr>
+              <w:t>Credits()</w:t>
+            </w:r>
+          </w:p>
+        </w:tc>
+        <w:tc>
+          <w:tcPr>
+            <w:tcW w:w="2376" w:type="dxa"/>
+            <w:tcBorders>
+              <w:top w:val="single" w:sz="4" w:space="0" w:color="auto"/>
+              <w:left w:val="single" w:sz="4" w:space="0" w:color="auto"/>
+              <w:bottom w:val="single" w:sz="4" w:space="0" w:color="auto"/>
+              <w:right w:val="single" w:sz="4" w:space="0" w:color="auto"/>
+            </w:tcBorders>
+          </w:tcPr>
+          <w:p>
+            <w:pPr>
+              <w:jc w:val="center"/>
+              <w:cnfStyle w:val="000000100000" w:firstRow="0" w:lastRow="0" w:firstColumn="0" w:lastColumn="0" w:oddVBand="0" w:evenVBand="0" w:oddHBand="1" w:evenHBand="0" w:firstRowFirstColumn="0" w:firstRowLastColumn="0" w:lastRowFirstColumn="0" w:lastRowLastColumn="0"/>
+              <w:rPr>
+                <w:rFonts w:ascii="Calibri" w:eastAsia="Times New Roman" w:hAnsi="Calibri" w:cs="Calibri"/>
+                <w:color w:val="000000"/>
+                <w:lang w:bidi="aio-Mymr-001"/>
+              </w:rPr>
+            </w:pPr>
+            <w:r>
+              <w:rPr>
+                <w:rFonts w:ascii="Calibri" w:eastAsia="Times New Roman" w:hAnsi="Calibri" w:cs="Calibri"/>
+                <w:color w:val="000000"/>
+                <w:lang w:bidi="aio-Mymr-001"/>
+              </w:rPr>
+              <w:t>Void</w:t>
+            </w:r>
+          </w:p>
+        </w:tc>
+        <w:tc>
+          <w:tcPr>
+            <w:tcW w:w="2376" w:type="dxa"/>
+            <w:tcBorders>
+              <w:top w:val="single" w:sz="4" w:space="0" w:color="auto"/>
+              <w:left w:val="single" w:sz="4" w:space="0" w:color="auto"/>
+              <w:bottom w:val="single" w:sz="4" w:space="0" w:color="auto"/>
+              <w:right w:val="single" w:sz="4" w:space="0" w:color="auto"/>
+            </w:tcBorders>
+          </w:tcPr>
+          <w:p>
+            <w:pPr>
+              <w:jc w:val="center"/>
+              <w:cnfStyle w:val="000000100000" w:firstRow="0" w:lastRow="0" w:firstColumn="0" w:lastColumn="0" w:oddVBand="0" w:evenVBand="0" w:oddHBand="1" w:evenHBand="0" w:firstRowFirstColumn="0" w:firstRowLastColumn="0" w:lastRowFirstColumn="0" w:lastRowLastColumn="0"/>
+            </w:pPr>
+          </w:p>
+        </w:tc>
+        <w:tc>
+          <w:tcPr>
+            <w:tcW w:w="2377" w:type="dxa"/>
+            <w:tcBorders>
+              <w:top w:val="single" w:sz="4" w:space="0" w:color="auto"/>
+              <w:left w:val="single" w:sz="4" w:space="0" w:color="auto"/>
+              <w:bottom w:val="single" w:sz="4" w:space="0" w:color="auto"/>
+              <w:right w:val="single" w:sz="4" w:space="0" w:color="auto"/>
+            </w:tcBorders>
+          </w:tcPr>
+          <w:p>
+            <w:pPr>
+              <w:jc w:val="center"/>
+              <w:cnfStyle w:val="000000100000" w:firstRow="0" w:lastRow="0" w:firstColumn="0" w:lastColumn="0" w:oddVBand="0" w:evenVBand="0" w:oddHBand="1" w:evenHBand="0" w:firstRowFirstColumn="0" w:firstRowLastColumn="0" w:lastRowFirstColumn="0" w:lastRowLastColumn="0"/>
+              <w:rPr>
+                <w:rFonts w:ascii="Calibri" w:eastAsia="Times New Roman" w:hAnsi="Calibri" w:cs="Calibri"/>
+                <w:color w:val="000000"/>
+                <w:lang w:bidi="aio-Mymr-001"/>
+              </w:rPr>
+            </w:pPr>
+            <w:r>
+              <w:rPr>
+                <w:rFonts w:ascii="Calibri" w:eastAsia="Times New Roman" w:hAnsi="Calibri" w:cs="Calibri"/>
+                <w:color w:val="000000"/>
+                <w:lang w:bidi="aio-Mymr-001"/>
+              </w:rPr>
+              <w:t xml:space="preserve">Displays the credits </w:t>
             </w:r>
           </w:p>
         </w:tc>
@@ -7019,7 +5638,7 @@
     </w:p>
     <w:sectPr>
       <w:footerReference w:type="default" r:id="rId8"/>
-      <w:pgSz w:w="16834" w:h="11909" w:orient="landscape" w:code="9"/>
+      <w:pgSz w:w="11909" w:h="16834" w:code="9"/>
       <w:pgMar w:top="1440" w:right="1440" w:bottom="1440" w:left="1440" w:header="720" w:footer="720" w:gutter="0"/>
       <w:cols w:space="720"/>
       <w:titlePg/>
@@ -7605,6 +6224,7 @@
     <w:lsdException w:name="HTML Sample" w:semiHidden="1" w:unhideWhenUsed="1"/>
     <w:lsdException w:name="HTML Typewriter" w:semiHidden="1" w:unhideWhenUsed="1"/>
     <w:lsdException w:name="HTML Variable" w:semiHidden="1" w:unhideWhenUsed="1"/>
+    <w:lsdException w:name="Normal Table" w:semiHidden="1" w:unhideWhenUsed="1"/>
     <w:lsdException w:name="annotation subject" w:semiHidden="1" w:unhideWhenUsed="1"/>
     <w:lsdException w:name="No List" w:semiHidden="1" w:unhideWhenUsed="1"/>
     <w:lsdException w:name="Outline List 1" w:semiHidden="1" w:unhideWhenUsed="1"/>
@@ -7647,8 +6267,11 @@
     <w:lsdException w:name="Table Contemporary" w:semiHidden="1" w:unhideWhenUsed="1"/>
     <w:lsdException w:name="Table Elegant" w:semiHidden="1" w:unhideWhenUsed="1"/>
     <w:lsdException w:name="Table Professional" w:semiHidden="1" w:unhideWhenUsed="1"/>
+    <w:lsdException w:name="Table Subtle 1" w:semiHidden="1" w:unhideWhenUsed="1"/>
     <w:lsdException w:name="Table Subtle 2" w:semiHidden="1" w:unhideWhenUsed="1"/>
     <w:lsdException w:name="Table Web 1" w:semiHidden="1" w:unhideWhenUsed="1"/>
+    <w:lsdException w:name="Table Web 2" w:semiHidden="1" w:unhideWhenUsed="1"/>
+    <w:lsdException w:name="Table Web 3" w:semiHidden="1" w:unhideWhenUsed="1"/>
     <w:lsdException w:name="Balloon Text" w:semiHidden="1" w:unhideWhenUsed="1"/>
     <w:lsdException w:name="Table Grid" w:uiPriority="39"/>
     <w:lsdException w:name="Table Theme" w:semiHidden="1" w:unhideWhenUsed="1"/>

</xml_diff>